<commit_message>
Document beta : ajout de cardinaliter
</commit_message>
<xml_diff>
--- a/module.docx
+++ b/module.docx
@@ -431,10 +431,7 @@
     <w:p/>
     <w:p/>
     <w:p/>
-    <w:p>
-      <w:bookmarkStart w:id="0" w:name="_GoBack"/>
-      <w:bookmarkEnd w:id="0"/>
-    </w:p>
+    <w:p/>
     <w:p/>
     <w:p/>
     <w:p/>
@@ -2077,11 +2074,11 @@
           <w:numId w:val="2"/>
         </w:numPr>
       </w:pPr>
-      <w:bookmarkStart w:id="1" w:name="_Toc115531450"/>
+      <w:bookmarkStart w:id="0" w:name="_Toc115531450"/>
       <w:r>
         <w:t>Introduction</w:t>
       </w:r>
-      <w:bookmarkEnd w:id="1"/>
+      <w:bookmarkEnd w:id="0"/>
     </w:p>
     <w:p/>
     <w:p>
@@ -2305,11 +2302,11 @@
           <w:numId w:val="2"/>
         </w:numPr>
       </w:pPr>
-      <w:bookmarkStart w:id="2" w:name="_Toc115531451"/>
+      <w:bookmarkStart w:id="1" w:name="_Toc115531451"/>
       <w:r>
         <w:t>Les étapes de modélisation</w:t>
       </w:r>
-      <w:bookmarkEnd w:id="2"/>
+      <w:bookmarkEnd w:id="1"/>
     </w:p>
     <w:p/>
     <w:p>
@@ -2463,11 +2460,11 @@
       <w:pPr>
         <w:pStyle w:val="Titre2"/>
       </w:pPr>
-      <w:bookmarkStart w:id="3" w:name="_Toc115531452"/>
+      <w:bookmarkStart w:id="2" w:name="_Toc115531452"/>
       <w:r>
         <w:t>Dictionnaire des données</w:t>
       </w:r>
-      <w:bookmarkEnd w:id="3"/>
+      <w:bookmarkEnd w:id="2"/>
     </w:p>
     <w:p/>
     <w:p>
@@ -4848,7 +4845,7 @@
       <w:pPr>
         <w:pStyle w:val="Titre2"/>
       </w:pPr>
-      <w:bookmarkStart w:id="4" w:name="_Toc115531453"/>
+      <w:bookmarkStart w:id="3" w:name="_Toc115531453"/>
       <w:r>
         <w:rPr>
           <w:noProof/>
@@ -5777,7 +5774,7 @@
       <w:r>
         <w:t>Modelé relationnel des données (MRD)</w:t>
       </w:r>
-      <w:bookmarkEnd w:id="4"/>
+      <w:bookmarkEnd w:id="3"/>
     </w:p>
     <w:p>
       <w:r>
@@ -5897,16 +5894,128 @@
         <mc:AlternateContent>
           <mc:Choice Requires="wps">
             <w:drawing>
+              <wp:anchor distT="0" distB="0" distL="114300" distR="114300" simplePos="0" relativeHeight="251743232" behindDoc="1" locked="0" layoutInCell="1" allowOverlap="1" wp14:anchorId="040B5E1A" wp14:editId="4325B0AF">
+                <wp:simplePos x="0" y="0"/>
+                <wp:positionH relativeFrom="column">
+                  <wp:posOffset>3877283</wp:posOffset>
+                </wp:positionH>
+                <wp:positionV relativeFrom="paragraph">
+                  <wp:posOffset>119767</wp:posOffset>
+                </wp:positionV>
+                <wp:extent cx="310101" cy="341906"/>
+                <wp:effectExtent l="0" t="0" r="13970" b="20320"/>
+                <wp:wrapNone/>
+                <wp:docPr id="51" name="Rectangle 51"/>
+                <wp:cNvGraphicFramePr/>
+                <a:graphic xmlns:a="http://schemas.openxmlformats.org/drawingml/2006/main">
+                  <a:graphicData uri="http://schemas.microsoft.com/office/word/2010/wordprocessingShape">
+                    <wps:wsp>
+                      <wps:cNvSpPr/>
+                      <wps:spPr>
+                        <a:xfrm>
+                          <a:off x="0" y="0"/>
+                          <a:ext cx="310101" cy="341906"/>
+                        </a:xfrm>
+                        <a:prstGeom prst="rect">
+                          <a:avLst/>
+                        </a:prstGeom>
+                        <a:ln>
+                          <a:solidFill>
+                            <a:schemeClr val="bg1"/>
+                          </a:solidFill>
+                        </a:ln>
+                      </wps:spPr>
+                      <wps:style>
+                        <a:lnRef idx="2">
+                          <a:schemeClr val="accent6"/>
+                        </a:lnRef>
+                        <a:fillRef idx="1">
+                          <a:schemeClr val="lt1"/>
+                        </a:fillRef>
+                        <a:effectRef idx="0">
+                          <a:schemeClr val="accent6"/>
+                        </a:effectRef>
+                        <a:fontRef idx="minor">
+                          <a:schemeClr val="dk1"/>
+                        </a:fontRef>
+                      </wps:style>
+                      <wps:txbx>
+                        <w:txbxContent>
+                          <w:p>
+                            <w:pPr>
+                              <w:jc w:val="center"/>
+                              <w:rPr>
+                                <w:sz w:val="28"/>
+                                <w:szCs w:val="28"/>
+                              </w:rPr>
+                            </w:pPr>
+                            <w:r>
+                              <w:rPr>
+                                <w:sz w:val="28"/>
+                                <w:szCs w:val="28"/>
+                              </w:rPr>
+                              <w:t>1</w:t>
+                            </w:r>
+                          </w:p>
+                        </w:txbxContent>
+                      </wps:txbx>
+                      <wps:bodyPr rot="0" spcFirstLastPara="0" vertOverflow="overflow" horzOverflow="overflow" vert="horz" wrap="square" lIns="91440" tIns="45720" rIns="91440" bIns="45720" numCol="1" spcCol="0" rtlCol="0" fromWordArt="0" anchor="ctr" anchorCtr="0" forceAA="0" compatLnSpc="1">
+                        <a:prstTxWarp prst="textNoShape">
+                          <a:avLst/>
+                        </a:prstTxWarp>
+                        <a:noAutofit/>
+                      </wps:bodyPr>
+                    </wps:wsp>
+                  </a:graphicData>
+                </a:graphic>
+              </wp:anchor>
+            </w:drawing>
+          </mc:Choice>
+          <mc:Fallback>
+            <w:pict>
+              <v:rect w14:anchorId="040B5E1A" id="Rectangle 51" o:spid="_x0000_s1032" style="position:absolute;margin-left:305.3pt;margin-top:9.45pt;width:24.4pt;height:26.9pt;z-index:-251573248;visibility:visible;mso-wrap-style:square;mso-wrap-distance-left:9pt;mso-wrap-distance-top:0;mso-wrap-distance-right:9pt;mso-wrap-distance-bottom:0;mso-position-horizontal:absolute;mso-position-horizontal-relative:text;mso-position-vertical:absolute;mso-position-vertical-relative:text;v-text-anchor:middle" o:gfxdata="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" fillcolor="white [3201]" strokecolor="white [3212]" strokeweight="1pt">
+                <v:textbox>
+                  <w:txbxContent>
+                    <w:p>
+                      <w:pPr>
+                        <w:jc w:val="center"/>
+                        <w:rPr>
+                          <w:sz w:val="28"/>
+                          <w:szCs w:val="28"/>
+                        </w:rPr>
+                      </w:pPr>
+                      <w:r>
+                        <w:rPr>
+                          <w:sz w:val="28"/>
+                          <w:szCs w:val="28"/>
+                        </w:rPr>
+                        <w:t>1</w:t>
+                      </w:r>
+                    </w:p>
+                  </w:txbxContent>
+                </v:textbox>
+              </v:rect>
+            </w:pict>
+          </mc:Fallback>
+        </mc:AlternateContent>
+      </w:r>
+      <w:r>
+        <w:rPr>
+          <w:noProof/>
+        </w:rPr>
+        <mc:AlternateContent>
+          <mc:Choice Requires="wps">
+            <w:drawing>
               <wp:anchor distT="0" distB="0" distL="114300" distR="114300" simplePos="0" relativeHeight="251715584" behindDoc="0" locked="0" layoutInCell="1" allowOverlap="1">
                 <wp:simplePos x="0" y="0"/>
                 <wp:positionH relativeFrom="column">
-                  <wp:posOffset>3776981</wp:posOffset>
+                  <wp:posOffset>3773915</wp:posOffset>
                 </wp:positionH>
                 <wp:positionV relativeFrom="paragraph">
-                  <wp:posOffset>240665</wp:posOffset>
+                  <wp:posOffset>237765</wp:posOffset>
                 </wp:positionV>
-                <wp:extent cx="382270" cy="619125"/>
-                <wp:effectExtent l="38100" t="38100" r="55880" b="104775"/>
+                <wp:extent cx="372662" cy="860397"/>
+                <wp:effectExtent l="38100" t="38100" r="66040" b="111760"/>
                 <wp:wrapNone/>
                 <wp:docPr id="45" name="Connecteur droit avec flèche 45"/>
                 <wp:cNvGraphicFramePr/>
@@ -5917,7 +6026,7 @@
                       <wps:spPr>
                         <a:xfrm flipV="1">
                           <a:off x="0" y="0"/>
-                          <a:ext cx="382270" cy="619125"/>
+                          <a:ext cx="372662" cy="860397"/>
                         </a:xfrm>
                         <a:prstGeom prst="straightConnector1">
                           <a:avLst/>
@@ -5963,7 +6072,11 @@
           </mc:Choice>
           <mc:Fallback>
             <w:pict>
-              <v:shape w14:anchorId="04EC7EDA" id="Connecteur droit avec flèche 45" o:spid="_x0000_s1026" type="#_x0000_t32" style="position:absolute;margin-left:297.4pt;margin-top:18.95pt;width:30.1pt;height:48.75pt;flip:y;z-index:251715584;visibility:visible;mso-wrap-style:square;mso-width-percent:0;mso-height-percent:0;mso-wrap-distance-left:9pt;mso-wrap-distance-top:0;mso-wrap-distance-right:9pt;mso-wrap-distance-bottom:0;mso-position-horizontal:absolute;mso-position-horizontal-relative:text;mso-position-vertical:absolute;mso-position-vertical-relative:text;mso-width-percent:0;mso-height-percent:0;mso-width-relative:margin;mso-height-relative:margin" o:gfxdata="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" strokecolor="black [3200]" strokeweight=".5pt">
+              <v:shapetype w14:anchorId="4D166FA7" id="_x0000_t32" coordsize="21600,21600" o:spt="32" o:oned="t" path="m,l21600,21600e" filled="f">
+                <v:path arrowok="t" fillok="f" o:connecttype="none"/>
+                <o:lock v:ext="edit" shapetype="t"/>
+              </v:shapetype>
+              <v:shape id="Connecteur droit avec flèche 45" o:spid="_x0000_s1026" type="#_x0000_t32" style="position:absolute;margin-left:297.15pt;margin-top:18.7pt;width:29.35pt;height:67.75pt;flip:y;z-index:251715584;visibility:visible;mso-wrap-style:square;mso-width-percent:0;mso-height-percent:0;mso-wrap-distance-left:9pt;mso-wrap-distance-top:0;mso-wrap-distance-right:9pt;mso-wrap-distance-bottom:0;mso-position-horizontal:absolute;mso-position-horizontal-relative:text;mso-position-vertical:absolute;mso-position-vertical-relative:text;mso-width-percent:0;mso-height-percent:0;mso-width-relative:margin;mso-height-relative:margin" o:gfxdata="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" strokecolor="black [3200]" strokeweight=".5pt">
                 <v:stroke startarrow="block" endarrow="block" joinstyle="miter"/>
                 <v:shadow on="t" color="black" opacity="26214f" origin="-.5,-.5" offset=".74836mm,.74836mm"/>
               </v:shape>
@@ -6022,8 +6135,426 @@
         </w:drawing>
       </w:r>
     </w:p>
-    <w:p/>
     <w:p>
+      <w:r>
+        <w:rPr>
+          <w:noProof/>
+        </w:rPr>
+        <mc:AlternateContent>
+          <mc:Choice Requires="wps">
+            <w:drawing>
+              <wp:anchor distT="0" distB="0" distL="114300" distR="114300" simplePos="0" relativeHeight="251735040" behindDoc="1" locked="0" layoutInCell="1" allowOverlap="1" wp14:anchorId="088193A4" wp14:editId="6E09B817">
+                <wp:simplePos x="0" y="0"/>
+                <wp:positionH relativeFrom="column">
+                  <wp:posOffset>0</wp:posOffset>
+                </wp:positionH>
+                <wp:positionV relativeFrom="paragraph">
+                  <wp:posOffset>0</wp:posOffset>
+                </wp:positionV>
+                <wp:extent cx="333955" cy="294198"/>
+                <wp:effectExtent l="0" t="0" r="28575" b="10795"/>
+                <wp:wrapNone/>
+                <wp:docPr id="39" name="Rectangle 39"/>
+                <wp:cNvGraphicFramePr/>
+                <a:graphic xmlns:a="http://schemas.openxmlformats.org/drawingml/2006/main">
+                  <a:graphicData uri="http://schemas.microsoft.com/office/word/2010/wordprocessingShape">
+                    <wps:wsp>
+                      <wps:cNvSpPr/>
+                      <wps:spPr>
+                        <a:xfrm>
+                          <a:off x="0" y="0"/>
+                          <a:ext cx="333955" cy="294198"/>
+                        </a:xfrm>
+                        <a:prstGeom prst="rect">
+                          <a:avLst/>
+                        </a:prstGeom>
+                        <a:ln>
+                          <a:solidFill>
+                            <a:schemeClr val="bg1"/>
+                          </a:solidFill>
+                        </a:ln>
+                      </wps:spPr>
+                      <wps:style>
+                        <a:lnRef idx="2">
+                          <a:schemeClr val="accent6"/>
+                        </a:lnRef>
+                        <a:fillRef idx="1">
+                          <a:schemeClr val="lt1"/>
+                        </a:fillRef>
+                        <a:effectRef idx="0">
+                          <a:schemeClr val="accent6"/>
+                        </a:effectRef>
+                        <a:fontRef idx="minor">
+                          <a:schemeClr val="dk1"/>
+                        </a:fontRef>
+                      </wps:style>
+                      <wps:txbx>
+                        <w:txbxContent>
+                          <w:p>
+                            <w:pPr>
+                              <w:jc w:val="center"/>
+                              <w:rPr>
+                                <w:sz w:val="28"/>
+                                <w:szCs w:val="28"/>
+                              </w:rPr>
+                            </w:pPr>
+                            <w:r>
+                              <w:rPr>
+                                <w:sz w:val="28"/>
+                                <w:szCs w:val="28"/>
+                              </w:rPr>
+                              <w:t>∞</w:t>
+                            </w:r>
+                          </w:p>
+                        </w:txbxContent>
+                      </wps:txbx>
+                      <wps:bodyPr rot="0" spcFirstLastPara="0" vertOverflow="overflow" horzOverflow="overflow" vert="horz" wrap="square" lIns="91440" tIns="45720" rIns="91440" bIns="45720" numCol="1" spcCol="0" rtlCol="0" fromWordArt="0" anchor="ctr" anchorCtr="0" forceAA="0" compatLnSpc="1">
+                        <a:prstTxWarp prst="textNoShape">
+                          <a:avLst/>
+                        </a:prstTxWarp>
+                        <a:noAutofit/>
+                      </wps:bodyPr>
+                    </wps:wsp>
+                  </a:graphicData>
+                </a:graphic>
+              </wp:anchor>
+            </w:drawing>
+          </mc:Choice>
+          <mc:Fallback>
+            <w:pict>
+              <v:rect w14:anchorId="088193A4" id="Rectangle 39" o:spid="_x0000_s1033" style="position:absolute;margin-left:0;margin-top:0;width:26.3pt;height:23.15pt;z-index:-251581440;visibility:visible;mso-wrap-style:square;mso-wrap-distance-left:9pt;mso-wrap-distance-top:0;mso-wrap-distance-right:9pt;mso-wrap-distance-bottom:0;mso-position-horizontal:absolute;mso-position-horizontal-relative:text;mso-position-vertical:absolute;mso-position-vertical-relative:text;v-text-anchor:middle" o:gfxdata="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" fillcolor="white [3201]" strokecolor="white [3212]" strokeweight="1pt">
+                <v:textbox>
+                  <w:txbxContent>
+                    <w:p>
+                      <w:pPr>
+                        <w:jc w:val="center"/>
+                        <w:rPr>
+                          <w:sz w:val="28"/>
+                          <w:szCs w:val="28"/>
+                        </w:rPr>
+                      </w:pPr>
+                      <w:r>
+                        <w:rPr>
+                          <w:sz w:val="28"/>
+                          <w:szCs w:val="28"/>
+                        </w:rPr>
+                        <w:t>∞</w:t>
+                      </w:r>
+                    </w:p>
+                  </w:txbxContent>
+                </v:textbox>
+              </v:rect>
+            </w:pict>
+          </mc:Fallback>
+        </mc:AlternateContent>
+      </w:r>
+    </w:p>
+    <w:p>
+      <w:r>
+        <w:rPr>
+          <w:noProof/>
+        </w:rPr>
+        <mc:AlternateContent>
+          <mc:Choice Requires="wps">
+            <w:drawing>
+              <wp:anchor distT="0" distB="0" distL="114300" distR="114300" simplePos="0" relativeHeight="251741184" behindDoc="1" locked="0" layoutInCell="1" allowOverlap="1" wp14:anchorId="040B5E1A" wp14:editId="4325B0AF">
+                <wp:simplePos x="0" y="0"/>
+                <wp:positionH relativeFrom="column">
+                  <wp:posOffset>3597386</wp:posOffset>
+                </wp:positionH>
+                <wp:positionV relativeFrom="paragraph">
+                  <wp:posOffset>54030</wp:posOffset>
+                </wp:positionV>
+                <wp:extent cx="310101" cy="341906"/>
+                <wp:effectExtent l="0" t="0" r="13970" b="20320"/>
+                <wp:wrapNone/>
+                <wp:docPr id="50" name="Rectangle 50"/>
+                <wp:cNvGraphicFramePr/>
+                <a:graphic xmlns:a="http://schemas.openxmlformats.org/drawingml/2006/main">
+                  <a:graphicData uri="http://schemas.microsoft.com/office/word/2010/wordprocessingShape">
+                    <wps:wsp>
+                      <wps:cNvSpPr/>
+                      <wps:spPr>
+                        <a:xfrm>
+                          <a:off x="0" y="0"/>
+                          <a:ext cx="310101" cy="341906"/>
+                        </a:xfrm>
+                        <a:prstGeom prst="rect">
+                          <a:avLst/>
+                        </a:prstGeom>
+                        <a:ln>
+                          <a:solidFill>
+                            <a:schemeClr val="bg1"/>
+                          </a:solidFill>
+                        </a:ln>
+                      </wps:spPr>
+                      <wps:style>
+                        <a:lnRef idx="2">
+                          <a:schemeClr val="accent6"/>
+                        </a:lnRef>
+                        <a:fillRef idx="1">
+                          <a:schemeClr val="lt1"/>
+                        </a:fillRef>
+                        <a:effectRef idx="0">
+                          <a:schemeClr val="accent6"/>
+                        </a:effectRef>
+                        <a:fontRef idx="minor">
+                          <a:schemeClr val="dk1"/>
+                        </a:fontRef>
+                      </wps:style>
+                      <wps:txbx>
+                        <w:txbxContent>
+                          <w:p>
+                            <w:pPr>
+                              <w:jc w:val="center"/>
+                              <w:rPr>
+                                <w:sz w:val="28"/>
+                                <w:szCs w:val="28"/>
+                              </w:rPr>
+                            </w:pPr>
+                            <w:r>
+                              <w:rPr>
+                                <w:sz w:val="28"/>
+                                <w:szCs w:val="28"/>
+                              </w:rPr>
+                              <w:t>1</w:t>
+                            </w:r>
+                          </w:p>
+                        </w:txbxContent>
+                      </wps:txbx>
+                      <wps:bodyPr rot="0" spcFirstLastPara="0" vertOverflow="overflow" horzOverflow="overflow" vert="horz" wrap="square" lIns="91440" tIns="45720" rIns="91440" bIns="45720" numCol="1" spcCol="0" rtlCol="0" fromWordArt="0" anchor="ctr" anchorCtr="0" forceAA="0" compatLnSpc="1">
+                        <a:prstTxWarp prst="textNoShape">
+                          <a:avLst/>
+                        </a:prstTxWarp>
+                        <a:noAutofit/>
+                      </wps:bodyPr>
+                    </wps:wsp>
+                  </a:graphicData>
+                </a:graphic>
+              </wp:anchor>
+            </w:drawing>
+          </mc:Choice>
+          <mc:Fallback>
+            <w:pict>
+              <v:rect w14:anchorId="040B5E1A" id="Rectangle 50" o:spid="_x0000_s1034" style="position:absolute;margin-left:283.25pt;margin-top:4.25pt;width:24.4pt;height:26.9pt;z-index:-251575296;visibility:visible;mso-wrap-style:square;mso-wrap-distance-left:9pt;mso-wrap-distance-top:0;mso-wrap-distance-right:9pt;mso-wrap-distance-bottom:0;mso-position-horizontal:absolute;mso-position-horizontal-relative:text;mso-position-vertical:absolute;mso-position-vertical-relative:text;v-text-anchor:middle" o:gfxdata="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" fillcolor="white [3201]" strokecolor="white [3212]" strokeweight="1pt">
+                <v:textbox>
+                  <w:txbxContent>
+                    <w:p>
+                      <w:pPr>
+                        <w:jc w:val="center"/>
+                        <w:rPr>
+                          <w:sz w:val="28"/>
+                          <w:szCs w:val="28"/>
+                        </w:rPr>
+                      </w:pPr>
+                      <w:r>
+                        <w:rPr>
+                          <w:sz w:val="28"/>
+                          <w:szCs w:val="28"/>
+                        </w:rPr>
+                        <w:t>1</w:t>
+                      </w:r>
+                    </w:p>
+                  </w:txbxContent>
+                </v:textbox>
+              </v:rect>
+            </w:pict>
+          </mc:Fallback>
+        </mc:AlternateContent>
+      </w:r>
+      <w:r>
+        <w:rPr>
+          <w:noProof/>
+        </w:rPr>
+        <mc:AlternateContent>
+          <mc:Choice Requires="wps">
+            <w:drawing>
+              <wp:anchor distT="0" distB="0" distL="114300" distR="114300" simplePos="0" relativeHeight="251737088" behindDoc="1" locked="0" layoutInCell="1" allowOverlap="1" wp14:anchorId="088193A4" wp14:editId="6E09B817">
+                <wp:simplePos x="0" y="0"/>
+                <wp:positionH relativeFrom="column">
+                  <wp:posOffset>1717482</wp:posOffset>
+                </wp:positionH>
+                <wp:positionV relativeFrom="paragraph">
+                  <wp:posOffset>6129</wp:posOffset>
+                </wp:positionV>
+                <wp:extent cx="333955" cy="294198"/>
+                <wp:effectExtent l="0" t="0" r="28575" b="10795"/>
+                <wp:wrapNone/>
+                <wp:docPr id="41" name="Rectangle 41"/>
+                <wp:cNvGraphicFramePr/>
+                <a:graphic xmlns:a="http://schemas.openxmlformats.org/drawingml/2006/main">
+                  <a:graphicData uri="http://schemas.microsoft.com/office/word/2010/wordprocessingShape">
+                    <wps:wsp>
+                      <wps:cNvSpPr/>
+                      <wps:spPr>
+                        <a:xfrm>
+                          <a:off x="0" y="0"/>
+                          <a:ext cx="333955" cy="294198"/>
+                        </a:xfrm>
+                        <a:prstGeom prst="rect">
+                          <a:avLst/>
+                        </a:prstGeom>
+                        <a:ln>
+                          <a:solidFill>
+                            <a:schemeClr val="bg1"/>
+                          </a:solidFill>
+                        </a:ln>
+                      </wps:spPr>
+                      <wps:style>
+                        <a:lnRef idx="2">
+                          <a:schemeClr val="accent6"/>
+                        </a:lnRef>
+                        <a:fillRef idx="1">
+                          <a:schemeClr val="lt1"/>
+                        </a:fillRef>
+                        <a:effectRef idx="0">
+                          <a:schemeClr val="accent6"/>
+                        </a:effectRef>
+                        <a:fontRef idx="minor">
+                          <a:schemeClr val="dk1"/>
+                        </a:fontRef>
+                      </wps:style>
+                      <wps:txbx>
+                        <w:txbxContent>
+                          <w:p>
+                            <w:pPr>
+                              <w:jc w:val="center"/>
+                              <w:rPr>
+                                <w:sz w:val="28"/>
+                                <w:szCs w:val="28"/>
+                              </w:rPr>
+                            </w:pPr>
+                            <w:r>
+                              <w:rPr>
+                                <w:sz w:val="28"/>
+                                <w:szCs w:val="28"/>
+                              </w:rPr>
+                              <w:t>∞</w:t>
+                            </w:r>
+                          </w:p>
+                        </w:txbxContent>
+                      </wps:txbx>
+                      <wps:bodyPr rot="0" spcFirstLastPara="0" vertOverflow="overflow" horzOverflow="overflow" vert="horz" wrap="square" lIns="91440" tIns="45720" rIns="91440" bIns="45720" numCol="1" spcCol="0" rtlCol="0" fromWordArt="0" anchor="ctr" anchorCtr="0" forceAA="0" compatLnSpc="1">
+                        <a:prstTxWarp prst="textNoShape">
+                          <a:avLst/>
+                        </a:prstTxWarp>
+                        <a:noAutofit/>
+                      </wps:bodyPr>
+                    </wps:wsp>
+                  </a:graphicData>
+                </a:graphic>
+              </wp:anchor>
+            </w:drawing>
+          </mc:Choice>
+          <mc:Fallback>
+            <w:pict>
+              <v:rect w14:anchorId="088193A4" id="Rectangle 41" o:spid="_x0000_s1035" style="position:absolute;margin-left:135.25pt;margin-top:.5pt;width:26.3pt;height:23.15pt;z-index:-251579392;visibility:visible;mso-wrap-style:square;mso-wrap-distance-left:9pt;mso-wrap-distance-top:0;mso-wrap-distance-right:9pt;mso-wrap-distance-bottom:0;mso-position-horizontal:absolute;mso-position-horizontal-relative:text;mso-position-vertical:absolute;mso-position-vertical-relative:text;v-text-anchor:middle" o:gfxdata="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" fillcolor="white [3201]" strokecolor="white [3212]" strokeweight="1pt">
+                <v:textbox>
+                  <w:txbxContent>
+                    <w:p>
+                      <w:pPr>
+                        <w:jc w:val="center"/>
+                        <w:rPr>
+                          <w:sz w:val="28"/>
+                          <w:szCs w:val="28"/>
+                        </w:rPr>
+                      </w:pPr>
+                      <w:r>
+                        <w:rPr>
+                          <w:sz w:val="28"/>
+                          <w:szCs w:val="28"/>
+                        </w:rPr>
+                        <w:t>∞</w:t>
+                      </w:r>
+                    </w:p>
+                  </w:txbxContent>
+                </v:textbox>
+              </v:rect>
+            </w:pict>
+          </mc:Fallback>
+        </mc:AlternateContent>
+      </w:r>
+      <w:r>
+        <w:rPr>
+          <w:noProof/>
+        </w:rPr>
+        <mc:AlternateContent>
+          <mc:Choice Requires="wps">
+            <w:drawing>
+              <wp:anchor distT="0" distB="0" distL="114300" distR="114300" simplePos="0" relativeHeight="251713536" behindDoc="0" locked="0" layoutInCell="1" allowOverlap="1">
+                <wp:simplePos x="0" y="0"/>
+                <wp:positionH relativeFrom="column">
+                  <wp:posOffset>1367818</wp:posOffset>
+                </wp:positionH>
+                <wp:positionV relativeFrom="paragraph">
+                  <wp:posOffset>45940</wp:posOffset>
+                </wp:positionV>
+                <wp:extent cx="730029" cy="2785027"/>
+                <wp:effectExtent l="57150" t="38100" r="51435" b="111125"/>
+                <wp:wrapNone/>
+                <wp:docPr id="43" name="Connecteur droit avec flèche 43"/>
+                <wp:cNvGraphicFramePr/>
+                <a:graphic xmlns:a="http://schemas.openxmlformats.org/drawingml/2006/main">
+                  <a:graphicData uri="http://schemas.microsoft.com/office/word/2010/wordprocessingShape">
+                    <wps:wsp>
+                      <wps:cNvCnPr/>
+                      <wps:spPr>
+                        <a:xfrm flipV="1">
+                          <a:off x="0" y="0"/>
+                          <a:ext cx="730029" cy="2785027"/>
+                        </a:xfrm>
+                        <a:prstGeom prst="straightConnector1">
+                          <a:avLst/>
+                        </a:prstGeom>
+                        <a:ln>
+                          <a:headEnd type="triangle"/>
+                          <a:tailEnd type="triangle"/>
+                        </a:ln>
+                        <a:effectLst>
+                          <a:outerShdw blurRad="50800" dist="38100" dir="2700000" algn="tl" rotWithShape="0">
+                            <a:prstClr val="black">
+                              <a:alpha val="40000"/>
+                            </a:prstClr>
+                          </a:outerShdw>
+                        </a:effectLst>
+                      </wps:spPr>
+                      <wps:style>
+                        <a:lnRef idx="1">
+                          <a:schemeClr val="dk1"/>
+                        </a:lnRef>
+                        <a:fillRef idx="0">
+                          <a:schemeClr val="dk1"/>
+                        </a:fillRef>
+                        <a:effectRef idx="0">
+                          <a:schemeClr val="dk1"/>
+                        </a:effectRef>
+                        <a:fontRef idx="minor">
+                          <a:schemeClr val="tx1"/>
+                        </a:fontRef>
+                      </wps:style>
+                      <wps:bodyPr/>
+                    </wps:wsp>
+                  </a:graphicData>
+                </a:graphic>
+                <wp14:sizeRelH relativeFrom="margin">
+                  <wp14:pctWidth>0</wp14:pctWidth>
+                </wp14:sizeRelH>
+                <wp14:sizeRelV relativeFrom="margin">
+                  <wp14:pctHeight>0</wp14:pctHeight>
+                </wp14:sizeRelV>
+              </wp:anchor>
+            </w:drawing>
+          </mc:Choice>
+          <mc:Fallback>
+            <w:pict>
+              <v:shape w14:anchorId="2A8415ED" id="Connecteur droit avec flèche 43" o:spid="_x0000_s1026" type="#_x0000_t32" style="position:absolute;margin-left:107.7pt;margin-top:3.6pt;width:57.5pt;height:219.3pt;flip:y;z-index:251713536;visibility:visible;mso-wrap-style:square;mso-width-percent:0;mso-height-percent:0;mso-wrap-distance-left:9pt;mso-wrap-distance-top:0;mso-wrap-distance-right:9pt;mso-wrap-distance-bottom:0;mso-position-horizontal:absolute;mso-position-horizontal-relative:text;mso-position-vertical:absolute;mso-position-vertical-relative:text;mso-width-percent:0;mso-height-percent:0;mso-width-relative:margin;mso-height-relative:margin" o:gfxdata="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" strokecolor="black [3200]" strokeweight=".5pt">
+                <v:stroke startarrow="block" endarrow="block" joinstyle="miter"/>
+                <v:shadow on="t" color="black" opacity="26214f" origin="-.5,-.5" offset=".74836mm,.74836mm"/>
+              </v:shape>
+            </w:pict>
+          </mc:Fallback>
+        </mc:AlternateContent>
+      </w:r>
       <w:r>
         <w:rPr>
           <w:noProof/>
@@ -6097,7 +6628,7 @@
           </mc:Choice>
           <mc:Fallback>
             <w:pict>
-              <v:shape w14:anchorId="5D8E84FD" id="Connecteur droit avec flèche 47" o:spid="_x0000_s1026" type="#_x0000_t32" style="position:absolute;margin-left:303.4pt;margin-top:181.35pt;width:95.25pt;height:96.75pt;z-index:251718656;visibility:visible;mso-wrap-style:square;mso-width-percent:0;mso-height-percent:0;mso-wrap-distance-left:9pt;mso-wrap-distance-top:0;mso-wrap-distance-right:9pt;mso-wrap-distance-bottom:0;mso-position-horizontal:absolute;mso-position-horizontal-relative:text;mso-position-vertical:absolute;mso-position-vertical-relative:text;mso-width-percent:0;mso-height-percent:0;mso-width-relative:margin;mso-height-relative:margin" o:gfxdata="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" strokecolor="black [3200]" strokeweight=".5pt">
+              <v:shape w14:anchorId="6A91566C" id="Connecteur droit avec flèche 47" o:spid="_x0000_s1026" type="#_x0000_t32" style="position:absolute;margin-left:303.4pt;margin-top:181.35pt;width:95.25pt;height:96.75pt;z-index:251718656;visibility:visible;mso-wrap-style:square;mso-width-percent:0;mso-height-percent:0;mso-wrap-distance-left:9pt;mso-wrap-distance-top:0;mso-wrap-distance-right:9pt;mso-wrap-distance-bottom:0;mso-position-horizontal:absolute;mso-position-horizontal-relative:text;mso-position-vertical:absolute;mso-position-vertical-relative:text;mso-width-percent:0;mso-height-percent:0;mso-width-relative:margin;mso-height-relative:margin" o:gfxdata="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" strokecolor="black [3200]" strokeweight=".5pt">
                 <v:stroke startarrow="block" endarrow="block" joinstyle="miter"/>
                 <v:shadow on="t" color="black" opacity="26214f" origin="-.5,-.5" offset=".74836mm,.74836mm"/>
               </v:shape>
@@ -6234,81 +6765,6 @@
         <w:rPr>
           <w:noProof/>
         </w:rPr>
-        <mc:AlternateContent>
-          <mc:Choice Requires="wps">
-            <w:drawing>
-              <wp:anchor distT="0" distB="0" distL="114300" distR="114300" simplePos="0" relativeHeight="251713536" behindDoc="0" locked="0" layoutInCell="1" allowOverlap="1">
-                <wp:simplePos x="0" y="0"/>
-                <wp:positionH relativeFrom="column">
-                  <wp:posOffset>1367155</wp:posOffset>
-                </wp:positionH>
-                <wp:positionV relativeFrom="paragraph">
-                  <wp:posOffset>398145</wp:posOffset>
-                </wp:positionV>
-                <wp:extent cx="714375" cy="2428875"/>
-                <wp:effectExtent l="57150" t="38100" r="66675" b="104775"/>
-                <wp:wrapNone/>
-                <wp:docPr id="43" name="Connecteur droit avec flèche 43"/>
-                <wp:cNvGraphicFramePr/>
-                <a:graphic xmlns:a="http://schemas.openxmlformats.org/drawingml/2006/main">
-                  <a:graphicData uri="http://schemas.microsoft.com/office/word/2010/wordprocessingShape">
-                    <wps:wsp>
-                      <wps:cNvCnPr/>
-                      <wps:spPr>
-                        <a:xfrm flipV="1">
-                          <a:off x="0" y="0"/>
-                          <a:ext cx="714375" cy="2428875"/>
-                        </a:xfrm>
-                        <a:prstGeom prst="straightConnector1">
-                          <a:avLst/>
-                        </a:prstGeom>
-                        <a:ln>
-                          <a:headEnd type="triangle"/>
-                          <a:tailEnd type="triangle"/>
-                        </a:ln>
-                        <a:effectLst>
-                          <a:outerShdw blurRad="50800" dist="38100" dir="2700000" algn="tl" rotWithShape="0">
-                            <a:prstClr val="black">
-                              <a:alpha val="40000"/>
-                            </a:prstClr>
-                          </a:outerShdw>
-                        </a:effectLst>
-                      </wps:spPr>
-                      <wps:style>
-                        <a:lnRef idx="1">
-                          <a:schemeClr val="dk1"/>
-                        </a:lnRef>
-                        <a:fillRef idx="0">
-                          <a:schemeClr val="dk1"/>
-                        </a:fillRef>
-                        <a:effectRef idx="0">
-                          <a:schemeClr val="dk1"/>
-                        </a:effectRef>
-                        <a:fontRef idx="minor">
-                          <a:schemeClr val="tx1"/>
-                        </a:fontRef>
-                      </wps:style>
-                      <wps:bodyPr/>
-                    </wps:wsp>
-                  </a:graphicData>
-                </a:graphic>
-              </wp:anchor>
-            </w:drawing>
-          </mc:Choice>
-          <mc:Fallback>
-            <w:pict>
-              <v:shape w14:anchorId="1CF83A85" id="Connecteur droit avec flèche 43" o:spid="_x0000_s1026" type="#_x0000_t32" style="position:absolute;margin-left:107.65pt;margin-top:31.35pt;width:56.25pt;height:191.25pt;flip:y;z-index:251713536;visibility:visible;mso-wrap-style:square;mso-wrap-distance-left:9pt;mso-wrap-distance-top:0;mso-wrap-distance-right:9pt;mso-wrap-distance-bottom:0;mso-position-horizontal:absolute;mso-position-horizontal-relative:text;mso-position-vertical:absolute;mso-position-vertical-relative:text" o:gfxdata="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" strokecolor="black [3200]" strokeweight=".5pt">
-                <v:stroke startarrow="block" endarrow="block" joinstyle="miter"/>
-                <v:shadow on="t" color="black" opacity="26214f" origin="-.5,-.5" offset=".74836mm,.74836mm"/>
-              </v:shape>
-            </w:pict>
-          </mc:Fallback>
-        </mc:AlternateContent>
-      </w:r>
-      <w:r>
-        <w:rPr>
-          <w:noProof/>
-        </w:rPr>
         <w:drawing>
           <wp:anchor distT="0" distB="0" distL="114300" distR="114300" simplePos="0" relativeHeight="251705344" behindDoc="0" locked="0" layoutInCell="1" allowOverlap="1" wp14:anchorId="0C66345E" wp14:editId="47F3A47C">
             <wp:simplePos x="0" y="0"/>
@@ -6354,87 +6810,6 @@
             </a:graphic>
           </wp:anchor>
         </w:drawing>
-      </w:r>
-      <w:r>
-        <w:rPr>
-          <w:noProof/>
-        </w:rPr>
-        <mc:AlternateContent>
-          <mc:Choice Requires="wps">
-            <w:drawing>
-              <wp:anchor distT="0" distB="0" distL="114300" distR="114300" simplePos="0" relativeHeight="251712512" behindDoc="0" locked="0" layoutInCell="1" allowOverlap="1" wp14:anchorId="68F9F493" wp14:editId="582888D6">
-                <wp:simplePos x="0" y="0"/>
-                <wp:positionH relativeFrom="column">
-                  <wp:posOffset>431164</wp:posOffset>
-                </wp:positionH>
-                <wp:positionV relativeFrom="paragraph">
-                  <wp:posOffset>2236471</wp:posOffset>
-                </wp:positionV>
-                <wp:extent cx="45719" cy="647700"/>
-                <wp:effectExtent l="38100" t="38100" r="126365" b="95250"/>
-                <wp:wrapNone/>
-                <wp:docPr id="42" name="Connecteur droit avec flèche 42"/>
-                <wp:cNvGraphicFramePr/>
-                <a:graphic xmlns:a="http://schemas.openxmlformats.org/drawingml/2006/main">
-                  <a:graphicData uri="http://schemas.microsoft.com/office/word/2010/wordprocessingShape">
-                    <wps:wsp>
-                      <wps:cNvCnPr/>
-                      <wps:spPr>
-                        <a:xfrm>
-                          <a:off x="0" y="0"/>
-                          <a:ext cx="45719" cy="647700"/>
-                        </a:xfrm>
-                        <a:prstGeom prst="straightConnector1">
-                          <a:avLst/>
-                        </a:prstGeom>
-                        <a:ln>
-                          <a:headEnd type="triangle"/>
-                          <a:tailEnd type="triangle"/>
-                        </a:ln>
-                        <a:effectLst>
-                          <a:outerShdw blurRad="50800" dist="38100" dir="2700000" algn="tl" rotWithShape="0">
-                            <a:prstClr val="black">
-                              <a:alpha val="40000"/>
-                            </a:prstClr>
-                          </a:outerShdw>
-                        </a:effectLst>
-                      </wps:spPr>
-                      <wps:style>
-                        <a:lnRef idx="1">
-                          <a:schemeClr val="dk1"/>
-                        </a:lnRef>
-                        <a:fillRef idx="0">
-                          <a:schemeClr val="dk1"/>
-                        </a:fillRef>
-                        <a:effectRef idx="0">
-                          <a:schemeClr val="dk1"/>
-                        </a:effectRef>
-                        <a:fontRef idx="minor">
-                          <a:schemeClr val="tx1"/>
-                        </a:fontRef>
-                      </wps:style>
-                      <wps:bodyPr/>
-                    </wps:wsp>
-                  </a:graphicData>
-                </a:graphic>
-                <wp14:sizeRelH relativeFrom="margin">
-                  <wp14:pctWidth>0</wp14:pctWidth>
-                </wp14:sizeRelH>
-                <wp14:sizeRelV relativeFrom="margin">
-                  <wp14:pctHeight>0</wp14:pctHeight>
-                </wp14:sizeRelV>
-              </wp:anchor>
-            </w:drawing>
-          </mc:Choice>
-          <mc:Fallback>
-            <w:pict>
-              <v:shape w14:anchorId="427036F3" id="Connecteur droit avec flèche 42" o:spid="_x0000_s1026" type="#_x0000_t32" style="position:absolute;margin-left:33.95pt;margin-top:176.1pt;width:3.6pt;height:51pt;z-index:251712512;visibility:visible;mso-wrap-style:square;mso-width-percent:0;mso-height-percent:0;mso-wrap-distance-left:9pt;mso-wrap-distance-top:0;mso-wrap-distance-right:9pt;mso-wrap-distance-bottom:0;mso-position-horizontal:absolute;mso-position-horizontal-relative:text;mso-position-vertical:absolute;mso-position-vertical-relative:text;mso-width-percent:0;mso-height-percent:0;mso-width-relative:margin;mso-height-relative:margin" o:gfxdata="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" strokecolor="black [3200]" strokeweight=".5pt">
-                <v:stroke startarrow="block" endarrow="block" joinstyle="miter"/>
-                <v:shadow on="t" color="black" opacity="26214f" origin="-.5,-.5" offset=".74836mm,.74836mm"/>
-              </v:shape>
-            </w:pict>
-          </mc:Fallback>
-        </mc:AlternateContent>
       </w:r>
       <w:r>
         <w:rPr>
@@ -6615,81 +6990,6 @@
         <w:rPr>
           <w:noProof/>
         </w:rPr>
-        <mc:AlternateContent>
-          <mc:Choice Requires="wps">
-            <w:drawing>
-              <wp:anchor distT="0" distB="0" distL="114300" distR="114300" simplePos="0" relativeHeight="251708416" behindDoc="0" locked="0" layoutInCell="1" allowOverlap="1" wp14:anchorId="4F1D1C16" wp14:editId="2ACB5594">
-                <wp:simplePos x="0" y="0"/>
-                <wp:positionH relativeFrom="column">
-                  <wp:posOffset>1196340</wp:posOffset>
-                </wp:positionH>
-                <wp:positionV relativeFrom="paragraph">
-                  <wp:posOffset>2141220</wp:posOffset>
-                </wp:positionV>
-                <wp:extent cx="828040" cy="447675"/>
-                <wp:effectExtent l="57150" t="38100" r="67310" b="123825"/>
-                <wp:wrapNone/>
-                <wp:docPr id="36" name="Connecteur droit avec flèche 36"/>
-                <wp:cNvGraphicFramePr/>
-                <a:graphic xmlns:a="http://schemas.openxmlformats.org/drawingml/2006/main">
-                  <a:graphicData uri="http://schemas.microsoft.com/office/word/2010/wordprocessingShape">
-                    <wps:wsp>
-                      <wps:cNvCnPr/>
-                      <wps:spPr>
-                        <a:xfrm>
-                          <a:off x="0" y="0"/>
-                          <a:ext cx="828040" cy="447675"/>
-                        </a:xfrm>
-                        <a:prstGeom prst="straightConnector1">
-                          <a:avLst/>
-                        </a:prstGeom>
-                        <a:ln>
-                          <a:headEnd type="triangle"/>
-                          <a:tailEnd type="triangle"/>
-                        </a:ln>
-                        <a:effectLst>
-                          <a:outerShdw blurRad="50800" dist="38100" dir="5400000" algn="t" rotWithShape="0">
-                            <a:prstClr val="black">
-                              <a:alpha val="40000"/>
-                            </a:prstClr>
-                          </a:outerShdw>
-                        </a:effectLst>
-                      </wps:spPr>
-                      <wps:style>
-                        <a:lnRef idx="1">
-                          <a:schemeClr val="dk1"/>
-                        </a:lnRef>
-                        <a:fillRef idx="0">
-                          <a:schemeClr val="dk1"/>
-                        </a:fillRef>
-                        <a:effectRef idx="0">
-                          <a:schemeClr val="dk1"/>
-                        </a:effectRef>
-                        <a:fontRef idx="minor">
-                          <a:schemeClr val="tx1"/>
-                        </a:fontRef>
-                      </wps:style>
-                      <wps:bodyPr/>
-                    </wps:wsp>
-                  </a:graphicData>
-                </a:graphic>
-              </wp:anchor>
-            </w:drawing>
-          </mc:Choice>
-          <mc:Fallback>
-            <w:pict>
-              <v:shape w14:anchorId="13115F4F" id="Connecteur droit avec flèche 36" o:spid="_x0000_s1026" type="#_x0000_t32" style="position:absolute;margin-left:94.2pt;margin-top:168.6pt;width:65.2pt;height:35.25pt;z-index:251708416;visibility:visible;mso-wrap-style:square;mso-wrap-distance-left:9pt;mso-wrap-distance-top:0;mso-wrap-distance-right:9pt;mso-wrap-distance-bottom:0;mso-position-horizontal:absolute;mso-position-horizontal-relative:text;mso-position-vertical:absolute;mso-position-vertical-relative:text" o:gfxdata="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" strokecolor="black [3200]" strokeweight=".5pt">
-                <v:stroke startarrow="block" endarrow="block" joinstyle="miter"/>
-                <v:shadow on="t" color="black" opacity="26214f" origin=",-.5" offset="0,3pt"/>
-              </v:shape>
-            </w:pict>
-          </mc:Fallback>
-        </mc:AlternateContent>
-      </w:r>
-      <w:r>
-        <w:rPr>
-          <w:noProof/>
-        </w:rPr>
         <w:drawing>
           <wp:anchor distT="0" distB="0" distL="114300" distR="114300" simplePos="0" relativeHeight="251701248" behindDoc="0" locked="0" layoutInCell="1" allowOverlap="1" wp14:anchorId="1F7FF86C" wp14:editId="0B6A1B3C">
             <wp:simplePos x="0" y="0"/>
@@ -6791,18 +7091,1337 @@
       </w:r>
     </w:p>
     <w:p/>
-    <w:p/>
-    <w:p/>
-    <w:p/>
-    <w:p/>
-    <w:p/>
-    <w:p/>
-    <w:p/>
-    <w:p/>
-    <w:p/>
+    <w:p>
+      <w:pPr>
+        <w:tabs>
+          <w:tab w:val="left" w:pos="6812"/>
+        </w:tabs>
+      </w:pPr>
+      <w:r>
+        <w:tab/>
+      </w:r>
+    </w:p>
     <w:p/>
     <w:p/>
     <w:p>
+      <w:r>
+        <w:rPr>
+          <w:noProof/>
+        </w:rPr>
+        <mc:AlternateContent>
+          <mc:Choice Requires="wps">
+            <w:drawing>
+              <wp:anchor distT="0" distB="0" distL="114300" distR="114300" simplePos="0" relativeHeight="251731968" behindDoc="1" locked="0" layoutInCell="1" allowOverlap="1">
+                <wp:simplePos x="0" y="0"/>
+                <wp:positionH relativeFrom="column">
+                  <wp:posOffset>1278862</wp:posOffset>
+                </wp:positionH>
+                <wp:positionV relativeFrom="paragraph">
+                  <wp:posOffset>263746</wp:posOffset>
+                </wp:positionV>
+                <wp:extent cx="333955" cy="294198"/>
+                <wp:effectExtent l="0" t="0" r="28575" b="10795"/>
+                <wp:wrapNone/>
+                <wp:docPr id="28" name="Rectangle 28"/>
+                <wp:cNvGraphicFramePr/>
+                <a:graphic xmlns:a="http://schemas.openxmlformats.org/drawingml/2006/main">
+                  <a:graphicData uri="http://schemas.microsoft.com/office/word/2010/wordprocessingShape">
+                    <wps:wsp>
+                      <wps:cNvSpPr/>
+                      <wps:spPr>
+                        <a:xfrm>
+                          <a:off x="0" y="0"/>
+                          <a:ext cx="333955" cy="294198"/>
+                        </a:xfrm>
+                        <a:prstGeom prst="rect">
+                          <a:avLst/>
+                        </a:prstGeom>
+                        <a:ln>
+                          <a:solidFill>
+                            <a:schemeClr val="bg1"/>
+                          </a:solidFill>
+                        </a:ln>
+                      </wps:spPr>
+                      <wps:style>
+                        <a:lnRef idx="2">
+                          <a:schemeClr val="accent6"/>
+                        </a:lnRef>
+                        <a:fillRef idx="1">
+                          <a:schemeClr val="lt1"/>
+                        </a:fillRef>
+                        <a:effectRef idx="0">
+                          <a:schemeClr val="accent6"/>
+                        </a:effectRef>
+                        <a:fontRef idx="minor">
+                          <a:schemeClr val="dk1"/>
+                        </a:fontRef>
+                      </wps:style>
+                      <wps:txbx>
+                        <w:txbxContent>
+                          <w:p>
+                            <w:pPr>
+                              <w:jc w:val="center"/>
+                              <w:rPr>
+                                <w:sz w:val="28"/>
+                                <w:szCs w:val="28"/>
+                              </w:rPr>
+                            </w:pPr>
+                            <w:r>
+                              <w:rPr>
+                                <w:sz w:val="28"/>
+                                <w:szCs w:val="28"/>
+                              </w:rPr>
+                              <w:t>∞</w:t>
+                            </w:r>
+                          </w:p>
+                        </w:txbxContent>
+                      </wps:txbx>
+                      <wps:bodyPr rot="0" spcFirstLastPara="0" vertOverflow="overflow" horzOverflow="overflow" vert="horz" wrap="square" lIns="91440" tIns="45720" rIns="91440" bIns="45720" numCol="1" spcCol="0" rtlCol="0" fromWordArt="0" anchor="ctr" anchorCtr="0" forceAA="0" compatLnSpc="1">
+                        <a:prstTxWarp prst="textNoShape">
+                          <a:avLst/>
+                        </a:prstTxWarp>
+                        <a:noAutofit/>
+                      </wps:bodyPr>
+                    </wps:wsp>
+                  </a:graphicData>
+                </a:graphic>
+              </wp:anchor>
+            </w:drawing>
+          </mc:Choice>
+          <mc:Fallback>
+            <w:pict>
+              <v:rect id="Rectangle 28" o:spid="_x0000_s1036" style="position:absolute;margin-left:100.7pt;margin-top:20.75pt;width:26.3pt;height:23.15pt;z-index:-251584512;visibility:visible;mso-wrap-style:square;mso-wrap-distance-left:9pt;mso-wrap-distance-top:0;mso-wrap-distance-right:9pt;mso-wrap-distance-bottom:0;mso-position-horizontal:absolute;mso-position-horizontal-relative:text;mso-position-vertical:absolute;mso-position-vertical-relative:text;v-text-anchor:middle" o:gfxdata="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" fillcolor="white [3201]" strokecolor="white [3212]" strokeweight="1pt">
+                <v:textbox>
+                  <w:txbxContent>
+                    <w:p>
+                      <w:pPr>
+                        <w:jc w:val="center"/>
+                        <w:rPr>
+                          <w:sz w:val="28"/>
+                          <w:szCs w:val="28"/>
+                        </w:rPr>
+                      </w:pPr>
+                      <w:r>
+                        <w:rPr>
+                          <w:sz w:val="28"/>
+                          <w:szCs w:val="28"/>
+                        </w:rPr>
+                        <w:t>∞</w:t>
+                      </w:r>
+                    </w:p>
+                  </w:txbxContent>
+                </v:textbox>
+              </v:rect>
+            </w:pict>
+          </mc:Fallback>
+        </mc:AlternateContent>
+      </w:r>
+      <w:r>
+        <w:t>∞</w:t>
+      </w:r>
+    </w:p>
+    <w:p>
+      <w:pPr>
+        <w:tabs>
+          <w:tab w:val="left" w:pos="6586"/>
+        </w:tabs>
+      </w:pPr>
+      <w:r>
+        <w:rPr>
+          <w:noProof/>
+        </w:rPr>
+        <mc:AlternateContent>
+          <mc:Choice Requires="wps">
+            <w:drawing>
+              <wp:anchor distT="0" distB="0" distL="114300" distR="114300" simplePos="0" relativeHeight="251755520" behindDoc="1" locked="0" layoutInCell="1" allowOverlap="1" wp14:anchorId="49EC3B0F" wp14:editId="06A28CB6">
+                <wp:simplePos x="0" y="0"/>
+                <wp:positionH relativeFrom="column">
+                  <wp:posOffset>3919551</wp:posOffset>
+                </wp:positionH>
+                <wp:positionV relativeFrom="paragraph">
+                  <wp:posOffset>283597</wp:posOffset>
+                </wp:positionV>
+                <wp:extent cx="310101" cy="341906"/>
+                <wp:effectExtent l="0" t="0" r="13970" b="20320"/>
+                <wp:wrapNone/>
+                <wp:docPr id="59" name="Rectangle 59"/>
+                <wp:cNvGraphicFramePr/>
+                <a:graphic xmlns:a="http://schemas.openxmlformats.org/drawingml/2006/main">
+                  <a:graphicData uri="http://schemas.microsoft.com/office/word/2010/wordprocessingShape">
+                    <wps:wsp>
+                      <wps:cNvSpPr/>
+                      <wps:spPr>
+                        <a:xfrm>
+                          <a:off x="0" y="0"/>
+                          <a:ext cx="310101" cy="341906"/>
+                        </a:xfrm>
+                        <a:prstGeom prst="rect">
+                          <a:avLst/>
+                        </a:prstGeom>
+                        <a:ln>
+                          <a:solidFill>
+                            <a:schemeClr val="bg1"/>
+                          </a:solidFill>
+                        </a:ln>
+                      </wps:spPr>
+                      <wps:style>
+                        <a:lnRef idx="2">
+                          <a:schemeClr val="accent6"/>
+                        </a:lnRef>
+                        <a:fillRef idx="1">
+                          <a:schemeClr val="lt1"/>
+                        </a:fillRef>
+                        <a:effectRef idx="0">
+                          <a:schemeClr val="accent6"/>
+                        </a:effectRef>
+                        <a:fontRef idx="minor">
+                          <a:schemeClr val="dk1"/>
+                        </a:fontRef>
+                      </wps:style>
+                      <wps:txbx>
+                        <w:txbxContent>
+                          <w:p>
+                            <w:pPr>
+                              <w:jc w:val="center"/>
+                              <w:rPr>
+                                <w:sz w:val="28"/>
+                                <w:szCs w:val="28"/>
+                              </w:rPr>
+                            </w:pPr>
+                            <w:r>
+                              <w:rPr>
+                                <w:sz w:val="28"/>
+                                <w:szCs w:val="28"/>
+                              </w:rPr>
+                              <w:t>1</w:t>
+                            </w:r>
+                          </w:p>
+                        </w:txbxContent>
+                      </wps:txbx>
+                      <wps:bodyPr rot="0" spcFirstLastPara="0" vertOverflow="overflow" horzOverflow="overflow" vert="horz" wrap="square" lIns="91440" tIns="45720" rIns="91440" bIns="45720" numCol="1" spcCol="0" rtlCol="0" fromWordArt="0" anchor="ctr" anchorCtr="0" forceAA="0" compatLnSpc="1">
+                        <a:prstTxWarp prst="textNoShape">
+                          <a:avLst/>
+                        </a:prstTxWarp>
+                        <a:noAutofit/>
+                      </wps:bodyPr>
+                    </wps:wsp>
+                  </a:graphicData>
+                </a:graphic>
+              </wp:anchor>
+            </w:drawing>
+          </mc:Choice>
+          <mc:Fallback>
+            <w:pict>
+              <v:rect w14:anchorId="49EC3B0F" id="Rectangle 59" o:spid="_x0000_s1037" style="position:absolute;margin-left:308.65pt;margin-top:22.35pt;width:24.4pt;height:26.9pt;z-index:-251560960;visibility:visible;mso-wrap-style:square;mso-wrap-distance-left:9pt;mso-wrap-distance-top:0;mso-wrap-distance-right:9pt;mso-wrap-distance-bottom:0;mso-position-horizontal:absolute;mso-position-horizontal-relative:text;mso-position-vertical:absolute;mso-position-vertical-relative:text;v-text-anchor:middle" o:gfxdata="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" fillcolor="white [3201]" strokecolor="white [3212]" strokeweight="1pt">
+                <v:textbox>
+                  <w:txbxContent>
+                    <w:p>
+                      <w:pPr>
+                        <w:jc w:val="center"/>
+                        <w:rPr>
+                          <w:sz w:val="28"/>
+                          <w:szCs w:val="28"/>
+                        </w:rPr>
+                      </w:pPr>
+                      <w:r>
+                        <w:rPr>
+                          <w:sz w:val="28"/>
+                          <w:szCs w:val="28"/>
+                        </w:rPr>
+                        <w:t>1</w:t>
+                      </w:r>
+                    </w:p>
+                  </w:txbxContent>
+                </v:textbox>
+              </v:rect>
+            </w:pict>
+          </mc:Fallback>
+        </mc:AlternateContent>
+      </w:r>
+      <w:r>
+        <w:rPr>
+          <w:noProof/>
+        </w:rPr>
+        <mc:AlternateContent>
+          <mc:Choice Requires="wps">
+            <w:drawing>
+              <wp:anchor distT="0" distB="0" distL="114300" distR="114300" simplePos="0" relativeHeight="251753472" behindDoc="1" locked="0" layoutInCell="1" allowOverlap="1" wp14:anchorId="6CA84652" wp14:editId="0E9EA184">
+                <wp:simplePos x="0" y="0"/>
+                <wp:positionH relativeFrom="column">
+                  <wp:posOffset>4293483</wp:posOffset>
+                </wp:positionH>
+                <wp:positionV relativeFrom="paragraph">
+                  <wp:posOffset>173355</wp:posOffset>
+                </wp:positionV>
+                <wp:extent cx="310101" cy="341906"/>
+                <wp:effectExtent l="0" t="0" r="13970" b="20320"/>
+                <wp:wrapNone/>
+                <wp:docPr id="58" name="Rectangle 58"/>
+                <wp:cNvGraphicFramePr/>
+                <a:graphic xmlns:a="http://schemas.openxmlformats.org/drawingml/2006/main">
+                  <a:graphicData uri="http://schemas.microsoft.com/office/word/2010/wordprocessingShape">
+                    <wps:wsp>
+                      <wps:cNvSpPr/>
+                      <wps:spPr>
+                        <a:xfrm>
+                          <a:off x="0" y="0"/>
+                          <a:ext cx="310101" cy="341906"/>
+                        </a:xfrm>
+                        <a:prstGeom prst="rect">
+                          <a:avLst/>
+                        </a:prstGeom>
+                        <a:ln>
+                          <a:solidFill>
+                            <a:schemeClr val="bg1"/>
+                          </a:solidFill>
+                        </a:ln>
+                      </wps:spPr>
+                      <wps:style>
+                        <a:lnRef idx="2">
+                          <a:schemeClr val="accent6"/>
+                        </a:lnRef>
+                        <a:fillRef idx="1">
+                          <a:schemeClr val="lt1"/>
+                        </a:fillRef>
+                        <a:effectRef idx="0">
+                          <a:schemeClr val="accent6"/>
+                        </a:effectRef>
+                        <a:fontRef idx="minor">
+                          <a:schemeClr val="dk1"/>
+                        </a:fontRef>
+                      </wps:style>
+                      <wps:txbx>
+                        <w:txbxContent>
+                          <w:p>
+                            <w:pPr>
+                              <w:jc w:val="center"/>
+                              <w:rPr>
+                                <w:sz w:val="28"/>
+                                <w:szCs w:val="28"/>
+                              </w:rPr>
+                            </w:pPr>
+                            <w:r>
+                              <w:rPr>
+                                <w:sz w:val="28"/>
+                                <w:szCs w:val="28"/>
+                              </w:rPr>
+                              <w:t>1</w:t>
+                            </w:r>
+                          </w:p>
+                        </w:txbxContent>
+                      </wps:txbx>
+                      <wps:bodyPr rot="0" spcFirstLastPara="0" vertOverflow="overflow" horzOverflow="overflow" vert="horz" wrap="square" lIns="91440" tIns="45720" rIns="91440" bIns="45720" numCol="1" spcCol="0" rtlCol="0" fromWordArt="0" anchor="ctr" anchorCtr="0" forceAA="0" compatLnSpc="1">
+                        <a:prstTxWarp prst="textNoShape">
+                          <a:avLst/>
+                        </a:prstTxWarp>
+                        <a:noAutofit/>
+                      </wps:bodyPr>
+                    </wps:wsp>
+                  </a:graphicData>
+                </a:graphic>
+              </wp:anchor>
+            </w:drawing>
+          </mc:Choice>
+          <mc:Fallback>
+            <w:pict>
+              <v:rect w14:anchorId="6CA84652" id="Rectangle 58" o:spid="_x0000_s1038" style="position:absolute;margin-left:338.05pt;margin-top:13.65pt;width:24.4pt;height:26.9pt;z-index:-251563008;visibility:visible;mso-wrap-style:square;mso-wrap-distance-left:9pt;mso-wrap-distance-top:0;mso-wrap-distance-right:9pt;mso-wrap-distance-bottom:0;mso-position-horizontal:absolute;mso-position-horizontal-relative:text;mso-position-vertical:absolute;mso-position-vertical-relative:text;v-text-anchor:middle" o:gfxdata="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" fillcolor="white [3201]" strokecolor="white [3212]" strokeweight="1pt">
+                <v:textbox>
+                  <w:txbxContent>
+                    <w:p>
+                      <w:pPr>
+                        <w:jc w:val="center"/>
+                        <w:rPr>
+                          <w:sz w:val="28"/>
+                          <w:szCs w:val="28"/>
+                        </w:rPr>
+                      </w:pPr>
+                      <w:r>
+                        <w:rPr>
+                          <w:sz w:val="28"/>
+                          <w:szCs w:val="28"/>
+                        </w:rPr>
+                        <w:t>1</w:t>
+                      </w:r>
+                    </w:p>
+                  </w:txbxContent>
+                </v:textbox>
+              </v:rect>
+            </w:pict>
+          </mc:Fallback>
+        </mc:AlternateContent>
+      </w:r>
+      <w:r>
+        <w:rPr>
+          <w:noProof/>
+        </w:rPr>
+        <mc:AlternateContent>
+          <mc:Choice Requires="wps">
+            <w:drawing>
+              <wp:anchor distT="0" distB="0" distL="114300" distR="114300" simplePos="0" relativeHeight="251708416" behindDoc="0" locked="0" layoutInCell="1" allowOverlap="1" wp14:anchorId="4F1D1C16" wp14:editId="2ACB5594">
+                <wp:simplePos x="0" y="0"/>
+                <wp:positionH relativeFrom="column">
+                  <wp:posOffset>1239105</wp:posOffset>
+                </wp:positionH>
+                <wp:positionV relativeFrom="paragraph">
+                  <wp:posOffset>176778</wp:posOffset>
+                </wp:positionV>
+                <wp:extent cx="781823" cy="700461"/>
+                <wp:effectExtent l="57150" t="38100" r="75565" b="118745"/>
+                <wp:wrapNone/>
+                <wp:docPr id="36" name="Connecteur droit avec flèche 36"/>
+                <wp:cNvGraphicFramePr/>
+                <a:graphic xmlns:a="http://schemas.openxmlformats.org/drawingml/2006/main">
+                  <a:graphicData uri="http://schemas.microsoft.com/office/word/2010/wordprocessingShape">
+                    <wps:wsp>
+                      <wps:cNvCnPr/>
+                      <wps:spPr>
+                        <a:xfrm>
+                          <a:off x="0" y="0"/>
+                          <a:ext cx="781823" cy="700461"/>
+                        </a:xfrm>
+                        <a:prstGeom prst="straightConnector1">
+                          <a:avLst/>
+                        </a:prstGeom>
+                        <a:ln>
+                          <a:headEnd type="triangle"/>
+                          <a:tailEnd type="triangle"/>
+                        </a:ln>
+                        <a:effectLst>
+                          <a:outerShdw blurRad="50800" dist="38100" dir="5400000" algn="t" rotWithShape="0">
+                            <a:prstClr val="black">
+                              <a:alpha val="40000"/>
+                            </a:prstClr>
+                          </a:outerShdw>
+                        </a:effectLst>
+                      </wps:spPr>
+                      <wps:style>
+                        <a:lnRef idx="1">
+                          <a:schemeClr val="dk1"/>
+                        </a:lnRef>
+                        <a:fillRef idx="0">
+                          <a:schemeClr val="dk1"/>
+                        </a:fillRef>
+                        <a:effectRef idx="0">
+                          <a:schemeClr val="dk1"/>
+                        </a:effectRef>
+                        <a:fontRef idx="minor">
+                          <a:schemeClr val="tx1"/>
+                        </a:fontRef>
+                      </wps:style>
+                      <wps:bodyPr/>
+                    </wps:wsp>
+                  </a:graphicData>
+                </a:graphic>
+                <wp14:sizeRelH relativeFrom="margin">
+                  <wp14:pctWidth>0</wp14:pctWidth>
+                </wp14:sizeRelH>
+                <wp14:sizeRelV relativeFrom="margin">
+                  <wp14:pctHeight>0</wp14:pctHeight>
+                </wp14:sizeRelV>
+              </wp:anchor>
+            </w:drawing>
+          </mc:Choice>
+          <mc:Fallback>
+            <w:pict>
+              <v:shape w14:anchorId="0616FA4A" id="Connecteur droit avec flèche 36" o:spid="_x0000_s1026" type="#_x0000_t32" style="position:absolute;margin-left:97.55pt;margin-top:13.9pt;width:61.55pt;height:55.15pt;z-index:251708416;visibility:visible;mso-wrap-style:square;mso-width-percent:0;mso-height-percent:0;mso-wrap-distance-left:9pt;mso-wrap-distance-top:0;mso-wrap-distance-right:9pt;mso-wrap-distance-bottom:0;mso-position-horizontal:absolute;mso-position-horizontal-relative:text;mso-position-vertical:absolute;mso-position-vertical-relative:text;mso-width-percent:0;mso-height-percent:0;mso-width-relative:margin;mso-height-relative:margin" o:gfxdata="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" strokecolor="black [3200]" strokeweight=".5pt">
+                <v:stroke startarrow="block" endarrow="block" joinstyle="miter"/>
+                <v:shadow on="t" color="black" opacity="26214f" origin=",-.5" offset="0,3pt"/>
+              </v:shape>
+            </w:pict>
+          </mc:Fallback>
+        </mc:AlternateContent>
+      </w:r>
+      <w:r>
+        <w:tab/>
+      </w:r>
+    </w:p>
+    <w:p>
+      <w:r>
+        <w:rPr>
+          <w:noProof/>
+        </w:rPr>
+        <mc:AlternateContent>
+          <mc:Choice Requires="wps">
+            <w:drawing>
+              <wp:anchor distT="0" distB="0" distL="114300" distR="114300" simplePos="0" relativeHeight="251757568" behindDoc="1" locked="0" layoutInCell="1" allowOverlap="1" wp14:anchorId="49EC3B0F" wp14:editId="06A28CB6">
+                <wp:simplePos x="0" y="0"/>
+                <wp:positionH relativeFrom="column">
+                  <wp:posOffset>4556319</wp:posOffset>
+                </wp:positionH>
+                <wp:positionV relativeFrom="paragraph">
+                  <wp:posOffset>141992</wp:posOffset>
+                </wp:positionV>
+                <wp:extent cx="310101" cy="341906"/>
+                <wp:effectExtent l="0" t="0" r="13970" b="20320"/>
+                <wp:wrapNone/>
+                <wp:docPr id="60" name="Rectangle 60"/>
+                <wp:cNvGraphicFramePr/>
+                <a:graphic xmlns:a="http://schemas.openxmlformats.org/drawingml/2006/main">
+                  <a:graphicData uri="http://schemas.microsoft.com/office/word/2010/wordprocessingShape">
+                    <wps:wsp>
+                      <wps:cNvSpPr/>
+                      <wps:spPr>
+                        <a:xfrm>
+                          <a:off x="0" y="0"/>
+                          <a:ext cx="310101" cy="341906"/>
+                        </a:xfrm>
+                        <a:prstGeom prst="rect">
+                          <a:avLst/>
+                        </a:prstGeom>
+                        <a:ln>
+                          <a:solidFill>
+                            <a:schemeClr val="bg1"/>
+                          </a:solidFill>
+                        </a:ln>
+                      </wps:spPr>
+                      <wps:style>
+                        <a:lnRef idx="2">
+                          <a:schemeClr val="accent6"/>
+                        </a:lnRef>
+                        <a:fillRef idx="1">
+                          <a:schemeClr val="lt1"/>
+                        </a:fillRef>
+                        <a:effectRef idx="0">
+                          <a:schemeClr val="accent6"/>
+                        </a:effectRef>
+                        <a:fontRef idx="minor">
+                          <a:schemeClr val="dk1"/>
+                        </a:fontRef>
+                      </wps:style>
+                      <wps:txbx>
+                        <w:txbxContent>
+                          <w:p>
+                            <w:pPr>
+                              <w:jc w:val="center"/>
+                              <w:rPr>
+                                <w:sz w:val="28"/>
+                                <w:szCs w:val="28"/>
+                              </w:rPr>
+                            </w:pPr>
+                            <w:r>
+                              <w:rPr>
+                                <w:sz w:val="28"/>
+                                <w:szCs w:val="28"/>
+                              </w:rPr>
+                              <w:t>1</w:t>
+                            </w:r>
+                          </w:p>
+                        </w:txbxContent>
+                      </wps:txbx>
+                      <wps:bodyPr rot="0" spcFirstLastPara="0" vertOverflow="overflow" horzOverflow="overflow" vert="horz" wrap="square" lIns="91440" tIns="45720" rIns="91440" bIns="45720" numCol="1" spcCol="0" rtlCol="0" fromWordArt="0" anchor="ctr" anchorCtr="0" forceAA="0" compatLnSpc="1">
+                        <a:prstTxWarp prst="textNoShape">
+                          <a:avLst/>
+                        </a:prstTxWarp>
+                        <a:noAutofit/>
+                      </wps:bodyPr>
+                    </wps:wsp>
+                  </a:graphicData>
+                </a:graphic>
+              </wp:anchor>
+            </w:drawing>
+          </mc:Choice>
+          <mc:Fallback>
+            <w:pict>
+              <v:rect w14:anchorId="49EC3B0F" id="Rectangle 60" o:spid="_x0000_s1039" style="position:absolute;margin-left:358.75pt;margin-top:11.2pt;width:24.4pt;height:26.9pt;z-index:-251558912;visibility:visible;mso-wrap-style:square;mso-wrap-distance-left:9pt;mso-wrap-distance-top:0;mso-wrap-distance-right:9pt;mso-wrap-distance-bottom:0;mso-position-horizontal:absolute;mso-position-horizontal-relative:text;mso-position-vertical:absolute;mso-position-vertical-relative:text;v-text-anchor:middle" o:gfxdata="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" fillcolor="white [3201]" strokecolor="white [3212]" strokeweight="1pt">
+                <v:textbox>
+                  <w:txbxContent>
+                    <w:p>
+                      <w:pPr>
+                        <w:jc w:val="center"/>
+                        <w:rPr>
+                          <w:sz w:val="28"/>
+                          <w:szCs w:val="28"/>
+                        </w:rPr>
+                      </w:pPr>
+                      <w:r>
+                        <w:rPr>
+                          <w:sz w:val="28"/>
+                          <w:szCs w:val="28"/>
+                        </w:rPr>
+                        <w:t>1</w:t>
+                      </w:r>
+                    </w:p>
+                  </w:txbxContent>
+                </v:textbox>
+              </v:rect>
+            </w:pict>
+          </mc:Fallback>
+        </mc:AlternateContent>
+      </w:r>
+      <w:r>
+        <w:rPr>
+          <w:noProof/>
+        </w:rPr>
+        <mc:AlternateContent>
+          <mc:Choice Requires="wps">
+            <w:drawing>
+              <wp:anchor distT="0" distB="0" distL="114300" distR="114300" simplePos="0" relativeHeight="251749376" behindDoc="1" locked="0" layoutInCell="1" allowOverlap="1" wp14:anchorId="4FE935FF" wp14:editId="40C95A9E">
+                <wp:simplePos x="0" y="0"/>
+                <wp:positionH relativeFrom="column">
+                  <wp:posOffset>3632034</wp:posOffset>
+                </wp:positionH>
+                <wp:positionV relativeFrom="paragraph">
+                  <wp:posOffset>275231</wp:posOffset>
+                </wp:positionV>
+                <wp:extent cx="310101" cy="341906"/>
+                <wp:effectExtent l="0" t="0" r="13970" b="20320"/>
+                <wp:wrapNone/>
+                <wp:docPr id="54" name="Rectangle 54"/>
+                <wp:cNvGraphicFramePr/>
+                <a:graphic xmlns:a="http://schemas.openxmlformats.org/drawingml/2006/main">
+                  <a:graphicData uri="http://schemas.microsoft.com/office/word/2010/wordprocessingShape">
+                    <wps:wsp>
+                      <wps:cNvSpPr/>
+                      <wps:spPr>
+                        <a:xfrm>
+                          <a:off x="0" y="0"/>
+                          <a:ext cx="310101" cy="341906"/>
+                        </a:xfrm>
+                        <a:prstGeom prst="rect">
+                          <a:avLst/>
+                        </a:prstGeom>
+                        <a:ln>
+                          <a:solidFill>
+                            <a:schemeClr val="bg1"/>
+                          </a:solidFill>
+                        </a:ln>
+                      </wps:spPr>
+                      <wps:style>
+                        <a:lnRef idx="2">
+                          <a:schemeClr val="accent6"/>
+                        </a:lnRef>
+                        <a:fillRef idx="1">
+                          <a:schemeClr val="lt1"/>
+                        </a:fillRef>
+                        <a:effectRef idx="0">
+                          <a:schemeClr val="accent6"/>
+                        </a:effectRef>
+                        <a:fontRef idx="minor">
+                          <a:schemeClr val="dk1"/>
+                        </a:fontRef>
+                      </wps:style>
+                      <wps:txbx>
+                        <w:txbxContent>
+                          <w:p>
+                            <w:pPr>
+                              <w:jc w:val="center"/>
+                              <w:rPr>
+                                <w:sz w:val="28"/>
+                                <w:szCs w:val="28"/>
+                              </w:rPr>
+                            </w:pPr>
+                            <w:r>
+                              <w:rPr>
+                                <w:sz w:val="28"/>
+                                <w:szCs w:val="28"/>
+                              </w:rPr>
+                              <w:t>1</w:t>
+                            </w:r>
+                          </w:p>
+                        </w:txbxContent>
+                      </wps:txbx>
+                      <wps:bodyPr rot="0" spcFirstLastPara="0" vertOverflow="overflow" horzOverflow="overflow" vert="horz" wrap="square" lIns="91440" tIns="45720" rIns="91440" bIns="45720" numCol="1" spcCol="0" rtlCol="0" fromWordArt="0" anchor="ctr" anchorCtr="0" forceAA="0" compatLnSpc="1">
+                        <a:prstTxWarp prst="textNoShape">
+                          <a:avLst/>
+                        </a:prstTxWarp>
+                        <a:noAutofit/>
+                      </wps:bodyPr>
+                    </wps:wsp>
+                  </a:graphicData>
+                </a:graphic>
+              </wp:anchor>
+            </w:drawing>
+          </mc:Choice>
+          <mc:Fallback>
+            <w:pict>
+              <v:rect w14:anchorId="4FE935FF" id="Rectangle 54" o:spid="_x0000_s1040" style="position:absolute;margin-left:286pt;margin-top:21.65pt;width:24.4pt;height:26.9pt;z-index:-251567104;visibility:visible;mso-wrap-style:square;mso-wrap-distance-left:9pt;mso-wrap-distance-top:0;mso-wrap-distance-right:9pt;mso-wrap-distance-bottom:0;mso-position-horizontal:absolute;mso-position-horizontal-relative:text;mso-position-vertical:absolute;mso-position-vertical-relative:text;v-text-anchor:middle" o:gfxdata="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" fillcolor="white [3201]" strokecolor="white [3212]" strokeweight="1pt">
+                <v:textbox>
+                  <w:txbxContent>
+                    <w:p>
+                      <w:pPr>
+                        <w:jc w:val="center"/>
+                        <w:rPr>
+                          <w:sz w:val="28"/>
+                          <w:szCs w:val="28"/>
+                        </w:rPr>
+                      </w:pPr>
+                      <w:r>
+                        <w:rPr>
+                          <w:sz w:val="28"/>
+                          <w:szCs w:val="28"/>
+                        </w:rPr>
+                        <w:t>1</w:t>
+                      </w:r>
+                    </w:p>
+                  </w:txbxContent>
+                </v:textbox>
+              </v:rect>
+            </w:pict>
+          </mc:Fallback>
+        </mc:AlternateContent>
+      </w:r>
+      <w:r>
+        <w:rPr>
+          <w:noProof/>
+        </w:rPr>
+        <mc:AlternateContent>
+          <mc:Choice Requires="wps">
+            <w:drawing>
+              <wp:anchor distT="0" distB="0" distL="114300" distR="114300" simplePos="0" relativeHeight="251745280" behindDoc="1" locked="0" layoutInCell="1" allowOverlap="1" wp14:anchorId="24309FD5" wp14:editId="787073E9">
+                <wp:simplePos x="0" y="0"/>
+                <wp:positionH relativeFrom="column">
+                  <wp:posOffset>95250</wp:posOffset>
+                </wp:positionH>
+                <wp:positionV relativeFrom="paragraph">
+                  <wp:posOffset>6985</wp:posOffset>
+                </wp:positionV>
+                <wp:extent cx="333375" cy="294005"/>
+                <wp:effectExtent l="0" t="0" r="28575" b="10795"/>
+                <wp:wrapNone/>
+                <wp:docPr id="52" name="Rectangle 52"/>
+                <wp:cNvGraphicFramePr/>
+                <a:graphic xmlns:a="http://schemas.openxmlformats.org/drawingml/2006/main">
+                  <a:graphicData uri="http://schemas.microsoft.com/office/word/2010/wordprocessingShape">
+                    <wps:wsp>
+                      <wps:cNvSpPr/>
+                      <wps:spPr>
+                        <a:xfrm>
+                          <a:off x="0" y="0"/>
+                          <a:ext cx="333375" cy="294005"/>
+                        </a:xfrm>
+                        <a:prstGeom prst="rect">
+                          <a:avLst/>
+                        </a:prstGeom>
+                        <a:ln>
+                          <a:solidFill>
+                            <a:schemeClr val="bg1"/>
+                          </a:solidFill>
+                        </a:ln>
+                      </wps:spPr>
+                      <wps:style>
+                        <a:lnRef idx="2">
+                          <a:schemeClr val="accent6"/>
+                        </a:lnRef>
+                        <a:fillRef idx="1">
+                          <a:schemeClr val="lt1"/>
+                        </a:fillRef>
+                        <a:effectRef idx="0">
+                          <a:schemeClr val="accent6"/>
+                        </a:effectRef>
+                        <a:fontRef idx="minor">
+                          <a:schemeClr val="dk1"/>
+                        </a:fontRef>
+                      </wps:style>
+                      <wps:txbx>
+                        <w:txbxContent>
+                          <w:p>
+                            <w:pPr>
+                              <w:jc w:val="center"/>
+                              <w:rPr>
+                                <w:sz w:val="28"/>
+                                <w:szCs w:val="28"/>
+                              </w:rPr>
+                            </w:pPr>
+                            <w:r>
+                              <w:rPr>
+                                <w:sz w:val="28"/>
+                                <w:szCs w:val="28"/>
+                              </w:rPr>
+                              <w:t>∞</w:t>
+                            </w:r>
+                          </w:p>
+                        </w:txbxContent>
+                      </wps:txbx>
+                      <wps:bodyPr rot="0" spcFirstLastPara="0" vertOverflow="overflow" horzOverflow="overflow" vert="horz" wrap="square" lIns="91440" tIns="45720" rIns="91440" bIns="45720" numCol="1" spcCol="0" rtlCol="0" fromWordArt="0" anchor="ctr" anchorCtr="0" forceAA="0" compatLnSpc="1">
+                        <a:prstTxWarp prst="textNoShape">
+                          <a:avLst/>
+                        </a:prstTxWarp>
+                        <a:noAutofit/>
+                      </wps:bodyPr>
+                    </wps:wsp>
+                  </a:graphicData>
+                </a:graphic>
+              </wp:anchor>
+            </w:drawing>
+          </mc:Choice>
+          <mc:Fallback>
+            <w:pict>
+              <v:rect w14:anchorId="24309FD5" id="Rectangle 52" o:spid="_x0000_s1041" style="position:absolute;margin-left:7.5pt;margin-top:.55pt;width:26.25pt;height:23.15pt;z-index:-251571200;visibility:visible;mso-wrap-style:square;mso-wrap-distance-left:9pt;mso-wrap-distance-top:0;mso-wrap-distance-right:9pt;mso-wrap-distance-bottom:0;mso-position-horizontal:absolute;mso-position-horizontal-relative:text;mso-position-vertical:absolute;mso-position-vertical-relative:text;v-text-anchor:middle" o:gfxdata="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" fillcolor="white [3201]" strokecolor="white [3212]" strokeweight="1pt">
+                <v:textbox>
+                  <w:txbxContent>
+                    <w:p>
+                      <w:pPr>
+                        <w:jc w:val="center"/>
+                        <w:rPr>
+                          <w:sz w:val="28"/>
+                          <w:szCs w:val="28"/>
+                        </w:rPr>
+                      </w:pPr>
+                      <w:r>
+                        <w:rPr>
+                          <w:sz w:val="28"/>
+                          <w:szCs w:val="28"/>
+                        </w:rPr>
+                        <w:t>∞</w:t>
+                      </w:r>
+                    </w:p>
+                  </w:txbxContent>
+                </v:textbox>
+              </v:rect>
+            </w:pict>
+          </mc:Fallback>
+        </mc:AlternateContent>
+      </w:r>
+      <w:r>
+        <w:rPr>
+          <w:noProof/>
+        </w:rPr>
+        <mc:AlternateContent>
+          <mc:Choice Requires="wps">
+            <w:drawing>
+              <wp:anchor distT="0" distB="0" distL="114300" distR="114300" simplePos="0" relativeHeight="251712512" behindDoc="0" locked="0" layoutInCell="1" allowOverlap="1" wp14:anchorId="68F9F493" wp14:editId="582888D6">
+                <wp:simplePos x="0" y="0"/>
+                <wp:positionH relativeFrom="column">
+                  <wp:posOffset>479453</wp:posOffset>
+                </wp:positionH>
+                <wp:positionV relativeFrom="paragraph">
+                  <wp:posOffset>45610</wp:posOffset>
+                </wp:positionV>
+                <wp:extent cx="45719" cy="841319"/>
+                <wp:effectExtent l="76200" t="38100" r="107315" b="92710"/>
+                <wp:wrapNone/>
+                <wp:docPr id="42" name="Connecteur droit avec flèche 42"/>
+                <wp:cNvGraphicFramePr/>
+                <a:graphic xmlns:a="http://schemas.openxmlformats.org/drawingml/2006/main">
+                  <a:graphicData uri="http://schemas.microsoft.com/office/word/2010/wordprocessingShape">
+                    <wps:wsp>
+                      <wps:cNvCnPr/>
+                      <wps:spPr>
+                        <a:xfrm flipH="1">
+                          <a:off x="0" y="0"/>
+                          <a:ext cx="45719" cy="841319"/>
+                        </a:xfrm>
+                        <a:prstGeom prst="straightConnector1">
+                          <a:avLst/>
+                        </a:prstGeom>
+                        <a:ln>
+                          <a:headEnd type="triangle"/>
+                          <a:tailEnd type="triangle"/>
+                        </a:ln>
+                        <a:effectLst>
+                          <a:outerShdw blurRad="50800" dist="38100" dir="2700000" algn="tl" rotWithShape="0">
+                            <a:prstClr val="black">
+                              <a:alpha val="40000"/>
+                            </a:prstClr>
+                          </a:outerShdw>
+                        </a:effectLst>
+                      </wps:spPr>
+                      <wps:style>
+                        <a:lnRef idx="1">
+                          <a:schemeClr val="dk1"/>
+                        </a:lnRef>
+                        <a:fillRef idx="0">
+                          <a:schemeClr val="dk1"/>
+                        </a:fillRef>
+                        <a:effectRef idx="0">
+                          <a:schemeClr val="dk1"/>
+                        </a:effectRef>
+                        <a:fontRef idx="minor">
+                          <a:schemeClr val="tx1"/>
+                        </a:fontRef>
+                      </wps:style>
+                      <wps:bodyPr/>
+                    </wps:wsp>
+                  </a:graphicData>
+                </a:graphic>
+                <wp14:sizeRelH relativeFrom="margin">
+                  <wp14:pctWidth>0</wp14:pctWidth>
+                </wp14:sizeRelH>
+                <wp14:sizeRelV relativeFrom="margin">
+                  <wp14:pctHeight>0</wp14:pctHeight>
+                </wp14:sizeRelV>
+              </wp:anchor>
+            </w:drawing>
+          </mc:Choice>
+          <mc:Fallback>
+            <w:pict>
+              <v:shape w14:anchorId="3C7146A9" id="Connecteur droit avec flèche 42" o:spid="_x0000_s1026" type="#_x0000_t32" style="position:absolute;margin-left:37.75pt;margin-top:3.6pt;width:3.6pt;height:66.25pt;flip:x;z-index:251712512;visibility:visible;mso-wrap-style:square;mso-width-percent:0;mso-height-percent:0;mso-wrap-distance-left:9pt;mso-wrap-distance-top:0;mso-wrap-distance-right:9pt;mso-wrap-distance-bottom:0;mso-position-horizontal:absolute;mso-position-horizontal-relative:text;mso-position-vertical:absolute;mso-position-vertical-relative:text;mso-width-percent:0;mso-height-percent:0;mso-width-relative:margin;mso-height-relative:margin" o:gfxdata="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" strokecolor="black [3200]" strokeweight=".5pt">
+                <v:stroke startarrow="block" endarrow="block" joinstyle="miter"/>
+                <v:shadow on="t" color="black" opacity="26214f" origin="-.5,-.5" offset=".74836mm,.74836mm"/>
+              </v:shape>
+            </w:pict>
+          </mc:Fallback>
+        </mc:AlternateContent>
+      </w:r>
+    </w:p>
+    <w:p>
+      <w:bookmarkStart w:id="4" w:name="_GoBack"/>
+      <w:bookmarkEnd w:id="4"/>
+      <w:r>
+        <w:rPr>
+          <w:noProof/>
+        </w:rPr>
+        <mc:AlternateContent>
+          <mc:Choice Requires="wps">
+            <w:drawing>
+              <wp:anchor distT="0" distB="0" distL="114300" distR="114300" simplePos="0" relativeHeight="251739136" behindDoc="1" locked="0" layoutInCell="1" allowOverlap="1" wp14:anchorId="088193A4" wp14:editId="6E09B817">
+                <wp:simplePos x="0" y="0"/>
+                <wp:positionH relativeFrom="column">
+                  <wp:posOffset>1089328</wp:posOffset>
+                </wp:positionH>
+                <wp:positionV relativeFrom="paragraph">
+                  <wp:posOffset>185862</wp:posOffset>
+                </wp:positionV>
+                <wp:extent cx="333955" cy="294198"/>
+                <wp:effectExtent l="0" t="0" r="28575" b="10795"/>
+                <wp:wrapNone/>
+                <wp:docPr id="49" name="Rectangle 49"/>
+                <wp:cNvGraphicFramePr/>
+                <a:graphic xmlns:a="http://schemas.openxmlformats.org/drawingml/2006/main">
+                  <a:graphicData uri="http://schemas.microsoft.com/office/word/2010/wordprocessingShape">
+                    <wps:wsp>
+                      <wps:cNvSpPr/>
+                      <wps:spPr>
+                        <a:xfrm>
+                          <a:off x="0" y="0"/>
+                          <a:ext cx="333955" cy="294198"/>
+                        </a:xfrm>
+                        <a:prstGeom prst="rect">
+                          <a:avLst/>
+                        </a:prstGeom>
+                        <a:ln>
+                          <a:solidFill>
+                            <a:schemeClr val="bg1"/>
+                          </a:solidFill>
+                        </a:ln>
+                      </wps:spPr>
+                      <wps:style>
+                        <a:lnRef idx="2">
+                          <a:schemeClr val="accent6"/>
+                        </a:lnRef>
+                        <a:fillRef idx="1">
+                          <a:schemeClr val="lt1"/>
+                        </a:fillRef>
+                        <a:effectRef idx="0">
+                          <a:schemeClr val="accent6"/>
+                        </a:effectRef>
+                        <a:fontRef idx="minor">
+                          <a:schemeClr val="dk1"/>
+                        </a:fontRef>
+                      </wps:style>
+                      <wps:txbx>
+                        <w:txbxContent>
+                          <w:p>
+                            <w:pPr>
+                              <w:jc w:val="center"/>
+                              <w:rPr>
+                                <w:sz w:val="28"/>
+                                <w:szCs w:val="28"/>
+                              </w:rPr>
+                            </w:pPr>
+                            <w:r>
+                              <w:rPr>
+                                <w:sz w:val="28"/>
+                                <w:szCs w:val="28"/>
+                              </w:rPr>
+                              <w:t>∞</w:t>
+                            </w:r>
+                          </w:p>
+                        </w:txbxContent>
+                      </wps:txbx>
+                      <wps:bodyPr rot="0" spcFirstLastPara="0" vertOverflow="overflow" horzOverflow="overflow" vert="horz" wrap="square" lIns="91440" tIns="45720" rIns="91440" bIns="45720" numCol="1" spcCol="0" rtlCol="0" fromWordArt="0" anchor="ctr" anchorCtr="0" forceAA="0" compatLnSpc="1">
+                        <a:prstTxWarp prst="textNoShape">
+                          <a:avLst/>
+                        </a:prstTxWarp>
+                        <a:noAutofit/>
+                      </wps:bodyPr>
+                    </wps:wsp>
+                  </a:graphicData>
+                </a:graphic>
+              </wp:anchor>
+            </w:drawing>
+          </mc:Choice>
+          <mc:Fallback>
+            <w:pict>
+              <v:rect w14:anchorId="088193A4" id="Rectangle 49" o:spid="_x0000_s1042" style="position:absolute;margin-left:85.75pt;margin-top:14.65pt;width:26.3pt;height:23.15pt;z-index:-251577344;visibility:visible;mso-wrap-style:square;mso-wrap-distance-left:9pt;mso-wrap-distance-top:0;mso-wrap-distance-right:9pt;mso-wrap-distance-bottom:0;mso-position-horizontal:absolute;mso-position-horizontal-relative:text;mso-position-vertical:absolute;mso-position-vertical-relative:text;v-text-anchor:middle" o:gfxdata="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" fillcolor="white [3201]" strokecolor="white [3212]" strokeweight="1pt">
+                <v:textbox>
+                  <w:txbxContent>
+                    <w:p>
+                      <w:pPr>
+                        <w:jc w:val="center"/>
+                        <w:rPr>
+                          <w:sz w:val="28"/>
+                          <w:szCs w:val="28"/>
+                        </w:rPr>
+                      </w:pPr>
+                      <w:r>
+                        <w:rPr>
+                          <w:sz w:val="28"/>
+                          <w:szCs w:val="28"/>
+                        </w:rPr>
+                        <w:t>∞</w:t>
+                      </w:r>
+                    </w:p>
+                  </w:txbxContent>
+                </v:textbox>
+              </v:rect>
+            </w:pict>
+          </mc:Fallback>
+        </mc:AlternateContent>
+      </w:r>
+      <w:r>
+        <w:rPr>
+          <w:noProof/>
+        </w:rPr>
+        <mc:AlternateContent>
+          <mc:Choice Requires="wps">
+            <w:drawing>
+              <wp:anchor distT="0" distB="0" distL="114300" distR="114300" simplePos="0" relativeHeight="251732992" behindDoc="1" locked="0" layoutInCell="1" allowOverlap="1">
+                <wp:simplePos x="0" y="0"/>
+                <wp:positionH relativeFrom="column">
+                  <wp:posOffset>1914470</wp:posOffset>
+                </wp:positionH>
+                <wp:positionV relativeFrom="paragraph">
+                  <wp:posOffset>17062</wp:posOffset>
+                </wp:positionV>
+                <wp:extent cx="310101" cy="341906"/>
+                <wp:effectExtent l="0" t="0" r="13970" b="20320"/>
+                <wp:wrapNone/>
+                <wp:docPr id="30" name="Rectangle 30"/>
+                <wp:cNvGraphicFramePr/>
+                <a:graphic xmlns:a="http://schemas.openxmlformats.org/drawingml/2006/main">
+                  <a:graphicData uri="http://schemas.microsoft.com/office/word/2010/wordprocessingShape">
+                    <wps:wsp>
+                      <wps:cNvSpPr/>
+                      <wps:spPr>
+                        <a:xfrm>
+                          <a:off x="0" y="0"/>
+                          <a:ext cx="310101" cy="341906"/>
+                        </a:xfrm>
+                        <a:prstGeom prst="rect">
+                          <a:avLst/>
+                        </a:prstGeom>
+                        <a:ln>
+                          <a:solidFill>
+                            <a:schemeClr val="bg1"/>
+                          </a:solidFill>
+                        </a:ln>
+                      </wps:spPr>
+                      <wps:style>
+                        <a:lnRef idx="2">
+                          <a:schemeClr val="accent6"/>
+                        </a:lnRef>
+                        <a:fillRef idx="1">
+                          <a:schemeClr val="lt1"/>
+                        </a:fillRef>
+                        <a:effectRef idx="0">
+                          <a:schemeClr val="accent6"/>
+                        </a:effectRef>
+                        <a:fontRef idx="minor">
+                          <a:schemeClr val="dk1"/>
+                        </a:fontRef>
+                      </wps:style>
+                      <wps:txbx>
+                        <w:txbxContent>
+                          <w:p>
+                            <w:pPr>
+                              <w:jc w:val="center"/>
+                              <w:rPr>
+                                <w:sz w:val="28"/>
+                                <w:szCs w:val="28"/>
+                              </w:rPr>
+                            </w:pPr>
+                            <w:r>
+                              <w:rPr>
+                                <w:sz w:val="28"/>
+                                <w:szCs w:val="28"/>
+                              </w:rPr>
+                              <w:t>1</w:t>
+                            </w:r>
+                          </w:p>
+                        </w:txbxContent>
+                      </wps:txbx>
+                      <wps:bodyPr rot="0" spcFirstLastPara="0" vertOverflow="overflow" horzOverflow="overflow" vert="horz" wrap="square" lIns="91440" tIns="45720" rIns="91440" bIns="45720" numCol="1" spcCol="0" rtlCol="0" fromWordArt="0" anchor="ctr" anchorCtr="0" forceAA="0" compatLnSpc="1">
+                        <a:prstTxWarp prst="textNoShape">
+                          <a:avLst/>
+                        </a:prstTxWarp>
+                        <a:noAutofit/>
+                      </wps:bodyPr>
+                    </wps:wsp>
+                  </a:graphicData>
+                </a:graphic>
+              </wp:anchor>
+            </w:drawing>
+          </mc:Choice>
+          <mc:Fallback>
+            <w:pict>
+              <v:rect id="Rectangle 30" o:spid="_x0000_s1043" style="position:absolute;margin-left:150.75pt;margin-top:1.35pt;width:24.4pt;height:26.9pt;z-index:-251583488;visibility:visible;mso-wrap-style:square;mso-wrap-distance-left:9pt;mso-wrap-distance-top:0;mso-wrap-distance-right:9pt;mso-wrap-distance-bottom:0;mso-position-horizontal:absolute;mso-position-horizontal-relative:text;mso-position-vertical:absolute;mso-position-vertical-relative:text;v-text-anchor:middle" o:gfxdata="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" fillcolor="white [3201]" strokecolor="white [3212]" strokeweight="1pt">
+                <v:textbox>
+                  <w:txbxContent>
+                    <w:p>
+                      <w:pPr>
+                        <w:jc w:val="center"/>
+                        <w:rPr>
+                          <w:sz w:val="28"/>
+                          <w:szCs w:val="28"/>
+                        </w:rPr>
+                      </w:pPr>
+                      <w:r>
+                        <w:rPr>
+                          <w:sz w:val="28"/>
+                          <w:szCs w:val="28"/>
+                        </w:rPr>
+                        <w:t>1</w:t>
+                      </w:r>
+                    </w:p>
+                  </w:txbxContent>
+                </v:textbox>
+              </v:rect>
+            </w:pict>
+          </mc:Fallback>
+        </mc:AlternateContent>
+      </w:r>
+    </w:p>
+    <w:p>
+      <w:r>
+        <w:rPr>
+          <w:noProof/>
+        </w:rPr>
+        <mc:AlternateContent>
+          <mc:Choice Requires="wps">
+            <w:drawing>
+              <wp:anchor distT="0" distB="0" distL="114300" distR="114300" simplePos="0" relativeHeight="251747328" behindDoc="1" locked="0" layoutInCell="1" allowOverlap="1" wp14:anchorId="15EA1417" wp14:editId="501160EA">
+                <wp:simplePos x="0" y="0"/>
+                <wp:positionH relativeFrom="column">
+                  <wp:posOffset>142793</wp:posOffset>
+                </wp:positionH>
+                <wp:positionV relativeFrom="paragraph">
+                  <wp:posOffset>13970</wp:posOffset>
+                </wp:positionV>
+                <wp:extent cx="310101" cy="341906"/>
+                <wp:effectExtent l="0" t="0" r="13970" b="20320"/>
+                <wp:wrapNone/>
+                <wp:docPr id="53" name="Rectangle 53"/>
+                <wp:cNvGraphicFramePr/>
+                <a:graphic xmlns:a="http://schemas.openxmlformats.org/drawingml/2006/main">
+                  <a:graphicData uri="http://schemas.microsoft.com/office/word/2010/wordprocessingShape">
+                    <wps:wsp>
+                      <wps:cNvSpPr/>
+                      <wps:spPr>
+                        <a:xfrm>
+                          <a:off x="0" y="0"/>
+                          <a:ext cx="310101" cy="341906"/>
+                        </a:xfrm>
+                        <a:prstGeom prst="rect">
+                          <a:avLst/>
+                        </a:prstGeom>
+                        <a:ln>
+                          <a:solidFill>
+                            <a:schemeClr val="bg1"/>
+                          </a:solidFill>
+                        </a:ln>
+                      </wps:spPr>
+                      <wps:style>
+                        <a:lnRef idx="2">
+                          <a:schemeClr val="accent6"/>
+                        </a:lnRef>
+                        <a:fillRef idx="1">
+                          <a:schemeClr val="lt1"/>
+                        </a:fillRef>
+                        <a:effectRef idx="0">
+                          <a:schemeClr val="accent6"/>
+                        </a:effectRef>
+                        <a:fontRef idx="minor">
+                          <a:schemeClr val="dk1"/>
+                        </a:fontRef>
+                      </wps:style>
+                      <wps:txbx>
+                        <w:txbxContent>
+                          <w:p>
+                            <w:pPr>
+                              <w:jc w:val="center"/>
+                              <w:rPr>
+                                <w:sz w:val="28"/>
+                                <w:szCs w:val="28"/>
+                              </w:rPr>
+                            </w:pPr>
+                            <w:r>
+                              <w:rPr>
+                                <w:sz w:val="28"/>
+                                <w:szCs w:val="28"/>
+                              </w:rPr>
+                              <w:t>1</w:t>
+                            </w:r>
+                          </w:p>
+                        </w:txbxContent>
+                      </wps:txbx>
+                      <wps:bodyPr rot="0" spcFirstLastPara="0" vertOverflow="overflow" horzOverflow="overflow" vert="horz" wrap="square" lIns="91440" tIns="45720" rIns="91440" bIns="45720" numCol="1" spcCol="0" rtlCol="0" fromWordArt="0" anchor="ctr" anchorCtr="0" forceAA="0" compatLnSpc="1">
+                        <a:prstTxWarp prst="textNoShape">
+                          <a:avLst/>
+                        </a:prstTxWarp>
+                        <a:noAutofit/>
+                      </wps:bodyPr>
+                    </wps:wsp>
+                  </a:graphicData>
+                </a:graphic>
+              </wp:anchor>
+            </w:drawing>
+          </mc:Choice>
+          <mc:Fallback>
+            <w:pict>
+              <v:rect w14:anchorId="15EA1417" id="Rectangle 53" o:spid="_x0000_s1044" style="position:absolute;margin-left:11.25pt;margin-top:1.1pt;width:24.4pt;height:26.9pt;z-index:-251569152;visibility:visible;mso-wrap-style:square;mso-wrap-distance-left:9pt;mso-wrap-distance-top:0;mso-wrap-distance-right:9pt;mso-wrap-distance-bottom:0;mso-position-horizontal:absolute;mso-position-horizontal-relative:text;mso-position-vertical:absolute;mso-position-vertical-relative:text;v-text-anchor:middle" o:gfxdata="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" fillcolor="white [3201]" strokecolor="white [3212]" strokeweight="1pt">
+                <v:textbox>
+                  <w:txbxContent>
+                    <w:p>
+                      <w:pPr>
+                        <w:jc w:val="center"/>
+                        <w:rPr>
+                          <w:sz w:val="28"/>
+                          <w:szCs w:val="28"/>
+                        </w:rPr>
+                      </w:pPr>
+                      <w:r>
+                        <w:rPr>
+                          <w:sz w:val="28"/>
+                          <w:szCs w:val="28"/>
+                        </w:rPr>
+                        <w:t>1</w:t>
+                      </w:r>
+                    </w:p>
+                  </w:txbxContent>
+                </v:textbox>
+              </v:rect>
+            </w:pict>
+          </mc:Fallback>
+        </mc:AlternateContent>
+      </w:r>
+    </w:p>
+    <w:p/>
+    <w:p>
+      <w:r>
+        <w:rPr>
+          <w:noProof/>
+        </w:rPr>
+        <mc:AlternateContent>
+          <mc:Choice Requires="wps">
+            <w:drawing>
+              <wp:anchor distT="0" distB="0" distL="114300" distR="114300" simplePos="0" relativeHeight="251751424" behindDoc="1" locked="0" layoutInCell="1" allowOverlap="1" wp14:anchorId="1BAE2FE3" wp14:editId="046FD43C">
+                <wp:simplePos x="0" y="0"/>
+                <wp:positionH relativeFrom="column">
+                  <wp:posOffset>4723075</wp:posOffset>
+                </wp:positionH>
+                <wp:positionV relativeFrom="paragraph">
+                  <wp:posOffset>154360</wp:posOffset>
+                </wp:positionV>
+                <wp:extent cx="310101" cy="341906"/>
+                <wp:effectExtent l="0" t="0" r="13970" b="20320"/>
+                <wp:wrapNone/>
+                <wp:docPr id="56" name="Rectangle 56"/>
+                <wp:cNvGraphicFramePr/>
+                <a:graphic xmlns:a="http://schemas.openxmlformats.org/drawingml/2006/main">
+                  <a:graphicData uri="http://schemas.microsoft.com/office/word/2010/wordprocessingShape">
+                    <wps:wsp>
+                      <wps:cNvSpPr/>
+                      <wps:spPr>
+                        <a:xfrm>
+                          <a:off x="0" y="0"/>
+                          <a:ext cx="310101" cy="341906"/>
+                        </a:xfrm>
+                        <a:prstGeom prst="rect">
+                          <a:avLst/>
+                        </a:prstGeom>
+                        <a:ln>
+                          <a:solidFill>
+                            <a:schemeClr val="bg1"/>
+                          </a:solidFill>
+                        </a:ln>
+                      </wps:spPr>
+                      <wps:style>
+                        <a:lnRef idx="2">
+                          <a:schemeClr val="accent6"/>
+                        </a:lnRef>
+                        <a:fillRef idx="1">
+                          <a:schemeClr val="lt1"/>
+                        </a:fillRef>
+                        <a:effectRef idx="0">
+                          <a:schemeClr val="accent6"/>
+                        </a:effectRef>
+                        <a:fontRef idx="minor">
+                          <a:schemeClr val="dk1"/>
+                        </a:fontRef>
+                      </wps:style>
+                      <wps:txbx>
+                        <w:txbxContent>
+                          <w:p>
+                            <w:pPr>
+                              <w:jc w:val="center"/>
+                              <w:rPr>
+                                <w:sz w:val="28"/>
+                                <w:szCs w:val="28"/>
+                              </w:rPr>
+                            </w:pPr>
+                            <w:r>
+                              <w:rPr>
+                                <w:sz w:val="28"/>
+                                <w:szCs w:val="28"/>
+                              </w:rPr>
+                              <w:t>1</w:t>
+                            </w:r>
+                          </w:p>
+                        </w:txbxContent>
+                      </wps:txbx>
+                      <wps:bodyPr rot="0" spcFirstLastPara="0" vertOverflow="overflow" horzOverflow="overflow" vert="horz" wrap="square" lIns="91440" tIns="45720" rIns="91440" bIns="45720" numCol="1" spcCol="0" rtlCol="0" fromWordArt="0" anchor="ctr" anchorCtr="0" forceAA="0" compatLnSpc="1">
+                        <a:prstTxWarp prst="textNoShape">
+                          <a:avLst/>
+                        </a:prstTxWarp>
+                        <a:noAutofit/>
+                      </wps:bodyPr>
+                    </wps:wsp>
+                  </a:graphicData>
+                </a:graphic>
+              </wp:anchor>
+            </w:drawing>
+          </mc:Choice>
+          <mc:Fallback>
+            <w:pict>
+              <v:rect w14:anchorId="1BAE2FE3" id="Rectangle 56" o:spid="_x0000_s1045" style="position:absolute;margin-left:371.9pt;margin-top:12.15pt;width:24.4pt;height:26.9pt;z-index:-251565056;visibility:visible;mso-wrap-style:square;mso-wrap-distance-left:9pt;mso-wrap-distance-top:0;mso-wrap-distance-right:9pt;mso-wrap-distance-bottom:0;mso-position-horizontal:absolute;mso-position-horizontal-relative:text;mso-position-vertical:absolute;mso-position-vertical-relative:text;v-text-anchor:middle" o:gfxdata="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" fillcolor="white [3201]" strokecolor="white [3212]" strokeweight="1pt">
+                <v:textbox>
+                  <w:txbxContent>
+                    <w:p>
+                      <w:pPr>
+                        <w:jc w:val="center"/>
+                        <w:rPr>
+                          <w:sz w:val="28"/>
+                          <w:szCs w:val="28"/>
+                        </w:rPr>
+                      </w:pPr>
+                      <w:r>
+                        <w:rPr>
+                          <w:sz w:val="28"/>
+                          <w:szCs w:val="28"/>
+                        </w:rPr>
+                        <w:t>1</w:t>
+                      </w:r>
+                    </w:p>
+                  </w:txbxContent>
+                </v:textbox>
+              </v:rect>
+            </w:pict>
+          </mc:Fallback>
+        </mc:AlternateContent>
+      </w:r>
+    </w:p>
+    <w:p>
+      <w:pPr>
+        <w:tabs>
+          <w:tab w:val="left" w:pos="7563"/>
+        </w:tabs>
+      </w:pPr>
+      <w:r>
+        <w:tab/>
+      </w:r>
+    </w:p>
+    <w:p>
       <w:pPr>
         <w:tabs>
           <w:tab w:val="left" w:pos="6900"/>
@@ -6820,8 +8439,6 @@
       </w:r>
       <w:bookmarkEnd w:id="5"/>
     </w:p>
-    <w:p/>
-    <w:p/>
     <w:p/>
     <w:p/>
     <w:p>
@@ -9189,7 +10806,7 @@
                     <v:h position="#0,topLeft" switch="" xrange="0,10800"/>
                   </v:handles>
                 </v:shapetype>
-                <v:shape id="Parenthèses 37" o:spid="_x0000_s1032" type="#_x0000_t185" style="position:absolute;margin-left:0;margin-top:0;width:43.45pt;height:18.8pt;z-index:251660288;visibility:visible;mso-wrap-style:square;mso-width-percent:100;mso-height-percent:0;mso-wrap-distance-left:9pt;mso-wrap-distance-top:0;mso-wrap-distance-right:9pt;mso-wrap-distance-bottom:0;mso-position-horizontal:center;mso-position-horizontal-relative:margin;mso-position-vertical:center;mso-position-vertical-relative:bottom-margin-area;mso-width-percent:100;mso-height-percent:0;mso-width-relative:margin;mso-height-relative:bottom-margin-area;v-text-anchor:top" o:gfxdata="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" filled="t" strokecolor="gray" strokeweight="2.25pt">
+                <v:shape id="Parenthèses 37" o:spid="_x0000_s1046" type="#_x0000_t185" style="position:absolute;margin-left:0;margin-top:0;width:43.45pt;height:18.8pt;z-index:251660288;visibility:visible;mso-wrap-style:square;mso-width-percent:100;mso-height-percent:0;mso-wrap-distance-left:9pt;mso-wrap-distance-top:0;mso-wrap-distance-right:9pt;mso-wrap-distance-bottom:0;mso-position-horizontal:center;mso-position-horizontal-relative:margin;mso-position-vertical:center;mso-position-vertical-relative:bottom-margin-area;mso-width-percent:100;mso-height-percent:0;mso-width-relative:margin;mso-height-relative:bottom-margin-area;v-text-anchor:top" o:gfxdata="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" filled="t" strokecolor="gray" strokeweight="2.25pt">
                   <v:textbox inset=",0,,0">
                     <w:txbxContent>
                       <w:p>
@@ -11859,11 +13476,11 @@
   </w:compat>
   <w:rsids>
     <w:rsidRoot w:val="0016617A"/>
+    <w:rsid w:val="00045AB6"/>
     <w:rsid w:val="0016617A"/>
     <w:rsid w:val="001E09AE"/>
     <w:rsid w:val="00705980"/>
     <w:rsid w:val="008F3E88"/>
-    <w:rsid w:val="00921722"/>
     <w:rsid w:val="00C02807"/>
     <w:rsid w:val="00C920EB"/>
   </w:rsids>
@@ -12667,7 +14284,7 @@
 </file>
 
 <file path=customXml/itemProps1.xml><?xml version="1.0" encoding="utf-8"?>
-<ds:datastoreItem xmlns:ds="http://schemas.openxmlformats.org/officeDocument/2006/customXml" ds:itemID="{84CB20EA-E0E8-4C03-8212-95A8DDAC9F8F}">
+<ds:datastoreItem xmlns:ds="http://schemas.openxmlformats.org/officeDocument/2006/customXml" ds:itemID="{778AE3E8-0D18-41F8-A644-451F55CCEC1B}">
   <ds:schemaRefs>
     <ds:schemaRef ds:uri="http://schemas.openxmlformats.org/officeDocument/2006/bibliography"/>
   </ds:schemaRefs>

</xml_diff>

<commit_message>
Document beta : arrangement de l'introduction
</commit_message>
<xml_diff>
--- a/module.docx
+++ b/module.docx
@@ -1,6 +1,6 @@
 
 <file path=word/document.xml><?xml version="1.0" encoding="utf-8"?>
-<w:document xmlns:wpc="http://schemas.microsoft.com/office/word/2010/wordprocessingCanvas" xmlns:cx="http://schemas.microsoft.com/office/drawing/2014/chartex" xmlns:cx1="http://schemas.microsoft.com/office/drawing/2015/9/8/chartex" xmlns:cx2="http://schemas.microsoft.com/office/drawing/2015/10/21/chartex" xmlns:cx3="http://schemas.microsoft.com/office/drawing/2016/5/9/chartex" xmlns:cx4="http://schemas.microsoft.com/office/drawing/2016/5/10/chartex" xmlns:cx5="http://schemas.microsoft.com/office/drawing/2016/5/11/chartex" xmlns:cx6="http://schemas.microsoft.com/office/drawing/2016/5/12/chartex" xmlns:cx7="http://schemas.microsoft.com/office/drawing/2016/5/13/chartex" xmlns:cx8="http://schemas.microsoft.com/office/drawing/2016/5/14/chartex" xmlns:mc="http://schemas.openxmlformats.org/markup-compatibility/2006" xmlns:aink="http://schemas.microsoft.com/office/drawing/2016/ink" xmlns:am3d="http://schemas.microsoft.com/office/drawing/2017/model3d" xmlns:o="urn:schemas-microsoft-com:office:office" xmlns:r="http://schemas.openxmlformats.org/officeDocument/2006/relationships" xmlns:m="http://schemas.openxmlformats.org/officeDocument/2006/math" xmlns:v="urn:schemas-microsoft-com:vml" xmlns:wp14="http://schemas.microsoft.com/office/word/2010/wordprocessingDrawing" xmlns:wp="http://schemas.openxmlformats.org/drawingml/2006/wordprocessingDrawing" xmlns:w10="urn:schemas-microsoft-com:office:word" xmlns:w="http://schemas.openxmlformats.org/wordprocessingml/2006/main" xmlns:w14="http://schemas.microsoft.com/office/word/2010/wordml" xmlns:w15="http://schemas.microsoft.com/office/word/2012/wordml" xmlns:w16cid="http://schemas.microsoft.com/office/word/2016/wordml/cid" xmlns:w16se="http://schemas.microsoft.com/office/word/2015/wordml/symex" xmlns:wpg="http://schemas.microsoft.com/office/word/2010/wordprocessingGroup" xmlns:wpi="http://schemas.microsoft.com/office/word/2010/wordprocessingInk" xmlns:wne="http://schemas.microsoft.com/office/word/2006/wordml" xmlns:wps="http://schemas.microsoft.com/office/word/2010/wordprocessingShape" mc:Ignorable="w14 w15 w16se w16cid wp14">
+<w:document xmlns:wpc="http://schemas.microsoft.com/office/word/2010/wordprocessingCanvas" xmlns:cx="http://schemas.microsoft.com/office/drawing/2014/chartex" xmlns:cx1="http://schemas.microsoft.com/office/drawing/2015/9/8/chartex" xmlns:cx2="http://schemas.microsoft.com/office/drawing/2015/10/21/chartex" xmlns:cx3="http://schemas.microsoft.com/office/drawing/2016/5/9/chartex" xmlns:cx4="http://schemas.microsoft.com/office/drawing/2016/5/10/chartex" xmlns:cx5="http://schemas.microsoft.com/office/drawing/2016/5/11/chartex" xmlns:cx6="http://schemas.microsoft.com/office/drawing/2016/5/12/chartex" xmlns:cx7="http://schemas.microsoft.com/office/drawing/2016/5/13/chartex" xmlns:cx8="http://schemas.microsoft.com/office/drawing/2016/5/14/chartex" xmlns:mc="http://schemas.openxmlformats.org/markup-compatibility/2006" xmlns:aink="http://schemas.microsoft.com/office/drawing/2016/ink" xmlns:am3d="http://schemas.microsoft.com/office/drawing/2017/model3d" xmlns:o="urn:schemas-microsoft-com:office:office" xmlns:r="http://schemas.openxmlformats.org/officeDocument/2006/relationships" xmlns:m="http://schemas.openxmlformats.org/officeDocument/2006/math" xmlns:v="urn:schemas-microsoft-com:vml" xmlns:wp14="http://schemas.microsoft.com/office/word/2010/wordprocessingDrawing" xmlns:wp="http://schemas.openxmlformats.org/drawingml/2006/wordprocessingDrawing" xmlns:w10="urn:schemas-microsoft-com:office:word" xmlns:w="http://schemas.openxmlformats.org/wordprocessingml/2006/main" xmlns:w14="http://schemas.microsoft.com/office/word/2010/wordml" xmlns:w15="http://schemas.microsoft.com/office/word/2012/wordml" xmlns:w16cex="http://schemas.microsoft.com/office/word/2018/wordml/cex" xmlns:w16cid="http://schemas.microsoft.com/office/word/2016/wordml/cid" xmlns:w16="http://schemas.microsoft.com/office/word/2018/wordml" xmlns:w16se="http://schemas.microsoft.com/office/word/2015/wordml/symex" xmlns:wpg="http://schemas.microsoft.com/office/word/2010/wordprocessingGroup" xmlns:wpi="http://schemas.microsoft.com/office/word/2010/wordprocessingInk" xmlns:wne="http://schemas.microsoft.com/office/word/2006/wordml" xmlns:wps="http://schemas.microsoft.com/office/word/2010/wordprocessingShape" mc:Ignorable="w14 w15 w16se w16cid w16 w16cex wp14">
   <w:body>
     <w:sdt>
       <w:sdtPr>
@@ -46,6 +46,7 @@
                 <w:dataBinding w:prefixMappings="xmlns:ns0='http://schemas.openxmlformats.org/officeDocument/2006/extended-properties'" w:xpath="/ns0:Properties[1]/ns0:Company[1]" w:storeItemID="{6668398D-A668-4E3E-A5EB-62B293D839F1}"/>
                 <w:text/>
               </w:sdtPr>
+              <w:sdtEndPr/>
               <w:sdtContent>
                 <w:tc>
                   <w:tcPr>
@@ -73,7 +74,7 @@
                         <w:szCs w:val="24"/>
                         <w:lang w:val="fr-FR"/>
                       </w:rPr>
-                      <w:t xml:space="preserve"> </w:t>
+                      <w:t xml:space="preserve">Université Abdou </w:t>
                     </w:r>
                     <w:r>
                       <w:rPr>
@@ -82,7 +83,16 @@
                         <w:szCs w:val="24"/>
                         <w:lang w:val="fr-FR"/>
                       </w:rPr>
-                      <w:t>Université Abdou moumouni de Niamey</w:t>
+                      <w:t>M</w:t>
+                    </w:r>
+                    <w:r>
+                      <w:rPr>
+                        <w:color w:val="2E74B5" w:themeColor="accent1" w:themeShade="BF"/>
+                        <w:sz w:val="24"/>
+                        <w:szCs w:val="24"/>
+                        <w:lang w:val="fr-FR"/>
+                      </w:rPr>
+                      <w:t>oumouni de Niamey</w:t>
                     </w:r>
                   </w:p>
                 </w:tc>
@@ -203,7 +213,7 @@
           <w:noProof/>
         </w:rPr>
         <w:drawing>
-          <wp:anchor distT="0" distB="0" distL="114300" distR="114300" simplePos="0" relativeHeight="251685888" behindDoc="0" locked="0" layoutInCell="1" allowOverlap="1" wp14:anchorId="5B7B8B7A" wp14:editId="2DA2A548">
+          <wp:anchor distT="0" distB="0" distL="114300" distR="114300" simplePos="0" relativeHeight="251685888" behindDoc="0" locked="0" layoutInCell="1" allowOverlap="1" wp14:anchorId="02B47613" wp14:editId="60225818">
             <wp:simplePos x="0" y="0"/>
             <wp:positionH relativeFrom="column">
               <wp:posOffset>7870825</wp:posOffset>
@@ -255,7 +265,7 @@
         <mc:AlternateContent>
           <mc:Choice Requires="wps">
             <w:drawing>
-              <wp:anchor distT="0" distB="0" distL="114300" distR="114300" simplePos="0" relativeHeight="251698176" behindDoc="0" locked="0" layoutInCell="1" allowOverlap="1" wp14:anchorId="53AB8C74" wp14:editId="77381B0C">
+              <wp:anchor distT="0" distB="0" distL="114300" distR="114300" simplePos="0" relativeHeight="251698176" behindDoc="0" locked="0" layoutInCell="1" allowOverlap="1" wp14:anchorId="209A7C78" wp14:editId="61A5D9B7">
                 <wp:simplePos x="0" y="0"/>
                 <wp:positionH relativeFrom="column">
                   <wp:posOffset>8653780</wp:posOffset>
@@ -350,7 +360,7 @@
           </mc:Choice>
           <mc:Fallback>
             <w:pict>
-              <v:shapetype w14:anchorId="53AB8C74" id="_x0000_t202" coordsize="21600,21600" o:spt="202" path="m,l,21600r21600,l21600,xe">
+              <v:shapetype w14:anchorId="209A7C78" id="_x0000_t202" coordsize="21600,21600" o:spt="202" path="m,l,21600r21600,l21600,xe">
                 <v:stroke joinstyle="miter"/>
                 <v:path gradientshapeok="t" o:connecttype="rect"/>
               </v:shapetype>
@@ -446,7 +456,7 @@
         <mc:AlternateContent>
           <mc:Choice Requires="wps">
             <w:drawing>
-              <wp:anchor distT="45720" distB="45720" distL="114300" distR="114300" simplePos="0" relativeHeight="251720704" behindDoc="0" locked="0" layoutInCell="1" allowOverlap="1" wp14:anchorId="4A51A65D" wp14:editId="39681F31">
+              <wp:anchor distT="45720" distB="45720" distL="114300" distR="114300" simplePos="0" relativeHeight="251720704" behindDoc="0" locked="0" layoutInCell="1" allowOverlap="1" wp14:anchorId="329E1E51" wp14:editId="76FDE549">
                 <wp:simplePos x="0" y="0"/>
                 <wp:positionH relativeFrom="column">
                   <wp:posOffset>150846</wp:posOffset>
@@ -572,7 +582,7 @@
           </mc:Choice>
           <mc:Fallback>
             <w:pict>
-              <v:shape w14:anchorId="4A51A65D" id="Zone de texte 2" o:spid="_x0000_s1027" type="#_x0000_t202" style="position:absolute;margin-left:11.9pt;margin-top:.65pt;width:218.1pt;height:120.35pt;z-index:251720704;visibility:visible;mso-wrap-style:square;mso-width-percent:0;mso-height-percent:0;mso-wrap-distance-left:9pt;mso-wrap-distance-top:3.6pt;mso-wrap-distance-right:9pt;mso-wrap-distance-bottom:3.6pt;mso-position-horizontal:absolute;mso-position-horizontal-relative:text;mso-position-vertical:absolute;mso-position-vertical-relative:text;mso-width-percent:0;mso-height-percent:0;mso-width-relative:margin;mso-height-relative:margin;v-text-anchor:top" o:gfxdata="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" strokecolor="white [3212]">
+              <v:shape w14:anchorId="329E1E51" id="Zone de texte 2" o:spid="_x0000_s1027" type="#_x0000_t202" style="position:absolute;margin-left:11.9pt;margin-top:.65pt;width:218.1pt;height:120.35pt;z-index:251720704;visibility:visible;mso-wrap-style:square;mso-width-percent:0;mso-height-percent:0;mso-wrap-distance-left:9pt;mso-wrap-distance-top:3.6pt;mso-wrap-distance-right:9pt;mso-wrap-distance-bottom:3.6pt;mso-position-horizontal:absolute;mso-position-horizontal-relative:text;mso-position-vertical:absolute;mso-position-vertical-relative:text;mso-width-percent:0;mso-height-percent:0;mso-width-relative:margin;mso-height-relative:margin;v-text-anchor:top" o:gfxdata="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" strokecolor="white [3212]">
                 <v:textbox>
                   <w:txbxContent>
                     <w:p>
@@ -660,7 +670,7 @@
         <mc:AlternateContent>
           <mc:Choice Requires="wps">
             <w:drawing>
-              <wp:anchor distT="0" distB="0" distL="114300" distR="114300" simplePos="0" relativeHeight="251722752" behindDoc="0" locked="0" layoutInCell="1" allowOverlap="1" wp14:anchorId="6A8179BC" wp14:editId="04280076">
+              <wp:anchor distT="0" distB="0" distL="114300" distR="114300" simplePos="0" relativeHeight="251722752" behindDoc="0" locked="0" layoutInCell="1" allowOverlap="1" wp14:anchorId="33472287" wp14:editId="4B046571">
                 <wp:simplePos x="0" y="0"/>
                 <wp:positionH relativeFrom="margin">
                   <wp:posOffset>315027</wp:posOffset>
@@ -752,7 +762,7 @@
           </mc:Choice>
           <mc:Fallback>
             <w:pict>
-              <v:shape w14:anchorId="6A8179BC" id="ZoneTexte 4" o:spid="_x0000_s1028" type="#_x0000_t202" style="position:absolute;margin-left:24.8pt;margin-top:1.25pt;width:205.55pt;height:94.5pt;z-index:251722752;visibility:visible;mso-wrap-style:square;mso-wrap-distance-left:9pt;mso-wrap-distance-top:0;mso-wrap-distance-right:9pt;mso-wrap-distance-bottom:0;mso-position-horizontal:absolute;mso-position-horizontal-relative:margin;mso-position-vertical:absolute;mso-position-vertical-relative:text;v-text-anchor:top" o:gfxdata="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" filled="f" stroked="f">
+              <v:shape w14:anchorId="33472287" id="ZoneTexte 4" o:spid="_x0000_s1028" type="#_x0000_t202" style="position:absolute;margin-left:24.8pt;margin-top:1.25pt;width:205.55pt;height:94.5pt;z-index:251722752;visibility:visible;mso-wrap-style:square;mso-wrap-distance-left:9pt;mso-wrap-distance-top:0;mso-wrap-distance-right:9pt;mso-wrap-distance-bottom:0;mso-position-horizontal:absolute;mso-position-horizontal-relative:margin;mso-position-vertical:absolute;mso-position-vertical-relative:text;v-text-anchor:top" o:gfxdata="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" filled="f" stroked="f">
                 <v:textbox style="mso-fit-shape-to-text:t">
                   <w:txbxContent>
                     <w:p>
@@ -978,7 +988,7 @@
                 <w:sz w:val="40"/>
                 <w:szCs w:val="40"/>
               </w:rPr>
-              <w:t>1</w:t>
+              <w:t>2</w:t>
             </w:r>
             <w:r>
               <w:rPr>
@@ -1438,7 +1448,7 @@
                 <w:sz w:val="40"/>
                 <w:szCs w:val="40"/>
               </w:rPr>
-              <w:t>4</w:t>
+              <w:t>5</w:t>
             </w:r>
             <w:r>
               <w:rPr>
@@ -1553,7 +1563,7 @@
                 <w:sz w:val="40"/>
                 <w:szCs w:val="40"/>
               </w:rPr>
-              <w:t>5</w:t>
+              <w:t>6</w:t>
             </w:r>
             <w:r>
               <w:rPr>
@@ -1668,7 +1678,7 @@
                 <w:sz w:val="40"/>
                 <w:szCs w:val="40"/>
               </w:rPr>
-              <w:t>5</w:t>
+              <w:t>6</w:t>
             </w:r>
             <w:r>
               <w:rPr>
@@ -2062,10 +2072,6 @@
     <w:p/>
     <w:p/>
     <w:p/>
-    <w:p/>
-    <w:p/>
-    <w:p/>
-    <w:p/>
     <w:p>
       <w:pPr>
         <w:pStyle w:val="Titre1"/>
@@ -2076,6 +2082,7 @@
       </w:pPr>
       <w:bookmarkStart w:id="0" w:name="_Toc115531450"/>
       <w:r>
+        <w:lastRenderedPageBreak/>
         <w:t>Introduction</w:t>
       </w:r>
       <w:bookmarkEnd w:id="0"/>
@@ -2085,8 +2092,10 @@
       <w:pPr>
         <w:rPr>
           <w:rFonts w:ascii="Times New Roman" w:hAnsi="Times New Roman" w:cs="Times New Roman"/>
+          <w:color w:val="282E32"/>
           <w:sz w:val="36"/>
           <w:szCs w:val="36"/>
+          <w:shd w:val="clear" w:color="auto" w:fill="FFFFFF"/>
         </w:rPr>
       </w:pPr>
       <w:r>
@@ -2094,13 +2103,13 @@
           <w:noProof/>
         </w:rPr>
         <w:drawing>
-          <wp:anchor distT="0" distB="0" distL="114300" distR="114300" simplePos="0" relativeHeight="251658240" behindDoc="0" locked="0" layoutInCell="1" allowOverlap="1" wp14:anchorId="554BA6ED" wp14:editId="524FAABD">
+          <wp:anchor distT="0" distB="0" distL="114300" distR="114300" simplePos="0" relativeHeight="251658240" behindDoc="0" locked="0" layoutInCell="1" allowOverlap="1" wp14:anchorId="055215E3" wp14:editId="3606F639">
             <wp:simplePos x="0" y="0"/>
             <wp:positionH relativeFrom="margin">
-              <wp:align>right</wp:align>
+              <wp:posOffset>3319338</wp:posOffset>
             </wp:positionH>
             <wp:positionV relativeFrom="paragraph">
-              <wp:posOffset>248920</wp:posOffset>
+              <wp:posOffset>124654</wp:posOffset>
             </wp:positionV>
             <wp:extent cx="2817495" cy="1861820"/>
             <wp:effectExtent l="0" t="0" r="1905" b="5080"/>
@@ -2179,7 +2188,7 @@
           <w:szCs w:val="36"/>
           <w:shd w:val="clear" w:color="auto" w:fill="FFFFFF"/>
         </w:rPr>
-        <w:t>Pour voir vos notes d’examens</w:t>
+        <w:t xml:space="preserve">De nos jours on utiliser encore des méthodes archaïques au nivaux de l’affichage des diffèrent matière compose par les étudiants (PV). En effet ce dernier fait partie </w:t>
       </w:r>
       <w:r>
         <w:rPr>
@@ -2189,7 +2198,7 @@
           <w:szCs w:val="36"/>
           <w:shd w:val="clear" w:color="auto" w:fill="FFFFFF"/>
         </w:rPr>
-        <w:t>, plus besoin de vous bou</w:t>
+        <w:t>des éléments</w:t>
       </w:r>
       <w:r>
         <w:rPr>
@@ -2199,7 +2208,30 @@
           <w:szCs w:val="36"/>
           <w:shd w:val="clear" w:color="auto" w:fill="FFFFFF"/>
         </w:rPr>
-        <w:t>sculer au niveau du tableau d’affichage</w:t>
+        <w:t xml:space="preserve"> qui entrain le </w:t>
+      </w:r>
+      <w:r>
+        <w:rPr>
+          <w:rStyle w:val="lev"/>
+          <w:rFonts w:ascii="Times New Roman" w:hAnsi="Times New Roman" w:cs="Times New Roman"/>
+          <w:b w:val="0"/>
+          <w:bCs w:val="0"/>
+          <w:color w:val="262626"/>
+          <w:sz w:val="36"/>
+          <w:szCs w:val="36"/>
+          <w:shd w:val="clear" w:color="auto" w:fill="FFFFFF"/>
+        </w:rPr>
+        <w:t>retard</w:t>
+      </w:r>
+      <w:r>
+        <w:rPr>
+          <w:rFonts w:ascii="Times New Roman" w:hAnsi="Times New Roman" w:cs="Times New Roman"/>
+          <w:color w:val="282E32"/>
+          <w:sz w:val="44"/>
+          <w:szCs w:val="44"/>
+          <w:shd w:val="clear" w:color="auto" w:fill="FFFFFF"/>
+        </w:rPr>
+        <w:t xml:space="preserve"> </w:t>
       </w:r>
       <w:r>
         <w:rPr>
@@ -2209,8 +2241,17 @@
           <w:szCs w:val="36"/>
           <w:shd w:val="clear" w:color="auto" w:fill="FFFFFF"/>
         </w:rPr>
-        <w:t>. Vou</w:t>
-      </w:r>
+        <w:t xml:space="preserve">au sain de notre faculté </w:t>
+      </w:r>
+    </w:p>
+    <w:p>
+      <w:pPr>
+        <w:rPr>
+          <w:rFonts w:ascii="Times New Roman" w:hAnsi="Times New Roman" w:cs="Times New Roman"/>
+          <w:sz w:val="36"/>
+          <w:szCs w:val="36"/>
+        </w:rPr>
+      </w:pPr>
       <w:r>
         <w:rPr>
           <w:rFonts w:ascii="Times New Roman" w:hAnsi="Times New Roman" w:cs="Times New Roman"/>
@@ -2219,7 +2260,7 @@
           <w:szCs w:val="36"/>
           <w:shd w:val="clear" w:color="auto" w:fill="FFFFFF"/>
         </w:rPr>
-        <w:t>s pouvez désormais connaître le</w:t>
+        <w:t>Cependant</w:t>
       </w:r>
       <w:r>
         <w:rPr>
@@ -2229,7 +2270,7 @@
           <w:szCs w:val="36"/>
           <w:shd w:val="clear" w:color="auto" w:fill="FFFFFF"/>
         </w:rPr>
-        <w:t>s résultats</w:t>
+        <w:t>,</w:t>
       </w:r>
       <w:r>
         <w:rPr>
@@ -2239,7 +2280,7 @@
           <w:szCs w:val="36"/>
           <w:shd w:val="clear" w:color="auto" w:fill="FFFFFF"/>
         </w:rPr>
-        <w:t xml:space="preserve"> </w:t>
+        <w:t xml:space="preserve"> avec l’application que nous allons vous présenter par la suite, </w:t>
       </w:r>
       <w:r>
         <w:rPr>
@@ -2249,7 +2290,7 @@
           <w:szCs w:val="36"/>
           <w:shd w:val="clear" w:color="auto" w:fill="FFFFFF"/>
         </w:rPr>
-        <w:t xml:space="preserve">des différentes matières composées </w:t>
+        <w:t xml:space="preserve">plus besoin </w:t>
       </w:r>
       <w:r>
         <w:rPr>
@@ -2259,7 +2300,7 @@
           <w:szCs w:val="36"/>
           <w:shd w:val="clear" w:color="auto" w:fill="FFFFFF"/>
         </w:rPr>
-        <w:t>en</w:t>
+        <w:t xml:space="preserve">de vous </w:t>
       </w:r>
       <w:r>
         <w:rPr>
@@ -2269,7 +2310,7 @@
           <w:szCs w:val="36"/>
           <w:shd w:val="clear" w:color="auto" w:fill="FFFFFF"/>
         </w:rPr>
-        <w:t xml:space="preserve"> ligne depuis chez vous sur votre mobile</w:t>
+        <w:t>bou</w:t>
       </w:r>
       <w:r>
         <w:rPr>
@@ -2279,7 +2320,7 @@
           <w:szCs w:val="36"/>
           <w:shd w:val="clear" w:color="auto" w:fill="FFFFFF"/>
         </w:rPr>
-        <w:t xml:space="preserve"> d’un s</w:t>
+        <w:t>sculer au niveau du tableau d’affichage</w:t>
       </w:r>
       <w:r>
         <w:rPr>
@@ -2289,10 +2330,89 @@
           <w:szCs w:val="36"/>
           <w:shd w:val="clear" w:color="auto" w:fill="FFFFFF"/>
         </w:rPr>
+        <w:t>. Vou</w:t>
+      </w:r>
+      <w:r>
+        <w:rPr>
+          <w:rFonts w:ascii="Times New Roman" w:hAnsi="Times New Roman" w:cs="Times New Roman"/>
+          <w:color w:val="282E32"/>
+          <w:sz w:val="36"/>
+          <w:szCs w:val="36"/>
+          <w:shd w:val="clear" w:color="auto" w:fill="FFFFFF"/>
+        </w:rPr>
+        <w:t>s pouvez désormais connaître le</w:t>
+      </w:r>
+      <w:r>
+        <w:rPr>
+          <w:rFonts w:ascii="Times New Roman" w:hAnsi="Times New Roman" w:cs="Times New Roman"/>
+          <w:color w:val="282E32"/>
+          <w:sz w:val="36"/>
+          <w:szCs w:val="36"/>
+          <w:shd w:val="clear" w:color="auto" w:fill="FFFFFF"/>
+        </w:rPr>
+        <w:t>s résultats</w:t>
+      </w:r>
+      <w:r>
+        <w:rPr>
+          <w:rFonts w:ascii="Times New Roman" w:hAnsi="Times New Roman" w:cs="Times New Roman"/>
+          <w:color w:val="282E32"/>
+          <w:sz w:val="36"/>
+          <w:szCs w:val="36"/>
+          <w:shd w:val="clear" w:color="auto" w:fill="FFFFFF"/>
+        </w:rPr>
+        <w:t xml:space="preserve"> </w:t>
+      </w:r>
+      <w:r>
+        <w:rPr>
+          <w:rFonts w:ascii="Times New Roman" w:hAnsi="Times New Roman" w:cs="Times New Roman"/>
+          <w:color w:val="282E32"/>
+          <w:sz w:val="36"/>
+          <w:szCs w:val="36"/>
+          <w:shd w:val="clear" w:color="auto" w:fill="FFFFFF"/>
+        </w:rPr>
+        <w:t xml:space="preserve">des différentes matières composées </w:t>
+      </w:r>
+      <w:r>
+        <w:rPr>
+          <w:rFonts w:ascii="Times New Roman" w:hAnsi="Times New Roman" w:cs="Times New Roman"/>
+          <w:color w:val="282E32"/>
+          <w:sz w:val="36"/>
+          <w:szCs w:val="36"/>
+          <w:shd w:val="clear" w:color="auto" w:fill="FFFFFF"/>
+        </w:rPr>
+        <w:t>en</w:t>
+      </w:r>
+      <w:r>
+        <w:rPr>
+          <w:rFonts w:ascii="Times New Roman" w:hAnsi="Times New Roman" w:cs="Times New Roman"/>
+          <w:color w:val="282E32"/>
+          <w:sz w:val="36"/>
+          <w:szCs w:val="36"/>
+          <w:shd w:val="clear" w:color="auto" w:fill="FFFFFF"/>
+        </w:rPr>
+        <w:t xml:space="preserve"> ligne depuis chez vous sur votre mobile</w:t>
+      </w:r>
+      <w:r>
+        <w:rPr>
+          <w:rFonts w:ascii="Times New Roman" w:hAnsi="Times New Roman" w:cs="Times New Roman"/>
+          <w:color w:val="282E32"/>
+          <w:sz w:val="36"/>
+          <w:szCs w:val="36"/>
+          <w:shd w:val="clear" w:color="auto" w:fill="FFFFFF"/>
+        </w:rPr>
+        <w:t xml:space="preserve"> d’un s</w:t>
+      </w:r>
+      <w:r>
+        <w:rPr>
+          <w:rFonts w:ascii="Times New Roman" w:hAnsi="Times New Roman" w:cs="Times New Roman"/>
+          <w:color w:val="282E32"/>
+          <w:sz w:val="36"/>
+          <w:szCs w:val="36"/>
+          <w:shd w:val="clear" w:color="auto" w:fill="FFFFFF"/>
+        </w:rPr>
         <w:t>imple clic</w:t>
       </w:r>
     </w:p>
-    <w:p/>
     <w:p/>
     <w:p>
       <w:pPr>
@@ -2326,6 +2446,11 @@
     </w:p>
     <w:p>
       <w:pPr>
+        <w:pStyle w:val="Paragraphedeliste"/>
+        <w:numPr>
+          <w:ilvl w:val="0"/>
+          <w:numId w:val="14"/>
+        </w:numPr>
         <w:rPr>
           <w:rFonts w:ascii="Times New Roman" w:hAnsi="Times New Roman" w:cs="Times New Roman"/>
           <w:sz w:val="36"/>
@@ -2336,11 +2461,16 @@
           <w:rFonts w:ascii="Times New Roman" w:hAnsi="Times New Roman" w:cs="Times New Roman"/>
           <w:sz w:val="36"/>
         </w:rPr>
-        <w:t xml:space="preserve">- Recenser les documents utilisés, produire un dictionnaire de données, déduire les entités et créer un modèle relationnel d’association entre entités ; </w:t>
+        <w:t xml:space="preserve">Recenser les documents utilisés, produire un dictionnaire de données, déduire les entités et créer un modèle relationnel d’association entre entités ; </w:t>
       </w:r>
     </w:p>
     <w:p>
       <w:pPr>
+        <w:pStyle w:val="Paragraphedeliste"/>
+        <w:numPr>
+          <w:ilvl w:val="0"/>
+          <w:numId w:val="14"/>
+        </w:numPr>
         <w:rPr>
           <w:rFonts w:ascii="Times New Roman" w:hAnsi="Times New Roman" w:cs="Times New Roman"/>
           <w:sz w:val="36"/>
@@ -2351,32 +2481,50 @@
           <w:rFonts w:ascii="Times New Roman" w:hAnsi="Times New Roman" w:cs="Times New Roman"/>
           <w:sz w:val="36"/>
         </w:rPr>
-        <w:t xml:space="preserve">- A partir du modèle relationnel, déduire </w:t>
+        <w:t xml:space="preserve">A partir du modèle relationnel, déduire </w:t>
       </w:r>
       <w:r>
         <w:rPr>
           <w:rFonts w:ascii="Times New Roman" w:hAnsi="Times New Roman" w:cs="Times New Roman"/>
           <w:sz w:val="36"/>
         </w:rPr>
-        <w:t>les modèles</w:t>
+        <w:t>les modèles logiques</w:t>
       </w:r>
       <w:r>
         <w:rPr>
           <w:rFonts w:ascii="Times New Roman" w:hAnsi="Times New Roman" w:cs="Times New Roman"/>
           <w:sz w:val="36"/>
         </w:rPr>
-        <w:t xml:space="preserve"> logiques</w:t>
-      </w:r>
-      <w:r>
+        <w:t>.</w:t>
+      </w:r>
+    </w:p>
+    <w:p>
+      <w:pPr>
+        <w:pStyle w:val="Paragraphedeliste"/>
+        <w:numPr>
+          <w:ilvl w:val="0"/>
+          <w:numId w:val="14"/>
+        </w:numPr>
         <w:rPr>
           <w:rFonts w:ascii="Times New Roman" w:hAnsi="Times New Roman" w:cs="Times New Roman"/>
           <w:sz w:val="36"/>
         </w:rPr>
-        <w:t>.</w:t>
+      </w:pPr>
+      <w:r>
+        <w:rPr>
+          <w:rFonts w:ascii="Times New Roman" w:hAnsi="Times New Roman" w:cs="Times New Roman"/>
+          <w:sz w:val="36"/>
+        </w:rPr>
+        <w:t xml:space="preserve">Proposer la liste des options de l’application finale composée de masques ou écrans dont la plupart sont dérivés des tables du modèle physique </w:t>
       </w:r>
     </w:p>
     <w:p>
       <w:pPr>
+        <w:pStyle w:val="Paragraphedeliste"/>
+        <w:numPr>
+          <w:ilvl w:val="0"/>
+          <w:numId w:val="14"/>
+        </w:numPr>
         <w:rPr>
           <w:rFonts w:ascii="Times New Roman" w:hAnsi="Times New Roman" w:cs="Times New Roman"/>
           <w:sz w:val="36"/>
@@ -2387,77 +2535,56 @@
           <w:rFonts w:ascii="Times New Roman" w:hAnsi="Times New Roman" w:cs="Times New Roman"/>
           <w:sz w:val="36"/>
         </w:rPr>
-        <w:t xml:space="preserve">- Proposer la liste des options de l’application finale composée de masques ou écrans dont la plupart sont dérivés des tables du modèle physique </w:t>
+        <w:lastRenderedPageBreak/>
+        <w:t xml:space="preserve">Implémenter les masques dans un environnement BDD de l’ordinateur. Les masques avec leurs fonctionnalités constituent l’application finale de gestion de la base de données du processus étudié. Notre </w:t>
+      </w:r>
+      <w:r>
+        <w:rPr>
+          <w:rFonts w:ascii="Times New Roman" w:hAnsi="Times New Roman" w:cs="Times New Roman"/>
+          <w:sz w:val="36"/>
+        </w:rPr>
+        <w:t>environnement</w:t>
+      </w:r>
+      <w:r>
+        <w:rPr>
+          <w:rFonts w:ascii="Times New Roman" w:hAnsi="Times New Roman" w:cs="Times New Roman"/>
+          <w:sz w:val="36"/>
+        </w:rPr>
+        <w:t xml:space="preserve"> d’implémentation sera le logiciel</w:t>
+      </w:r>
+      <w:r>
+        <w:rPr>
+          <w:rFonts w:ascii="Times New Roman" w:hAnsi="Times New Roman" w:cs="Times New Roman"/>
+          <w:sz w:val="36"/>
+        </w:rPr>
+        <w:t xml:space="preserve"> My</w:t>
+      </w:r>
+      <w:r>
+        <w:rPr>
+          <w:rFonts w:ascii="Times New Roman" w:hAnsi="Times New Roman" w:cs="Times New Roman"/>
+          <w:sz w:val="36"/>
+        </w:rPr>
+        <w:t>SQL</w:t>
+      </w:r>
+      <w:r>
+        <w:rPr>
+          <w:rFonts w:ascii="Times New Roman" w:hAnsi="Times New Roman" w:cs="Times New Roman"/>
+          <w:sz w:val="36"/>
+        </w:rPr>
+        <w:t> </w:t>
       </w:r>
     </w:p>
     <w:p>
       <w:pPr>
+        <w:pStyle w:val="Paragraphedeliste"/>
         <w:rPr>
           <w:rFonts w:ascii="Times New Roman" w:hAnsi="Times New Roman" w:cs="Times New Roman"/>
           <w:sz w:val="36"/>
         </w:rPr>
       </w:pPr>
-      <w:r>
-        <w:rPr>
-          <w:rFonts w:ascii="Times New Roman" w:hAnsi="Times New Roman" w:cs="Times New Roman"/>
-          <w:sz w:val="36"/>
-        </w:rPr>
-        <w:lastRenderedPageBreak/>
-        <w:t xml:space="preserve">- Implémenter les masques dans un environnement BDD de l’ordinateur. Les masques avec leurs fonctionnalités constituent l’application finale de gestion de la base de données du processus étudié. Notre </w:t>
-      </w:r>
-      <w:r>
-        <w:rPr>
-          <w:rFonts w:ascii="Times New Roman" w:hAnsi="Times New Roman" w:cs="Times New Roman"/>
-          <w:sz w:val="36"/>
-        </w:rPr>
-        <w:t>environnement</w:t>
-      </w:r>
-      <w:r>
-        <w:rPr>
-          <w:rFonts w:ascii="Times New Roman" w:hAnsi="Times New Roman" w:cs="Times New Roman"/>
-          <w:sz w:val="36"/>
-        </w:rPr>
-        <w:t xml:space="preserve"> </w:t>
-      </w:r>
-      <w:r>
-        <w:rPr>
-          <w:rFonts w:ascii="Times New Roman" w:hAnsi="Times New Roman" w:cs="Times New Roman"/>
-          <w:sz w:val="36"/>
-        </w:rPr>
-        <w:t>d’implémentation</w:t>
-      </w:r>
-      <w:r>
-        <w:rPr>
-          <w:rFonts w:ascii="Times New Roman" w:hAnsi="Times New Roman" w:cs="Times New Roman"/>
-          <w:sz w:val="36"/>
-        </w:rPr>
-        <w:t xml:space="preserve"> sera le logiciel</w:t>
-      </w:r>
-      <w:r>
-        <w:rPr>
-          <w:rFonts w:ascii="Times New Roman" w:hAnsi="Times New Roman" w:cs="Times New Roman"/>
-          <w:sz w:val="36"/>
-        </w:rPr>
-        <w:t xml:space="preserve"> My</w:t>
-      </w:r>
-      <w:r>
-        <w:rPr>
-          <w:rFonts w:ascii="Times New Roman" w:hAnsi="Times New Roman" w:cs="Times New Roman"/>
-          <w:sz w:val="36"/>
-        </w:rPr>
-        <w:t>SQL</w:t>
-      </w:r>
     </w:p>
     <w:p>
       <w:pPr>
-        <w:rPr>
-          <w:rFonts w:ascii="Times New Roman" w:hAnsi="Times New Roman" w:cs="Times New Roman"/>
-          <w:sz w:val="36"/>
-        </w:rPr>
-      </w:pPr>
-    </w:p>
-    <w:p>
-      <w:pPr>
         <w:pStyle w:val="Titre2"/>
       </w:pPr>
       <w:bookmarkStart w:id="2" w:name="_Toc115531452"/>
@@ -2466,7 +2593,6 @@
       </w:r>
       <w:bookmarkEnd w:id="2"/>
     </w:p>
-    <w:p/>
     <w:p>
       <w:pPr>
         <w:rPr>
@@ -2673,11 +2799,9 @@
             <w:hideMark/>
           </w:tcPr>
           <w:p>
-            <w:proofErr w:type="spellStart"/>
             <w:r>
               <w:t>NomEn</w:t>
             </w:r>
-            <w:proofErr w:type="spellEnd"/>
           </w:p>
         </w:tc>
         <w:tc>
@@ -2780,11 +2904,9 @@
             <w:hideMark/>
           </w:tcPr>
           <w:p>
-            <w:proofErr w:type="spellStart"/>
             <w:r>
               <w:t>PrenomEn</w:t>
             </w:r>
-            <w:proofErr w:type="spellEnd"/>
           </w:p>
         </w:tc>
         <w:tc>
@@ -2887,11 +3009,9 @@
             <w:hideMark/>
           </w:tcPr>
           <w:p>
-            <w:proofErr w:type="spellStart"/>
             <w:r>
               <w:t>GradeFn</w:t>
             </w:r>
-            <w:proofErr w:type="spellEnd"/>
           </w:p>
         </w:tc>
         <w:tc>
@@ -2994,11 +3114,9 @@
             <w:hideMark/>
           </w:tcPr>
           <w:p>
-            <w:proofErr w:type="spellStart"/>
             <w:r>
               <w:t>MatriculeEn</w:t>
             </w:r>
-            <w:proofErr w:type="spellEnd"/>
           </w:p>
         </w:tc>
         <w:tc>
@@ -3183,17 +3301,8 @@
                 <w:b/>
                 <w:bCs/>
               </w:rPr>
-              <w:t> </w:t>
-            </w:r>
-            <w:proofErr w:type="gramStart"/>
-            <w:r>
-              <w:rPr>
-                <w:b/>
-                <w:bCs/>
-              </w:rPr>
-              <w:t>code</w:t>
-            </w:r>
-            <w:proofErr w:type="gramEnd"/>
+              <w:t>Code</w:t>
+            </w:r>
             <w:r>
               <w:rPr>
                 <w:b/>
@@ -3222,11 +3331,9 @@
             <w:hideMark/>
           </w:tcPr>
           <w:p>
-            <w:proofErr w:type="spellStart"/>
             <w:r>
               <w:t>CodeMatiere</w:t>
             </w:r>
-            <w:proofErr w:type="spellEnd"/>
           </w:p>
         </w:tc>
         <w:tc>
@@ -3329,11 +3436,9 @@
             <w:hideMark/>
           </w:tcPr>
           <w:p>
-            <w:proofErr w:type="spellStart"/>
             <w:r>
               <w:t>NomMatiere</w:t>
             </w:r>
-            <w:proofErr w:type="spellEnd"/>
           </w:p>
         </w:tc>
         <w:tc>
@@ -3520,15 +3625,13 @@
               </w:rPr>
               <w:t xml:space="preserve">Matricule de </w:t>
             </w:r>
-            <w:proofErr w:type="gramStart"/>
             <w:r>
               <w:rPr>
                 <w:b/>
                 <w:bCs/>
               </w:rPr>
-              <w:t>l’ étudiant</w:t>
-            </w:r>
-            <w:proofErr w:type="gramEnd"/>
+              <w:t>l’étudiant</w:t>
+            </w:r>
           </w:p>
         </w:tc>
         <w:tc>
@@ -3842,7 +3945,6 @@
                 <w:b/>
                 <w:bCs/>
               </w:rPr>
-              <w:lastRenderedPageBreak/>
               <w:t> Année Académique</w:t>
             </w:r>
           </w:p>
@@ -3948,23 +4050,8 @@
                 <w:b/>
                 <w:bCs/>
               </w:rPr>
-              <w:t xml:space="preserve">Note de </w:t>
-            </w:r>
-            <w:proofErr w:type="gramStart"/>
-            <w:r>
-              <w:rPr>
-                <w:b/>
-                <w:bCs/>
-              </w:rPr>
-              <w:t>l’ Etudiant</w:t>
-            </w:r>
-            <w:proofErr w:type="gramEnd"/>
-            <w:r>
-              <w:rPr>
-                <w:b/>
-                <w:bCs/>
-              </w:rPr>
-              <w:t xml:space="preserve"> </w:t>
+              <w:lastRenderedPageBreak/>
+              <w:t xml:space="preserve">Note de l’ Etudiant </w:t>
             </w:r>
           </w:p>
         </w:tc>
@@ -4064,21 +4151,26 @@
             <w:hideMark/>
           </w:tcPr>
           <w:p>
-            <w:proofErr w:type="gramStart"/>
             <w:r>
               <w:rPr>
                 <w:b/>
                 <w:bCs/>
               </w:rPr>
-              <w:t>L’ identifiant</w:t>
-            </w:r>
-            <w:proofErr w:type="gramEnd"/>
+              <w:t>L’identifiant</w:t>
+            </w:r>
             <w:r>
               <w:rPr>
                 <w:b/>
                 <w:bCs/>
               </w:rPr>
-              <w:t xml:space="preserve"> de l’ agent</w:t>
+              <w:t xml:space="preserve"> de </w:t>
+            </w:r>
+            <w:r>
+              <w:rPr>
+                <w:b/>
+                <w:bCs/>
+              </w:rPr>
+              <w:t>l’agent</w:t>
             </w:r>
           </w:p>
         </w:tc>
@@ -4101,11 +4193,9 @@
             <w:hideMark/>
           </w:tcPr>
           <w:p>
-            <w:proofErr w:type="spellStart"/>
             <w:r>
               <w:t>IdAgent</w:t>
             </w:r>
-            <w:proofErr w:type="spellEnd"/>
           </w:p>
         </w:tc>
         <w:tc>
@@ -4187,15 +4277,13 @@
               </w:rPr>
               <w:t xml:space="preserve">Nom de </w:t>
             </w:r>
-            <w:proofErr w:type="gramStart"/>
             <w:r>
               <w:rPr>
                 <w:b/>
                 <w:bCs/>
               </w:rPr>
-              <w:t>l’ Agent</w:t>
-            </w:r>
-            <w:proofErr w:type="gramEnd"/>
+              <w:t>l’Agent</w:t>
+            </w:r>
           </w:p>
         </w:tc>
         <w:tc>
@@ -4217,11 +4305,9 @@
             <w:hideMark/>
           </w:tcPr>
           <w:p>
-            <w:proofErr w:type="spellStart"/>
             <w:r>
               <w:t>NomAg</w:t>
             </w:r>
-            <w:proofErr w:type="spellEnd"/>
           </w:p>
         </w:tc>
         <w:tc>
@@ -4303,15 +4389,13 @@
               </w:rPr>
               <w:t xml:space="preserve">Prénom de </w:t>
             </w:r>
-            <w:proofErr w:type="gramStart"/>
             <w:r>
               <w:rPr>
                 <w:b/>
                 <w:bCs/>
               </w:rPr>
-              <w:t>l’ agent</w:t>
-            </w:r>
-            <w:proofErr w:type="gramEnd"/>
+              <w:t>l’agent</w:t>
+            </w:r>
           </w:p>
         </w:tc>
         <w:tc>
@@ -4333,11 +4417,9 @@
             <w:hideMark/>
           </w:tcPr>
           <w:p>
-            <w:proofErr w:type="spellStart"/>
             <w:r>
               <w:t>PrenomAg</w:t>
             </w:r>
-            <w:proofErr w:type="spellEnd"/>
           </w:p>
         </w:tc>
         <w:tc>
@@ -4440,11 +4522,9 @@
             <w:hideMark/>
           </w:tcPr>
           <w:p>
-            <w:proofErr w:type="spellStart"/>
             <w:r>
               <w:t>DateC</w:t>
             </w:r>
-            <w:proofErr w:type="spellEnd"/>
           </w:p>
         </w:tc>
         <w:tc>
@@ -4547,11 +4627,9 @@
             <w:hideMark/>
           </w:tcPr>
           <w:p>
-            <w:proofErr w:type="spellStart"/>
             <w:r>
               <w:t>MotDePasse</w:t>
             </w:r>
-            <w:proofErr w:type="spellEnd"/>
           </w:p>
         </w:tc>
         <w:tc>
@@ -4633,15 +4711,13 @@
               </w:rPr>
               <w:t xml:space="preserve">Titre de </w:t>
             </w:r>
-            <w:proofErr w:type="gramStart"/>
             <w:r>
               <w:rPr>
                 <w:b/>
                 <w:bCs/>
               </w:rPr>
-              <w:t>l’ évènement</w:t>
-            </w:r>
-            <w:proofErr w:type="gramEnd"/>
+              <w:t>l’évènement</w:t>
+            </w:r>
             <w:r>
               <w:rPr>
                 <w:b/>
@@ -4754,15 +4830,13 @@
               </w:rPr>
               <w:t xml:space="preserve">Date de </w:t>
             </w:r>
-            <w:proofErr w:type="gramStart"/>
             <w:r>
               <w:rPr>
                 <w:b/>
                 <w:bCs/>
               </w:rPr>
-              <w:t>l’ évènement</w:t>
-            </w:r>
-            <w:proofErr w:type="gramEnd"/>
+              <w:t>l’évènement</w:t>
+            </w:r>
           </w:p>
         </w:tc>
         <w:tc>
@@ -4784,11 +4858,9 @@
             <w:hideMark/>
           </w:tcPr>
           <w:p>
-            <w:proofErr w:type="spellStart"/>
             <w:r>
               <w:t>DateE</w:t>
             </w:r>
-            <w:proofErr w:type="spellEnd"/>
           </w:p>
         </w:tc>
         <w:tc>
@@ -4854,7 +4926,7 @@
         <mc:AlternateContent>
           <mc:Choice Requires="wps">
             <w:drawing>
-              <wp:anchor distT="0" distB="0" distL="114300" distR="114300" simplePos="0" relativeHeight="251662336" behindDoc="0" locked="0" layoutInCell="1" allowOverlap="1" wp14:anchorId="6EE53D59" wp14:editId="6B6F83A8">
+              <wp:anchor distT="0" distB="0" distL="114300" distR="114300" simplePos="0" relativeHeight="251662336" behindDoc="0" locked="0" layoutInCell="1" allowOverlap="1" wp14:anchorId="5CCB2146" wp14:editId="77C85610">
                 <wp:simplePos x="0" y="0"/>
                 <wp:positionH relativeFrom="column">
                   <wp:posOffset>375920</wp:posOffset>
@@ -4921,7 +4993,7 @@
           </mc:Choice>
           <mc:Fallback>
             <w:pict>
-              <v:rect w14:anchorId="6EE53D59" id="Titre 1" o:spid="_x0000_s1029" style="position:absolute;left:0;text-align:left;margin-left:29.6pt;margin-top:-410.3pt;width:740.5pt;height:110.25pt;z-index:251662336;visibility:visible;mso-wrap-style:square;mso-wrap-distance-left:9pt;mso-wrap-distance-top:0;mso-wrap-distance-right:9pt;mso-wrap-distance-bottom:0;mso-position-horizontal:absolute;mso-position-horizontal-relative:text;mso-position-vertical:absolute;mso-position-vertical-relative:text;v-text-anchor:top" o:gfxdata="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" filled="f" stroked="f">
+              <v:rect w14:anchorId="5CCB2146" id="Titre 1" o:spid="_x0000_s1029" style="position:absolute;left:0;text-align:left;margin-left:29.6pt;margin-top:-410.3pt;width:740.5pt;height:110.25pt;z-index:251662336;visibility:visible;mso-wrap-style:square;mso-wrap-distance-left:9pt;mso-wrap-distance-top:0;mso-wrap-distance-right:9pt;mso-wrap-distance-bottom:0;mso-position-horizontal:absolute;mso-position-horizontal-relative:text;mso-position-vertical:absolute;mso-position-vertical-relative:text;v-text-anchor:top" o:gfxdata="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" filled="f" stroked="f">
                 <o:lock v:ext="edit" grouping="t"/>
                 <v:textbox>
                   <w:txbxContent>
@@ -4954,7 +5026,7 @@
           <w:lang w:val="en-US"/>
         </w:rPr>
         <w:drawing>
-          <wp:anchor distT="0" distB="0" distL="114300" distR="114300" simplePos="0" relativeHeight="251665408" behindDoc="0" locked="0" layoutInCell="1" allowOverlap="1" wp14:anchorId="106112C3" wp14:editId="77197F01">
+          <wp:anchor distT="0" distB="0" distL="114300" distR="114300" simplePos="0" relativeHeight="251665408" behindDoc="0" locked="0" layoutInCell="1" allowOverlap="1" wp14:anchorId="5B9AA9A2" wp14:editId="576A9593">
             <wp:simplePos x="0" y="0"/>
             <wp:positionH relativeFrom="column">
               <wp:posOffset>10067290</wp:posOffset>
@@ -5005,7 +5077,7 @@
           <w:lang w:val="en-US"/>
         </w:rPr>
         <w:drawing>
-          <wp:anchor distT="0" distB="0" distL="114300" distR="114300" simplePos="0" relativeHeight="251666432" behindDoc="0" locked="0" layoutInCell="1" allowOverlap="1" wp14:anchorId="282A4419" wp14:editId="78833AEF">
+          <wp:anchor distT="0" distB="0" distL="114300" distR="114300" simplePos="0" relativeHeight="251666432" behindDoc="0" locked="0" layoutInCell="1" allowOverlap="1" wp14:anchorId="2EF90D8F" wp14:editId="2389E2AB">
             <wp:simplePos x="0" y="0"/>
             <wp:positionH relativeFrom="column">
               <wp:posOffset>18299430</wp:posOffset>
@@ -5056,7 +5128,7 @@
           <w:lang w:val="en-US"/>
         </w:rPr>
         <w:drawing>
-          <wp:anchor distT="0" distB="0" distL="114300" distR="114300" simplePos="0" relativeHeight="251667456" behindDoc="0" locked="0" layoutInCell="1" allowOverlap="1" wp14:anchorId="5D78EA71" wp14:editId="02C6E891">
+          <wp:anchor distT="0" distB="0" distL="114300" distR="114300" simplePos="0" relativeHeight="251667456" behindDoc="0" locked="0" layoutInCell="1" allowOverlap="1" wp14:anchorId="7BC98B0A" wp14:editId="7DE8056D">
             <wp:simplePos x="0" y="0"/>
             <wp:positionH relativeFrom="column">
               <wp:posOffset>8272780</wp:posOffset>
@@ -5107,7 +5179,7 @@
           <w:lang w:val="en-US"/>
         </w:rPr>
         <w:drawing>
-          <wp:anchor distT="0" distB="0" distL="114300" distR="114300" simplePos="0" relativeHeight="251669504" behindDoc="0" locked="0" layoutInCell="1" allowOverlap="1" wp14:anchorId="282EFCA5" wp14:editId="2D9F027C">
+          <wp:anchor distT="0" distB="0" distL="114300" distR="114300" simplePos="0" relativeHeight="251669504" behindDoc="0" locked="0" layoutInCell="1" allowOverlap="1" wp14:anchorId="49251E1C" wp14:editId="3000E739">
             <wp:simplePos x="0" y="0"/>
             <wp:positionH relativeFrom="column">
               <wp:posOffset>3690620</wp:posOffset>
@@ -5158,7 +5230,7 @@
           <w:lang w:val="en-US"/>
         </w:rPr>
         <w:drawing>
-          <wp:anchor distT="0" distB="0" distL="114300" distR="114300" simplePos="0" relativeHeight="251670528" behindDoc="0" locked="0" layoutInCell="1" allowOverlap="1" wp14:anchorId="482F1FE5" wp14:editId="52E76DA8">
+          <wp:anchor distT="0" distB="0" distL="114300" distR="114300" simplePos="0" relativeHeight="251670528" behindDoc="0" locked="0" layoutInCell="1" allowOverlap="1" wp14:anchorId="2DB34163" wp14:editId="50E037F9">
             <wp:simplePos x="0" y="0"/>
             <wp:positionH relativeFrom="column">
               <wp:posOffset>14354810</wp:posOffset>
@@ -5209,7 +5281,7 @@
           <w:lang w:val="en-US"/>
         </w:rPr>
         <w:drawing>
-          <wp:anchor distT="0" distB="0" distL="114300" distR="114300" simplePos="0" relativeHeight="251671552" behindDoc="0" locked="0" layoutInCell="1" allowOverlap="1" wp14:anchorId="13669B3A" wp14:editId="625DC7B3">
+          <wp:anchor distT="0" distB="0" distL="114300" distR="114300" simplePos="0" relativeHeight="251671552" behindDoc="0" locked="0" layoutInCell="1" allowOverlap="1" wp14:anchorId="44D03076" wp14:editId="01DFF304">
             <wp:simplePos x="0" y="0"/>
             <wp:positionH relativeFrom="column">
               <wp:posOffset>12082780</wp:posOffset>
@@ -5262,7 +5334,7 @@
         <mc:AlternateContent>
           <mc:Choice Requires="wps">
             <w:drawing>
-              <wp:anchor distT="0" distB="0" distL="114300" distR="114300" simplePos="0" relativeHeight="251672576" behindDoc="0" locked="0" layoutInCell="1" allowOverlap="1" wp14:anchorId="42C310BE" wp14:editId="50662662">
+              <wp:anchor distT="0" distB="0" distL="114300" distR="114300" simplePos="0" relativeHeight="251672576" behindDoc="0" locked="0" layoutInCell="1" allowOverlap="1" wp14:anchorId="077A9342" wp14:editId="0470044E">
                 <wp:simplePos x="0" y="0"/>
                 <wp:positionH relativeFrom="column">
                   <wp:posOffset>13435330</wp:posOffset>
@@ -5348,7 +5420,7 @@
         <mc:AlternateContent>
           <mc:Choice Requires="wps">
             <w:drawing>
-              <wp:anchor distT="0" distB="0" distL="114300" distR="114300" simplePos="0" relativeHeight="251674624" behindDoc="0" locked="0" layoutInCell="1" allowOverlap="1" wp14:anchorId="79DB63E0" wp14:editId="70938640">
+              <wp:anchor distT="0" distB="0" distL="114300" distR="114300" simplePos="0" relativeHeight="251674624" behindDoc="0" locked="0" layoutInCell="1" allowOverlap="1" wp14:anchorId="5861C6B8" wp14:editId="3A1159BD">
                 <wp:simplePos x="0" y="0"/>
                 <wp:positionH relativeFrom="column">
                   <wp:posOffset>15648940</wp:posOffset>
@@ -5430,7 +5502,7 @@
         <mc:AlternateContent>
           <mc:Choice Requires="wps">
             <w:drawing>
-              <wp:anchor distT="0" distB="0" distL="114300" distR="114300" simplePos="0" relativeHeight="251678720" behindDoc="0" locked="0" layoutInCell="1" allowOverlap="1" wp14:anchorId="66924B72" wp14:editId="15653A8B">
+              <wp:anchor distT="0" distB="0" distL="114300" distR="114300" simplePos="0" relativeHeight="251678720" behindDoc="0" locked="0" layoutInCell="1" allowOverlap="1" wp14:anchorId="46AC72E3" wp14:editId="60C05664">
                 <wp:simplePos x="0" y="0"/>
                 <wp:positionH relativeFrom="column">
                   <wp:posOffset>19865340</wp:posOffset>
@@ -5525,7 +5597,7 @@
           </mc:Choice>
           <mc:Fallback>
             <w:pict>
-              <v:shape w14:anchorId="66924B72" id="_x0000_s1030" type="#_x0000_t202" style="position:absolute;left:0;text-align:left;margin-left:1564.2pt;margin-top:-410.3pt;width:52.35pt;height:47.55pt;z-index:251678720;visibility:visible;mso-wrap-style:square;mso-wrap-distance-left:9pt;mso-wrap-distance-top:0;mso-wrap-distance-right:9pt;mso-wrap-distance-bottom:0;mso-position-horizontal:absolute;mso-position-horizontal-relative:text;mso-position-vertical:absolute;mso-position-vertical-relative:text;v-text-anchor:top" o:gfxdata="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" filled="f" stroked="f">
+              <v:shape w14:anchorId="46AC72E3" id="_x0000_s1030" type="#_x0000_t202" style="position:absolute;left:0;text-align:left;margin-left:1564.2pt;margin-top:-410.3pt;width:52.35pt;height:47.55pt;z-index:251678720;visibility:visible;mso-wrap-style:square;mso-wrap-distance-left:9pt;mso-wrap-distance-top:0;mso-wrap-distance-right:9pt;mso-wrap-distance-bottom:0;mso-position-horizontal:absolute;mso-position-horizontal-relative:text;mso-position-vertical:absolute;mso-position-vertical-relative:text;v-text-anchor:top" o:gfxdata="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" filled="f" stroked="f">
                 <v:textbox style="mso-fit-shape-to-text:t">
                   <w:txbxContent>
                     <w:p>
@@ -5596,7 +5668,7 @@
         <mc:AlternateContent>
           <mc:Choice Requires="wps">
             <w:drawing>
-              <wp:anchor distT="0" distB="0" distL="114300" distR="114300" simplePos="0" relativeHeight="251679744" behindDoc="0" locked="0" layoutInCell="1" allowOverlap="1" wp14:anchorId="6783B013" wp14:editId="4206B0FA">
+              <wp:anchor distT="0" distB="0" distL="114300" distR="114300" simplePos="0" relativeHeight="251679744" behindDoc="0" locked="0" layoutInCell="1" allowOverlap="1" wp14:anchorId="4DBF11B2" wp14:editId="3616AB90">
                 <wp:simplePos x="0" y="0"/>
                 <wp:positionH relativeFrom="column">
                   <wp:posOffset>11009630</wp:posOffset>
@@ -5667,7 +5739,7 @@
         <mc:AlternateContent>
           <mc:Choice Requires="wps">
             <w:drawing>
-              <wp:anchor distT="0" distB="0" distL="114300" distR="114300" simplePos="0" relativeHeight="251660288" behindDoc="0" locked="0" layoutInCell="1" allowOverlap="1" wp14:anchorId="15C04C20" wp14:editId="0D353148">
+              <wp:anchor distT="0" distB="0" distL="114300" distR="114300" simplePos="0" relativeHeight="251660288" behindDoc="0" locked="0" layoutInCell="1" allowOverlap="1" wp14:anchorId="1EC07B3F" wp14:editId="5944E1BF">
                 <wp:simplePos x="0" y="0"/>
                 <wp:positionH relativeFrom="column">
                   <wp:posOffset>-548005</wp:posOffset>
@@ -5739,7 +5811,7 @@
           </mc:Choice>
           <mc:Fallback>
             <w:pict>
-              <v:rect w14:anchorId="15C04C20" id="_x0000_s1031" style="position:absolute;left:0;text-align:left;margin-left:-43.15pt;margin-top:-307.55pt;width:740.55pt;height:110.3pt;z-index:251660288;visibility:visible;mso-wrap-style:square;mso-wrap-distance-left:9pt;mso-wrap-distance-top:0;mso-wrap-distance-right:9pt;mso-wrap-distance-bottom:0;mso-position-horizontal:absolute;mso-position-horizontal-relative:text;mso-position-vertical:absolute;mso-position-vertical-relative:text;v-text-anchor:top" o:gfxdata="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" filled="f" stroked="f">
+              <v:rect w14:anchorId="1EC07B3F" id="_x0000_s1031" style="position:absolute;left:0;text-align:left;margin-left:-43.15pt;margin-top:-307.55pt;width:740.55pt;height:110.3pt;z-index:251660288;visibility:visible;mso-wrap-style:square;mso-wrap-distance-left:9pt;mso-wrap-distance-top:0;mso-wrap-distance-right:9pt;mso-wrap-distance-bottom:0;mso-position-horizontal:absolute;mso-position-horizontal-relative:text;mso-position-vertical:absolute;mso-position-vertical-relative:text;v-text-anchor:top" o:gfxdata="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" filled="f" stroked="f">
                 <o:lock v:ext="edit" grouping="t"/>
                 <v:textbox>
                   <w:txbxContent>
@@ -5782,7 +5854,7 @@
           <w:noProof/>
         </w:rPr>
         <w:drawing>
-          <wp:anchor distT="0" distB="0" distL="114300" distR="114300" simplePos="0" relativeHeight="251664384" behindDoc="0" locked="0" layoutInCell="1" allowOverlap="1" wp14:anchorId="3651A9CD" wp14:editId="75EBF6B6">
+          <wp:anchor distT="0" distB="0" distL="114300" distR="114300" simplePos="0" relativeHeight="251664384" behindDoc="0" locked="0" layoutInCell="1" allowOverlap="1" wp14:anchorId="42954FA0" wp14:editId="751C94E6">
             <wp:simplePos x="0" y="0"/>
             <wp:positionH relativeFrom="margin">
               <wp:align>center</wp:align>
@@ -5834,7 +5906,7 @@
           <w:noProof/>
         </w:rPr>
         <w:drawing>
-          <wp:anchor distT="0" distB="0" distL="114300" distR="114300" simplePos="0" relativeHeight="251668480" behindDoc="0" locked="0" layoutInCell="1" allowOverlap="1" wp14:anchorId="36EE8D1B" wp14:editId="78A818A6">
+          <wp:anchor distT="0" distB="0" distL="114300" distR="114300" simplePos="0" relativeHeight="251668480" behindDoc="0" locked="0" layoutInCell="1" allowOverlap="1" wp14:anchorId="64892B59" wp14:editId="7D50CF78">
             <wp:simplePos x="0" y="0"/>
             <wp:positionH relativeFrom="margin">
               <wp:posOffset>-247650</wp:posOffset>
@@ -5894,7 +5966,7 @@
         <mc:AlternateContent>
           <mc:Choice Requires="wps">
             <w:drawing>
-              <wp:anchor distT="0" distB="0" distL="114300" distR="114300" simplePos="0" relativeHeight="251743232" behindDoc="1" locked="0" layoutInCell="1" allowOverlap="1" wp14:anchorId="040B5E1A" wp14:editId="4325B0AF">
+              <wp:anchor distT="0" distB="0" distL="114300" distR="114300" simplePos="0" relativeHeight="251743232" behindDoc="1" locked="0" layoutInCell="1" allowOverlap="1" wp14:anchorId="7E1C514A" wp14:editId="1A8D195C">
                 <wp:simplePos x="0" y="0"/>
                 <wp:positionH relativeFrom="column">
                   <wp:posOffset>3877283</wp:posOffset>
@@ -5973,7 +6045,7 @@
           </mc:Choice>
           <mc:Fallback>
             <w:pict>
-              <v:rect w14:anchorId="040B5E1A" id="Rectangle 51" o:spid="_x0000_s1032" style="position:absolute;margin-left:305.3pt;margin-top:9.45pt;width:24.4pt;height:26.9pt;z-index:-251573248;visibility:visible;mso-wrap-style:square;mso-wrap-distance-left:9pt;mso-wrap-distance-top:0;mso-wrap-distance-right:9pt;mso-wrap-distance-bottom:0;mso-position-horizontal:absolute;mso-position-horizontal-relative:text;mso-position-vertical:absolute;mso-position-vertical-relative:text;v-text-anchor:middle" o:gfxdata="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" fillcolor="white [3201]" strokecolor="white [3212]" strokeweight="1pt">
+              <v:rect w14:anchorId="7E1C514A" id="Rectangle 51" o:spid="_x0000_s1032" style="position:absolute;margin-left:305.3pt;margin-top:9.45pt;width:24.4pt;height:26.9pt;z-index:-251573248;visibility:visible;mso-wrap-style:square;mso-wrap-distance-left:9pt;mso-wrap-distance-top:0;mso-wrap-distance-right:9pt;mso-wrap-distance-bottom:0;mso-position-horizontal:absolute;mso-position-horizontal-relative:text;mso-position-vertical:absolute;mso-position-vertical-relative:text;v-text-anchor:middle" o:gfxdata="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" fillcolor="white [3201]" strokecolor="white [3212]" strokeweight="1pt">
                 <v:textbox>
                   <w:txbxContent>
                     <w:p>
@@ -6006,7 +6078,7 @@
         <mc:AlternateContent>
           <mc:Choice Requires="wps">
             <w:drawing>
-              <wp:anchor distT="0" distB="0" distL="114300" distR="114300" simplePos="0" relativeHeight="251715584" behindDoc="0" locked="0" layoutInCell="1" allowOverlap="1">
+              <wp:anchor distT="0" distB="0" distL="114300" distR="114300" simplePos="0" relativeHeight="251715584" behindDoc="0" locked="0" layoutInCell="1" allowOverlap="1" wp14:anchorId="33F616E0" wp14:editId="02D86BEA">
                 <wp:simplePos x="0" y="0"/>
                 <wp:positionH relativeFrom="column">
                   <wp:posOffset>3773915</wp:posOffset>
@@ -6072,7 +6144,7 @@
           </mc:Choice>
           <mc:Fallback>
             <w:pict>
-              <v:shapetype w14:anchorId="4D166FA7" id="_x0000_t32" coordsize="21600,21600" o:spt="32" o:oned="t" path="m,l21600,21600e" filled="f">
+              <v:shapetype w14:anchorId="451E227C" id="_x0000_t32" coordsize="21600,21600" o:spt="32" o:oned="t" path="m,l21600,21600e" filled="f">
                 <v:path arrowok="t" fillok="f" o:connecttype="none"/>
                 <o:lock v:ext="edit" shapetype="t"/>
               </v:shapetype>
@@ -6089,7 +6161,7 @@
           <w:noProof/>
         </w:rPr>
         <w:drawing>
-          <wp:anchor distT="0" distB="0" distL="114300" distR="114300" simplePos="0" relativeHeight="251703296" behindDoc="0" locked="0" layoutInCell="1" allowOverlap="1" wp14:anchorId="63C6A252" wp14:editId="564E141B">
+          <wp:anchor distT="0" distB="0" distL="114300" distR="114300" simplePos="0" relativeHeight="251703296" behindDoc="0" locked="0" layoutInCell="1" allowOverlap="1" wp14:anchorId="43B0AFFF" wp14:editId="6C5CA81F">
             <wp:simplePos x="0" y="0"/>
             <wp:positionH relativeFrom="margin">
               <wp:posOffset>4191000</wp:posOffset>
@@ -6143,7 +6215,7 @@
         <mc:AlternateContent>
           <mc:Choice Requires="wps">
             <w:drawing>
-              <wp:anchor distT="0" distB="0" distL="114300" distR="114300" simplePos="0" relativeHeight="251735040" behindDoc="1" locked="0" layoutInCell="1" allowOverlap="1" wp14:anchorId="088193A4" wp14:editId="6E09B817">
+              <wp:anchor distT="0" distB="0" distL="114300" distR="114300" simplePos="0" relativeHeight="251735040" behindDoc="1" locked="0" layoutInCell="1" allowOverlap="1" wp14:anchorId="39AA9FFA" wp14:editId="776B661B">
                 <wp:simplePos x="0" y="0"/>
                 <wp:positionH relativeFrom="column">
                   <wp:posOffset>0</wp:posOffset>
@@ -6222,7 +6294,7 @@
           </mc:Choice>
           <mc:Fallback>
             <w:pict>
-              <v:rect w14:anchorId="088193A4" id="Rectangle 39" o:spid="_x0000_s1033" style="position:absolute;margin-left:0;margin-top:0;width:26.3pt;height:23.15pt;z-index:-251581440;visibility:visible;mso-wrap-style:square;mso-wrap-distance-left:9pt;mso-wrap-distance-top:0;mso-wrap-distance-right:9pt;mso-wrap-distance-bottom:0;mso-position-horizontal:absolute;mso-position-horizontal-relative:text;mso-position-vertical:absolute;mso-position-vertical-relative:text;v-text-anchor:middle" o:gfxdata="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" fillcolor="white [3201]" strokecolor="white [3212]" strokeweight="1pt">
+              <v:rect w14:anchorId="39AA9FFA" id="Rectangle 39" o:spid="_x0000_s1033" style="position:absolute;margin-left:0;margin-top:0;width:26.3pt;height:23.15pt;z-index:-251581440;visibility:visible;mso-wrap-style:square;mso-wrap-distance-left:9pt;mso-wrap-distance-top:0;mso-wrap-distance-right:9pt;mso-wrap-distance-bottom:0;mso-position-horizontal:absolute;mso-position-horizontal-relative:text;mso-position-vertical:absolute;mso-position-vertical-relative:text;v-text-anchor:middle" o:gfxdata="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" fillcolor="white [3201]" strokecolor="white [3212]" strokeweight="1pt">
                 <v:textbox>
                   <w:txbxContent>
                     <w:p>
@@ -6257,7 +6329,7 @@
         <mc:AlternateContent>
           <mc:Choice Requires="wps">
             <w:drawing>
-              <wp:anchor distT="0" distB="0" distL="114300" distR="114300" simplePos="0" relativeHeight="251741184" behindDoc="1" locked="0" layoutInCell="1" allowOverlap="1" wp14:anchorId="040B5E1A" wp14:editId="4325B0AF">
+              <wp:anchor distT="0" distB="0" distL="114300" distR="114300" simplePos="0" relativeHeight="251741184" behindDoc="1" locked="0" layoutInCell="1" allowOverlap="1" wp14:anchorId="543105DC" wp14:editId="77BA9C50">
                 <wp:simplePos x="0" y="0"/>
                 <wp:positionH relativeFrom="column">
                   <wp:posOffset>3597386</wp:posOffset>
@@ -6336,7 +6408,7 @@
           </mc:Choice>
           <mc:Fallback>
             <w:pict>
-              <v:rect w14:anchorId="040B5E1A" id="Rectangle 50" o:spid="_x0000_s1034" style="position:absolute;margin-left:283.25pt;margin-top:4.25pt;width:24.4pt;height:26.9pt;z-index:-251575296;visibility:visible;mso-wrap-style:square;mso-wrap-distance-left:9pt;mso-wrap-distance-top:0;mso-wrap-distance-right:9pt;mso-wrap-distance-bottom:0;mso-position-horizontal:absolute;mso-position-horizontal-relative:text;mso-position-vertical:absolute;mso-position-vertical-relative:text;v-text-anchor:middle" o:gfxdata="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" fillcolor="white [3201]" strokecolor="white [3212]" strokeweight="1pt">
+              <v:rect w14:anchorId="543105DC" id="Rectangle 50" o:spid="_x0000_s1034" style="position:absolute;margin-left:283.25pt;margin-top:4.25pt;width:24.4pt;height:26.9pt;z-index:-251575296;visibility:visible;mso-wrap-style:square;mso-wrap-distance-left:9pt;mso-wrap-distance-top:0;mso-wrap-distance-right:9pt;mso-wrap-distance-bottom:0;mso-position-horizontal:absolute;mso-position-horizontal-relative:text;mso-position-vertical:absolute;mso-position-vertical-relative:text;v-text-anchor:middle" o:gfxdata="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" fillcolor="white [3201]" strokecolor="white [3212]" strokeweight="1pt">
                 <v:textbox>
                   <w:txbxContent>
                     <w:p>
@@ -6369,7 +6441,7 @@
         <mc:AlternateContent>
           <mc:Choice Requires="wps">
             <w:drawing>
-              <wp:anchor distT="0" distB="0" distL="114300" distR="114300" simplePos="0" relativeHeight="251737088" behindDoc="1" locked="0" layoutInCell="1" allowOverlap="1" wp14:anchorId="088193A4" wp14:editId="6E09B817">
+              <wp:anchor distT="0" distB="0" distL="114300" distR="114300" simplePos="0" relativeHeight="251737088" behindDoc="1" locked="0" layoutInCell="1" allowOverlap="1" wp14:anchorId="4D0BAFA2" wp14:editId="545DBC62">
                 <wp:simplePos x="0" y="0"/>
                 <wp:positionH relativeFrom="column">
                   <wp:posOffset>1717482</wp:posOffset>
@@ -6448,7 +6520,7 @@
           </mc:Choice>
           <mc:Fallback>
             <w:pict>
-              <v:rect w14:anchorId="088193A4" id="Rectangle 41" o:spid="_x0000_s1035" style="position:absolute;margin-left:135.25pt;margin-top:.5pt;width:26.3pt;height:23.15pt;z-index:-251579392;visibility:visible;mso-wrap-style:square;mso-wrap-distance-left:9pt;mso-wrap-distance-top:0;mso-wrap-distance-right:9pt;mso-wrap-distance-bottom:0;mso-position-horizontal:absolute;mso-position-horizontal-relative:text;mso-position-vertical:absolute;mso-position-vertical-relative:text;v-text-anchor:middle" o:gfxdata="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" fillcolor="white [3201]" strokecolor="white [3212]" strokeweight="1pt">
+              <v:rect w14:anchorId="4D0BAFA2" id="Rectangle 41" o:spid="_x0000_s1035" style="position:absolute;margin-left:135.25pt;margin-top:.5pt;width:26.3pt;height:23.15pt;z-index:-251579392;visibility:visible;mso-wrap-style:square;mso-wrap-distance-left:9pt;mso-wrap-distance-top:0;mso-wrap-distance-right:9pt;mso-wrap-distance-bottom:0;mso-position-horizontal:absolute;mso-position-horizontal-relative:text;mso-position-vertical:absolute;mso-position-vertical-relative:text;v-text-anchor:middle" o:gfxdata="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" fillcolor="white [3201]" strokecolor="white [3212]" strokeweight="1pt">
                 <v:textbox>
                   <w:txbxContent>
                     <w:p>
@@ -6481,7 +6553,7 @@
         <mc:AlternateContent>
           <mc:Choice Requires="wps">
             <w:drawing>
-              <wp:anchor distT="0" distB="0" distL="114300" distR="114300" simplePos="0" relativeHeight="251713536" behindDoc="0" locked="0" layoutInCell="1" allowOverlap="1">
+              <wp:anchor distT="0" distB="0" distL="114300" distR="114300" simplePos="0" relativeHeight="251713536" behindDoc="0" locked="0" layoutInCell="1" allowOverlap="1" wp14:anchorId="2B10CFF9" wp14:editId="3F074B2A">
                 <wp:simplePos x="0" y="0"/>
                 <wp:positionH relativeFrom="column">
                   <wp:posOffset>1367818</wp:posOffset>
@@ -6547,7 +6619,7 @@
           </mc:Choice>
           <mc:Fallback>
             <w:pict>
-              <v:shape w14:anchorId="2A8415ED" id="Connecteur droit avec flèche 43" o:spid="_x0000_s1026" type="#_x0000_t32" style="position:absolute;margin-left:107.7pt;margin-top:3.6pt;width:57.5pt;height:219.3pt;flip:y;z-index:251713536;visibility:visible;mso-wrap-style:square;mso-width-percent:0;mso-height-percent:0;mso-wrap-distance-left:9pt;mso-wrap-distance-top:0;mso-wrap-distance-right:9pt;mso-wrap-distance-bottom:0;mso-position-horizontal:absolute;mso-position-horizontal-relative:text;mso-position-vertical:absolute;mso-position-vertical-relative:text;mso-width-percent:0;mso-height-percent:0;mso-width-relative:margin;mso-height-relative:margin" o:gfxdata="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" strokecolor="black [3200]" strokeweight=".5pt">
+              <v:shape w14:anchorId="3C56C7DE" id="Connecteur droit avec flèche 43" o:spid="_x0000_s1026" type="#_x0000_t32" style="position:absolute;margin-left:107.7pt;margin-top:3.6pt;width:57.5pt;height:219.3pt;flip:y;z-index:251713536;visibility:visible;mso-wrap-style:square;mso-width-percent:0;mso-height-percent:0;mso-wrap-distance-left:9pt;mso-wrap-distance-top:0;mso-wrap-distance-right:9pt;mso-wrap-distance-bottom:0;mso-position-horizontal:absolute;mso-position-horizontal-relative:text;mso-position-vertical:absolute;mso-position-vertical-relative:text;mso-width-percent:0;mso-height-percent:0;mso-width-relative:margin;mso-height-relative:margin" o:gfxdata="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" strokecolor="black [3200]" strokeweight=".5pt">
                 <v:stroke startarrow="block" endarrow="block" joinstyle="miter"/>
                 <v:shadow on="t" color="black" opacity="26214f" origin="-.5,-.5" offset=".74836mm,.74836mm"/>
               </v:shape>
@@ -6562,7 +6634,7 @@
         <mc:AlternateContent>
           <mc:Choice Requires="wps">
             <w:drawing>
-              <wp:anchor distT="0" distB="0" distL="114300" distR="114300" simplePos="0" relativeHeight="251718656" behindDoc="0" locked="0" layoutInCell="1" allowOverlap="1">
+              <wp:anchor distT="0" distB="0" distL="114300" distR="114300" simplePos="0" relativeHeight="251718656" behindDoc="0" locked="0" layoutInCell="1" allowOverlap="1" wp14:anchorId="15DB5D95" wp14:editId="3A2EDF6D">
                 <wp:simplePos x="0" y="0"/>
                 <wp:positionH relativeFrom="column">
                   <wp:posOffset>3853180</wp:posOffset>
@@ -6628,7 +6700,7 @@
           </mc:Choice>
           <mc:Fallback>
             <w:pict>
-              <v:shape w14:anchorId="6A91566C" id="Connecteur droit avec flèche 47" o:spid="_x0000_s1026" type="#_x0000_t32" style="position:absolute;margin-left:303.4pt;margin-top:181.35pt;width:95.25pt;height:96.75pt;z-index:251718656;visibility:visible;mso-wrap-style:square;mso-width-percent:0;mso-height-percent:0;mso-wrap-distance-left:9pt;mso-wrap-distance-top:0;mso-wrap-distance-right:9pt;mso-wrap-distance-bottom:0;mso-position-horizontal:absolute;mso-position-horizontal-relative:text;mso-position-vertical:absolute;mso-position-vertical-relative:text;mso-width-percent:0;mso-height-percent:0;mso-width-relative:margin;mso-height-relative:margin" o:gfxdata="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" strokecolor="black [3200]" strokeweight=".5pt">
+              <v:shape w14:anchorId="07C0B951" id="Connecteur droit avec flèche 47" o:spid="_x0000_s1026" type="#_x0000_t32" style="position:absolute;margin-left:303.4pt;margin-top:181.35pt;width:95.25pt;height:96.75pt;z-index:251718656;visibility:visible;mso-wrap-style:square;mso-width-percent:0;mso-height-percent:0;mso-wrap-distance-left:9pt;mso-wrap-distance-top:0;mso-wrap-distance-right:9pt;mso-wrap-distance-bottom:0;mso-position-horizontal:absolute;mso-position-horizontal-relative:text;mso-position-vertical:absolute;mso-position-vertical-relative:text;mso-width-percent:0;mso-height-percent:0;mso-width-relative:margin;mso-height-relative:margin" o:gfxdata="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" strokecolor="black [3200]" strokeweight=".5pt">
                 <v:stroke startarrow="block" endarrow="block" joinstyle="miter"/>
                 <v:shadow on="t" color="black" opacity="26214f" origin="-.5,-.5" offset=".74836mm,.74836mm"/>
               </v:shape>
@@ -6641,7 +6713,7 @@
           <w:noProof/>
         </w:rPr>
         <w:drawing>
-          <wp:anchor distT="0" distB="0" distL="114300" distR="114300" simplePos="0" relativeHeight="251717632" behindDoc="0" locked="0" layoutInCell="1" allowOverlap="1" wp14:anchorId="5D4CEC81" wp14:editId="6B19F0B2">
+          <wp:anchor distT="0" distB="0" distL="114300" distR="114300" simplePos="0" relativeHeight="251717632" behindDoc="0" locked="0" layoutInCell="1" allowOverlap="1" wp14:anchorId="29B59D04" wp14:editId="285ACBEA">
             <wp:simplePos x="0" y="0"/>
             <wp:positionH relativeFrom="column">
               <wp:posOffset>4648200</wp:posOffset>
@@ -6693,7 +6765,7 @@
         <mc:AlternateContent>
           <mc:Choice Requires="wps">
             <w:drawing>
-              <wp:anchor distT="0" distB="0" distL="114300" distR="114300" simplePos="0" relativeHeight="251714560" behindDoc="0" locked="0" layoutInCell="1" allowOverlap="1">
+              <wp:anchor distT="0" distB="0" distL="114300" distR="114300" simplePos="0" relativeHeight="251714560" behindDoc="0" locked="0" layoutInCell="1" allowOverlap="1" wp14:anchorId="64ADE501" wp14:editId="13B4893A">
                 <wp:simplePos x="0" y="0"/>
                 <wp:positionH relativeFrom="column">
                   <wp:posOffset>3853180</wp:posOffset>
@@ -6748,6 +6820,12 @@
                     </wps:wsp>
                   </a:graphicData>
                 </a:graphic>
+                <wp14:sizeRelH relativeFrom="margin">
+                  <wp14:pctWidth>0</wp14:pctWidth>
+                </wp14:sizeRelH>
+                <wp14:sizeRelV relativeFrom="margin">
+                  <wp14:pctHeight>0</wp14:pctHeight>
+                </wp14:sizeRelV>
               </wp:anchor>
             </w:drawing>
           </mc:Choice>
@@ -6766,7 +6844,7 @@
           <w:noProof/>
         </w:rPr>
         <w:drawing>
-          <wp:anchor distT="0" distB="0" distL="114300" distR="114300" simplePos="0" relativeHeight="251705344" behindDoc="0" locked="0" layoutInCell="1" allowOverlap="1" wp14:anchorId="0C66345E" wp14:editId="47F3A47C">
+          <wp:anchor distT="0" distB="0" distL="114300" distR="114300" simplePos="0" relativeHeight="251705344" behindDoc="0" locked="0" layoutInCell="1" allowOverlap="1" wp14:anchorId="2883D140" wp14:editId="3D9066CF">
             <wp:simplePos x="0" y="0"/>
             <wp:positionH relativeFrom="margin">
               <wp:posOffset>4862195</wp:posOffset>
@@ -6816,7 +6894,7 @@
           <w:noProof/>
         </w:rPr>
         <w:drawing>
-          <wp:anchor distT="0" distB="0" distL="114300" distR="114300" simplePos="0" relativeHeight="251663360" behindDoc="0" locked="0" layoutInCell="1" allowOverlap="1" wp14:anchorId="261666FD" wp14:editId="4479CB4E">
+          <wp:anchor distT="0" distB="0" distL="114300" distR="114300" simplePos="0" relativeHeight="251663360" behindDoc="0" locked="0" layoutInCell="1" allowOverlap="1" wp14:anchorId="7C9AC45B" wp14:editId="042E3021">
             <wp:simplePos x="0" y="0"/>
             <wp:positionH relativeFrom="column">
               <wp:posOffset>-251460</wp:posOffset>
@@ -6868,7 +6946,7 @@
         <mc:AlternateContent>
           <mc:Choice Requires="wps">
             <w:drawing>
-              <wp:anchor distT="0" distB="0" distL="114300" distR="114300" simplePos="0" relativeHeight="251711488" behindDoc="0" locked="0" layoutInCell="1" allowOverlap="1" wp14:anchorId="628BA8B6" wp14:editId="22D445C8">
+              <wp:anchor distT="0" distB="0" distL="114300" distR="114300" simplePos="0" relativeHeight="251711488" behindDoc="0" locked="0" layoutInCell="1" allowOverlap="1" wp14:anchorId="3A1D0EE2" wp14:editId="1B8322F3">
                 <wp:simplePos x="0" y="0"/>
                 <wp:positionH relativeFrom="column">
                   <wp:posOffset>3929380</wp:posOffset>
@@ -6877,7 +6955,7 @@
                   <wp:posOffset>2055495</wp:posOffset>
                 </wp:positionV>
                 <wp:extent cx="685800" cy="485775"/>
-                <wp:effectExtent l="38100" t="38100" r="76200" b="104775"/>
+                <wp:effectExtent l="19050" t="38100" r="47625" b="114300"/>
                 <wp:wrapNone/>
                 <wp:docPr id="40" name="Connecteur droit avec flèche 40"/>
                 <wp:cNvGraphicFramePr/>
@@ -6923,6 +7001,12 @@
                     </wps:wsp>
                   </a:graphicData>
                 </a:graphic>
+                <wp14:sizeRelH relativeFrom="margin">
+                  <wp14:pctWidth>0</wp14:pctWidth>
+                </wp14:sizeRelH>
+                <wp14:sizeRelV relativeFrom="margin">
+                  <wp14:pctHeight>0</wp14:pctHeight>
+                </wp14:sizeRelV>
               </wp:anchor>
             </w:drawing>
           </mc:Choice>
@@ -6941,7 +7025,7 @@
           <w:noProof/>
         </w:rPr>
         <w:drawing>
-          <wp:anchor distT="0" distB="0" distL="114300" distR="114300" simplePos="0" relativeHeight="251710464" behindDoc="0" locked="0" layoutInCell="1" allowOverlap="1" wp14:anchorId="4485C034" wp14:editId="5A2B6DB8">
+          <wp:anchor distT="0" distB="0" distL="114300" distR="114300" simplePos="0" relativeHeight="251710464" behindDoc="0" locked="0" layoutInCell="1" allowOverlap="1" wp14:anchorId="701A8C7D" wp14:editId="7CA86A1C">
             <wp:simplePos x="0" y="0"/>
             <wp:positionH relativeFrom="column">
               <wp:posOffset>4667250</wp:posOffset>
@@ -6991,7 +7075,7 @@
           <w:noProof/>
         </w:rPr>
         <w:drawing>
-          <wp:anchor distT="0" distB="0" distL="114300" distR="114300" simplePos="0" relativeHeight="251701248" behindDoc="0" locked="0" layoutInCell="1" allowOverlap="1" wp14:anchorId="1F7FF86C" wp14:editId="0B6A1B3C">
+          <wp:anchor distT="0" distB="0" distL="114300" distR="114300" simplePos="0" relativeHeight="251701248" behindDoc="0" locked="0" layoutInCell="1" allowOverlap="1" wp14:anchorId="3AF2329E" wp14:editId="24C2FDB1">
             <wp:simplePos x="0" y="0"/>
             <wp:positionH relativeFrom="margin">
               <wp:align>center</wp:align>
@@ -7044,7 +7128,7 @@
           <w:noProof/>
         </w:rPr>
         <w:drawing>
-          <wp:anchor distT="0" distB="0" distL="114300" distR="114300" simplePos="0" relativeHeight="251707392" behindDoc="0" locked="0" layoutInCell="1" allowOverlap="1" wp14:anchorId="5E1DADE7" wp14:editId="33A569DC">
+          <wp:anchor distT="0" distB="0" distL="114300" distR="114300" simplePos="0" relativeHeight="251707392" behindDoc="0" locked="0" layoutInCell="1" allowOverlap="1" wp14:anchorId="4686F935" wp14:editId="495BDD35">
             <wp:simplePos x="0" y="0"/>
             <wp:positionH relativeFrom="margin">
               <wp:align>center</wp:align>
@@ -7111,7 +7195,7 @@
         <mc:AlternateContent>
           <mc:Choice Requires="wps">
             <w:drawing>
-              <wp:anchor distT="0" distB="0" distL="114300" distR="114300" simplePos="0" relativeHeight="251731968" behindDoc="1" locked="0" layoutInCell="1" allowOverlap="1">
+              <wp:anchor distT="0" distB="0" distL="114300" distR="114300" simplePos="0" relativeHeight="251731968" behindDoc="1" locked="0" layoutInCell="1" allowOverlap="1" wp14:anchorId="521C0695" wp14:editId="3F6AFDCE">
                 <wp:simplePos x="0" y="0"/>
                 <wp:positionH relativeFrom="column">
                   <wp:posOffset>1278862</wp:posOffset>
@@ -7190,7 +7274,7 @@
           </mc:Choice>
           <mc:Fallback>
             <w:pict>
-              <v:rect id="Rectangle 28" o:spid="_x0000_s1036" style="position:absolute;margin-left:100.7pt;margin-top:20.75pt;width:26.3pt;height:23.15pt;z-index:-251584512;visibility:visible;mso-wrap-style:square;mso-wrap-distance-left:9pt;mso-wrap-distance-top:0;mso-wrap-distance-right:9pt;mso-wrap-distance-bottom:0;mso-position-horizontal:absolute;mso-position-horizontal-relative:text;mso-position-vertical:absolute;mso-position-vertical-relative:text;v-text-anchor:middle" o:gfxdata="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" fillcolor="white [3201]" strokecolor="white [3212]" strokeweight="1pt">
+              <v:rect w14:anchorId="521C0695" id="Rectangle 28" o:spid="_x0000_s1036" style="position:absolute;margin-left:100.7pt;margin-top:20.75pt;width:26.3pt;height:23.15pt;z-index:-251584512;visibility:visible;mso-wrap-style:square;mso-wrap-distance-left:9pt;mso-wrap-distance-top:0;mso-wrap-distance-right:9pt;mso-wrap-distance-bottom:0;mso-position-horizontal:absolute;mso-position-horizontal-relative:text;mso-position-vertical:absolute;mso-position-vertical-relative:text;v-text-anchor:middle" o:gfxdata="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" fillcolor="white [3201]" strokecolor="white [3212]" strokeweight="1pt">
                 <v:textbox>
                   <w:txbxContent>
                     <w:p>
@@ -7233,7 +7317,7 @@
         <mc:AlternateContent>
           <mc:Choice Requires="wps">
             <w:drawing>
-              <wp:anchor distT="0" distB="0" distL="114300" distR="114300" simplePos="0" relativeHeight="251755520" behindDoc="1" locked="0" layoutInCell="1" allowOverlap="1" wp14:anchorId="49EC3B0F" wp14:editId="06A28CB6">
+              <wp:anchor distT="0" distB="0" distL="114300" distR="114300" simplePos="0" relativeHeight="251755520" behindDoc="1" locked="0" layoutInCell="1" allowOverlap="1" wp14:anchorId="11DC77A6" wp14:editId="79A8B770">
                 <wp:simplePos x="0" y="0"/>
                 <wp:positionH relativeFrom="column">
                   <wp:posOffset>3919551</wp:posOffset>
@@ -7312,7 +7396,7 @@
           </mc:Choice>
           <mc:Fallback>
             <w:pict>
-              <v:rect w14:anchorId="49EC3B0F" id="Rectangle 59" o:spid="_x0000_s1037" style="position:absolute;margin-left:308.65pt;margin-top:22.35pt;width:24.4pt;height:26.9pt;z-index:-251560960;visibility:visible;mso-wrap-style:square;mso-wrap-distance-left:9pt;mso-wrap-distance-top:0;mso-wrap-distance-right:9pt;mso-wrap-distance-bottom:0;mso-position-horizontal:absolute;mso-position-horizontal-relative:text;mso-position-vertical:absolute;mso-position-vertical-relative:text;v-text-anchor:middle" o:gfxdata="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" fillcolor="white [3201]" strokecolor="white [3212]" strokeweight="1pt">
+              <v:rect w14:anchorId="11DC77A6" id="Rectangle 59" o:spid="_x0000_s1037" style="position:absolute;margin-left:308.65pt;margin-top:22.35pt;width:24.4pt;height:26.9pt;z-index:-251560960;visibility:visible;mso-wrap-style:square;mso-wrap-distance-left:9pt;mso-wrap-distance-top:0;mso-wrap-distance-right:9pt;mso-wrap-distance-bottom:0;mso-position-horizontal:absolute;mso-position-horizontal-relative:text;mso-position-vertical:absolute;mso-position-vertical-relative:text;v-text-anchor:middle" o:gfxdata="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" fillcolor="white [3201]" strokecolor="white [3212]" strokeweight="1pt">
                 <v:textbox>
                   <w:txbxContent>
                     <w:p>
@@ -7345,7 +7429,7 @@
         <mc:AlternateContent>
           <mc:Choice Requires="wps">
             <w:drawing>
-              <wp:anchor distT="0" distB="0" distL="114300" distR="114300" simplePos="0" relativeHeight="251753472" behindDoc="1" locked="0" layoutInCell="1" allowOverlap="1" wp14:anchorId="6CA84652" wp14:editId="0E9EA184">
+              <wp:anchor distT="0" distB="0" distL="114300" distR="114300" simplePos="0" relativeHeight="251753472" behindDoc="1" locked="0" layoutInCell="1" allowOverlap="1" wp14:anchorId="2A91C0BA" wp14:editId="43040559">
                 <wp:simplePos x="0" y="0"/>
                 <wp:positionH relativeFrom="column">
                   <wp:posOffset>4293483</wp:posOffset>
@@ -7424,7 +7508,7 @@
           </mc:Choice>
           <mc:Fallback>
             <w:pict>
-              <v:rect w14:anchorId="6CA84652" id="Rectangle 58" o:spid="_x0000_s1038" style="position:absolute;margin-left:338.05pt;margin-top:13.65pt;width:24.4pt;height:26.9pt;z-index:-251563008;visibility:visible;mso-wrap-style:square;mso-wrap-distance-left:9pt;mso-wrap-distance-top:0;mso-wrap-distance-right:9pt;mso-wrap-distance-bottom:0;mso-position-horizontal:absolute;mso-position-horizontal-relative:text;mso-position-vertical:absolute;mso-position-vertical-relative:text;v-text-anchor:middle" o:gfxdata="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" fillcolor="white [3201]" strokecolor="white [3212]" strokeweight="1pt">
+              <v:rect w14:anchorId="2A91C0BA" id="Rectangle 58" o:spid="_x0000_s1038" style="position:absolute;margin-left:338.05pt;margin-top:13.65pt;width:24.4pt;height:26.9pt;z-index:-251563008;visibility:visible;mso-wrap-style:square;mso-wrap-distance-left:9pt;mso-wrap-distance-top:0;mso-wrap-distance-right:9pt;mso-wrap-distance-bottom:0;mso-position-horizontal:absolute;mso-position-horizontal-relative:text;mso-position-vertical:absolute;mso-position-vertical-relative:text;v-text-anchor:middle" o:gfxdata="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" fillcolor="white [3201]" strokecolor="white [3212]" strokeweight="1pt">
                 <v:textbox>
                   <w:txbxContent>
                     <w:p>
@@ -7457,7 +7541,7 @@
         <mc:AlternateContent>
           <mc:Choice Requires="wps">
             <w:drawing>
-              <wp:anchor distT="0" distB="0" distL="114300" distR="114300" simplePos="0" relativeHeight="251708416" behindDoc="0" locked="0" layoutInCell="1" allowOverlap="1" wp14:anchorId="4F1D1C16" wp14:editId="2ACB5594">
+              <wp:anchor distT="0" distB="0" distL="114300" distR="114300" simplePos="0" relativeHeight="251708416" behindDoc="0" locked="0" layoutInCell="1" allowOverlap="1" wp14:anchorId="48490873" wp14:editId="34D60722">
                 <wp:simplePos x="0" y="0"/>
                 <wp:positionH relativeFrom="column">
                   <wp:posOffset>1239105</wp:posOffset>
@@ -7523,7 +7607,7 @@
           </mc:Choice>
           <mc:Fallback>
             <w:pict>
-              <v:shape w14:anchorId="0616FA4A" id="Connecteur droit avec flèche 36" o:spid="_x0000_s1026" type="#_x0000_t32" style="position:absolute;margin-left:97.55pt;margin-top:13.9pt;width:61.55pt;height:55.15pt;z-index:251708416;visibility:visible;mso-wrap-style:square;mso-width-percent:0;mso-height-percent:0;mso-wrap-distance-left:9pt;mso-wrap-distance-top:0;mso-wrap-distance-right:9pt;mso-wrap-distance-bottom:0;mso-position-horizontal:absolute;mso-position-horizontal-relative:text;mso-position-vertical:absolute;mso-position-vertical-relative:text;mso-width-percent:0;mso-height-percent:0;mso-width-relative:margin;mso-height-relative:margin" o:gfxdata="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" strokecolor="black [3200]" strokeweight=".5pt">
+              <v:shape w14:anchorId="113F1D38" id="Connecteur droit avec flèche 36" o:spid="_x0000_s1026" type="#_x0000_t32" style="position:absolute;margin-left:97.55pt;margin-top:13.9pt;width:61.55pt;height:55.15pt;z-index:251708416;visibility:visible;mso-wrap-style:square;mso-width-percent:0;mso-height-percent:0;mso-wrap-distance-left:9pt;mso-wrap-distance-top:0;mso-wrap-distance-right:9pt;mso-wrap-distance-bottom:0;mso-position-horizontal:absolute;mso-position-horizontal-relative:text;mso-position-vertical:absolute;mso-position-vertical-relative:text;mso-width-percent:0;mso-height-percent:0;mso-width-relative:margin;mso-height-relative:margin" o:gfxdata="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" strokecolor="black [3200]" strokeweight=".5pt">
                 <v:stroke startarrow="block" endarrow="block" joinstyle="miter"/>
                 <v:shadow on="t" color="black" opacity="26214f" origin=",-.5" offset="0,3pt"/>
               </v:shape>
@@ -7543,7 +7627,7 @@
         <mc:AlternateContent>
           <mc:Choice Requires="wps">
             <w:drawing>
-              <wp:anchor distT="0" distB="0" distL="114300" distR="114300" simplePos="0" relativeHeight="251757568" behindDoc="1" locked="0" layoutInCell="1" allowOverlap="1" wp14:anchorId="49EC3B0F" wp14:editId="06A28CB6">
+              <wp:anchor distT="0" distB="0" distL="114300" distR="114300" simplePos="0" relativeHeight="251757568" behindDoc="1" locked="0" layoutInCell="1" allowOverlap="1" wp14:anchorId="4A8EAF63" wp14:editId="5EEB3D1C">
                 <wp:simplePos x="0" y="0"/>
                 <wp:positionH relativeFrom="column">
                   <wp:posOffset>4556319</wp:posOffset>
@@ -7622,7 +7706,7 @@
           </mc:Choice>
           <mc:Fallback>
             <w:pict>
-              <v:rect w14:anchorId="49EC3B0F" id="Rectangle 60" o:spid="_x0000_s1039" style="position:absolute;margin-left:358.75pt;margin-top:11.2pt;width:24.4pt;height:26.9pt;z-index:-251558912;visibility:visible;mso-wrap-style:square;mso-wrap-distance-left:9pt;mso-wrap-distance-top:0;mso-wrap-distance-right:9pt;mso-wrap-distance-bottom:0;mso-position-horizontal:absolute;mso-position-horizontal-relative:text;mso-position-vertical:absolute;mso-position-vertical-relative:text;v-text-anchor:middle" o:gfxdata="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" fillcolor="white [3201]" strokecolor="white [3212]" strokeweight="1pt">
+              <v:rect w14:anchorId="4A8EAF63" id="Rectangle 60" o:spid="_x0000_s1039" style="position:absolute;margin-left:358.75pt;margin-top:11.2pt;width:24.4pt;height:26.9pt;z-index:-251558912;visibility:visible;mso-wrap-style:square;mso-wrap-distance-left:9pt;mso-wrap-distance-top:0;mso-wrap-distance-right:9pt;mso-wrap-distance-bottom:0;mso-position-horizontal:absolute;mso-position-horizontal-relative:text;mso-position-vertical:absolute;mso-position-vertical-relative:text;v-text-anchor:middle" o:gfxdata="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" fillcolor="white [3201]" strokecolor="white [3212]" strokeweight="1pt">
                 <v:textbox>
                   <w:txbxContent>
                     <w:p>
@@ -7655,7 +7739,7 @@
         <mc:AlternateContent>
           <mc:Choice Requires="wps">
             <w:drawing>
-              <wp:anchor distT="0" distB="0" distL="114300" distR="114300" simplePos="0" relativeHeight="251749376" behindDoc="1" locked="0" layoutInCell="1" allowOverlap="1" wp14:anchorId="4FE935FF" wp14:editId="40C95A9E">
+              <wp:anchor distT="0" distB="0" distL="114300" distR="114300" simplePos="0" relativeHeight="251749376" behindDoc="1" locked="0" layoutInCell="1" allowOverlap="1" wp14:anchorId="57D6F965" wp14:editId="6D2A805D">
                 <wp:simplePos x="0" y="0"/>
                 <wp:positionH relativeFrom="column">
                   <wp:posOffset>3632034</wp:posOffset>
@@ -7734,7 +7818,7 @@
           </mc:Choice>
           <mc:Fallback>
             <w:pict>
-              <v:rect w14:anchorId="4FE935FF" id="Rectangle 54" o:spid="_x0000_s1040" style="position:absolute;margin-left:286pt;margin-top:21.65pt;width:24.4pt;height:26.9pt;z-index:-251567104;visibility:visible;mso-wrap-style:square;mso-wrap-distance-left:9pt;mso-wrap-distance-top:0;mso-wrap-distance-right:9pt;mso-wrap-distance-bottom:0;mso-position-horizontal:absolute;mso-position-horizontal-relative:text;mso-position-vertical:absolute;mso-position-vertical-relative:text;v-text-anchor:middle" o:gfxdata="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" fillcolor="white [3201]" strokecolor="white [3212]" strokeweight="1pt">
+              <v:rect w14:anchorId="57D6F965" id="Rectangle 54" o:spid="_x0000_s1040" style="position:absolute;margin-left:286pt;margin-top:21.65pt;width:24.4pt;height:26.9pt;z-index:-251567104;visibility:visible;mso-wrap-style:square;mso-wrap-distance-left:9pt;mso-wrap-distance-top:0;mso-wrap-distance-right:9pt;mso-wrap-distance-bottom:0;mso-position-horizontal:absolute;mso-position-horizontal-relative:text;mso-position-vertical:absolute;mso-position-vertical-relative:text;v-text-anchor:middle" o:gfxdata="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" fillcolor="white [3201]" strokecolor="white [3212]" strokeweight="1pt">
                 <v:textbox>
                   <w:txbxContent>
                     <w:p>
@@ -7767,7 +7851,7 @@
         <mc:AlternateContent>
           <mc:Choice Requires="wps">
             <w:drawing>
-              <wp:anchor distT="0" distB="0" distL="114300" distR="114300" simplePos="0" relativeHeight="251745280" behindDoc="1" locked="0" layoutInCell="1" allowOverlap="1" wp14:anchorId="24309FD5" wp14:editId="787073E9">
+              <wp:anchor distT="0" distB="0" distL="114300" distR="114300" simplePos="0" relativeHeight="251745280" behindDoc="1" locked="0" layoutInCell="1" allowOverlap="1" wp14:anchorId="128B667A" wp14:editId="08E6FF03">
                 <wp:simplePos x="0" y="0"/>
                 <wp:positionH relativeFrom="column">
                   <wp:posOffset>95250</wp:posOffset>
@@ -7846,7 +7930,7 @@
           </mc:Choice>
           <mc:Fallback>
             <w:pict>
-              <v:rect w14:anchorId="24309FD5" id="Rectangle 52" o:spid="_x0000_s1041" style="position:absolute;margin-left:7.5pt;margin-top:.55pt;width:26.25pt;height:23.15pt;z-index:-251571200;visibility:visible;mso-wrap-style:square;mso-wrap-distance-left:9pt;mso-wrap-distance-top:0;mso-wrap-distance-right:9pt;mso-wrap-distance-bottom:0;mso-position-horizontal:absolute;mso-position-horizontal-relative:text;mso-position-vertical:absolute;mso-position-vertical-relative:text;v-text-anchor:middle" o:gfxdata="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" fillcolor="white [3201]" strokecolor="white [3212]" strokeweight="1pt">
+              <v:rect w14:anchorId="128B667A" id="Rectangle 52" o:spid="_x0000_s1041" style="position:absolute;margin-left:7.5pt;margin-top:.55pt;width:26.25pt;height:23.15pt;z-index:-251571200;visibility:visible;mso-wrap-style:square;mso-wrap-distance-left:9pt;mso-wrap-distance-top:0;mso-wrap-distance-right:9pt;mso-wrap-distance-bottom:0;mso-position-horizontal:absolute;mso-position-horizontal-relative:text;mso-position-vertical:absolute;mso-position-vertical-relative:text;v-text-anchor:middle" o:gfxdata="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" fillcolor="white [3201]" strokecolor="white [3212]" strokeweight="1pt">
                 <v:textbox>
                   <w:txbxContent>
                     <w:p>
@@ -7879,7 +7963,7 @@
         <mc:AlternateContent>
           <mc:Choice Requires="wps">
             <w:drawing>
-              <wp:anchor distT="0" distB="0" distL="114300" distR="114300" simplePos="0" relativeHeight="251712512" behindDoc="0" locked="0" layoutInCell="1" allowOverlap="1" wp14:anchorId="68F9F493" wp14:editId="582888D6">
+              <wp:anchor distT="0" distB="0" distL="114300" distR="114300" simplePos="0" relativeHeight="251712512" behindDoc="0" locked="0" layoutInCell="1" allowOverlap="1" wp14:anchorId="20D1BB68" wp14:editId="290F49CB">
                 <wp:simplePos x="0" y="0"/>
                 <wp:positionH relativeFrom="column">
                   <wp:posOffset>479453</wp:posOffset>
@@ -7945,7 +8029,7 @@
           </mc:Choice>
           <mc:Fallback>
             <w:pict>
-              <v:shape w14:anchorId="3C7146A9" id="Connecteur droit avec flèche 42" o:spid="_x0000_s1026" type="#_x0000_t32" style="position:absolute;margin-left:37.75pt;margin-top:3.6pt;width:3.6pt;height:66.25pt;flip:x;z-index:251712512;visibility:visible;mso-wrap-style:square;mso-width-percent:0;mso-height-percent:0;mso-wrap-distance-left:9pt;mso-wrap-distance-top:0;mso-wrap-distance-right:9pt;mso-wrap-distance-bottom:0;mso-position-horizontal:absolute;mso-position-horizontal-relative:text;mso-position-vertical:absolute;mso-position-vertical-relative:text;mso-width-percent:0;mso-height-percent:0;mso-width-relative:margin;mso-height-relative:margin" o:gfxdata="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" strokecolor="black [3200]" strokeweight=".5pt">
+              <v:shape w14:anchorId="2EC0C5A5" id="Connecteur droit avec flèche 42" o:spid="_x0000_s1026" type="#_x0000_t32" style="position:absolute;margin-left:37.75pt;margin-top:3.6pt;width:3.6pt;height:66.25pt;flip:x;z-index:251712512;visibility:visible;mso-wrap-style:square;mso-width-percent:0;mso-height-percent:0;mso-wrap-distance-left:9pt;mso-wrap-distance-top:0;mso-wrap-distance-right:9pt;mso-wrap-distance-bottom:0;mso-position-horizontal:absolute;mso-position-horizontal-relative:text;mso-position-vertical:absolute;mso-position-vertical-relative:text;mso-width-percent:0;mso-height-percent:0;mso-width-relative:margin;mso-height-relative:margin" o:gfxdata="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" strokecolor="black [3200]" strokeweight=".5pt">
                 <v:stroke startarrow="block" endarrow="block" joinstyle="miter"/>
                 <v:shadow on="t" color="black" opacity="26214f" origin="-.5,-.5" offset=".74836mm,.74836mm"/>
               </v:shape>
@@ -7955,8 +8039,6 @@
       </w:r>
     </w:p>
     <w:p>
-      <w:bookmarkStart w:id="4" w:name="_GoBack"/>
-      <w:bookmarkEnd w:id="4"/>
       <w:r>
         <w:rPr>
           <w:noProof/>
@@ -7964,7 +8046,7 @@
         <mc:AlternateContent>
           <mc:Choice Requires="wps">
             <w:drawing>
-              <wp:anchor distT="0" distB="0" distL="114300" distR="114300" simplePos="0" relativeHeight="251739136" behindDoc="1" locked="0" layoutInCell="1" allowOverlap="1" wp14:anchorId="088193A4" wp14:editId="6E09B817">
+              <wp:anchor distT="0" distB="0" distL="114300" distR="114300" simplePos="0" relativeHeight="251739136" behindDoc="1" locked="0" layoutInCell="1" allowOverlap="1" wp14:anchorId="10385BB6" wp14:editId="5D231CF9">
                 <wp:simplePos x="0" y="0"/>
                 <wp:positionH relativeFrom="column">
                   <wp:posOffset>1089328</wp:posOffset>
@@ -8043,7 +8125,7 @@
           </mc:Choice>
           <mc:Fallback>
             <w:pict>
-              <v:rect w14:anchorId="088193A4" id="Rectangle 49" o:spid="_x0000_s1042" style="position:absolute;margin-left:85.75pt;margin-top:14.65pt;width:26.3pt;height:23.15pt;z-index:-251577344;visibility:visible;mso-wrap-style:square;mso-wrap-distance-left:9pt;mso-wrap-distance-top:0;mso-wrap-distance-right:9pt;mso-wrap-distance-bottom:0;mso-position-horizontal:absolute;mso-position-horizontal-relative:text;mso-position-vertical:absolute;mso-position-vertical-relative:text;v-text-anchor:middle" o:gfxdata="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" fillcolor="white [3201]" strokecolor="white [3212]" strokeweight="1pt">
+              <v:rect w14:anchorId="10385BB6" id="Rectangle 49" o:spid="_x0000_s1042" style="position:absolute;margin-left:85.75pt;margin-top:14.65pt;width:26.3pt;height:23.15pt;z-index:-251577344;visibility:visible;mso-wrap-style:square;mso-wrap-distance-left:9pt;mso-wrap-distance-top:0;mso-wrap-distance-right:9pt;mso-wrap-distance-bottom:0;mso-position-horizontal:absolute;mso-position-horizontal-relative:text;mso-position-vertical:absolute;mso-position-vertical-relative:text;v-text-anchor:middle" o:gfxdata="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" fillcolor="white [3201]" strokecolor="white [3212]" strokeweight="1pt">
                 <v:textbox>
                   <w:txbxContent>
                     <w:p>
@@ -8076,7 +8158,7 @@
         <mc:AlternateContent>
           <mc:Choice Requires="wps">
             <w:drawing>
-              <wp:anchor distT="0" distB="0" distL="114300" distR="114300" simplePos="0" relativeHeight="251732992" behindDoc="1" locked="0" layoutInCell="1" allowOverlap="1">
+              <wp:anchor distT="0" distB="0" distL="114300" distR="114300" simplePos="0" relativeHeight="251732992" behindDoc="1" locked="0" layoutInCell="1" allowOverlap="1" wp14:anchorId="271B5DB7" wp14:editId="5FE7067A">
                 <wp:simplePos x="0" y="0"/>
                 <wp:positionH relativeFrom="column">
                   <wp:posOffset>1914470</wp:posOffset>
@@ -8155,7 +8237,7 @@
           </mc:Choice>
           <mc:Fallback>
             <w:pict>
-              <v:rect id="Rectangle 30" o:spid="_x0000_s1043" style="position:absolute;margin-left:150.75pt;margin-top:1.35pt;width:24.4pt;height:26.9pt;z-index:-251583488;visibility:visible;mso-wrap-style:square;mso-wrap-distance-left:9pt;mso-wrap-distance-top:0;mso-wrap-distance-right:9pt;mso-wrap-distance-bottom:0;mso-position-horizontal:absolute;mso-position-horizontal-relative:text;mso-position-vertical:absolute;mso-position-vertical-relative:text;v-text-anchor:middle" o:gfxdata="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" fillcolor="white [3201]" strokecolor="white [3212]" strokeweight="1pt">
+              <v:rect w14:anchorId="271B5DB7" id="Rectangle 30" o:spid="_x0000_s1043" style="position:absolute;margin-left:150.75pt;margin-top:1.35pt;width:24.4pt;height:26.9pt;z-index:-251583488;visibility:visible;mso-wrap-style:square;mso-wrap-distance-left:9pt;mso-wrap-distance-top:0;mso-wrap-distance-right:9pt;mso-wrap-distance-bottom:0;mso-position-horizontal:absolute;mso-position-horizontal-relative:text;mso-position-vertical:absolute;mso-position-vertical-relative:text;v-text-anchor:middle" o:gfxdata="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" fillcolor="white [3201]" strokecolor="white [3212]" strokeweight="1pt">
                 <v:textbox>
                   <w:txbxContent>
                     <w:p>
@@ -8190,7 +8272,7 @@
         <mc:AlternateContent>
           <mc:Choice Requires="wps">
             <w:drawing>
-              <wp:anchor distT="0" distB="0" distL="114300" distR="114300" simplePos="0" relativeHeight="251747328" behindDoc="1" locked="0" layoutInCell="1" allowOverlap="1" wp14:anchorId="15EA1417" wp14:editId="501160EA">
+              <wp:anchor distT="0" distB="0" distL="114300" distR="114300" simplePos="0" relativeHeight="251747328" behindDoc="1" locked="0" layoutInCell="1" allowOverlap="1" wp14:anchorId="3CF05DB9" wp14:editId="5DF60D0B">
                 <wp:simplePos x="0" y="0"/>
                 <wp:positionH relativeFrom="column">
                   <wp:posOffset>142793</wp:posOffset>
@@ -8269,7 +8351,7 @@
           </mc:Choice>
           <mc:Fallback>
             <w:pict>
-              <v:rect w14:anchorId="15EA1417" id="Rectangle 53" o:spid="_x0000_s1044" style="position:absolute;margin-left:11.25pt;margin-top:1.1pt;width:24.4pt;height:26.9pt;z-index:-251569152;visibility:visible;mso-wrap-style:square;mso-wrap-distance-left:9pt;mso-wrap-distance-top:0;mso-wrap-distance-right:9pt;mso-wrap-distance-bottom:0;mso-position-horizontal:absolute;mso-position-horizontal-relative:text;mso-position-vertical:absolute;mso-position-vertical-relative:text;v-text-anchor:middle" o:gfxdata="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" fillcolor="white [3201]" strokecolor="white [3212]" strokeweight="1pt">
+              <v:rect w14:anchorId="3CF05DB9" id="Rectangle 53" o:spid="_x0000_s1044" style="position:absolute;margin-left:11.25pt;margin-top:1.1pt;width:24.4pt;height:26.9pt;z-index:-251569152;visibility:visible;mso-wrap-style:square;mso-wrap-distance-left:9pt;mso-wrap-distance-top:0;mso-wrap-distance-right:9pt;mso-wrap-distance-bottom:0;mso-position-horizontal:absolute;mso-position-horizontal-relative:text;mso-position-vertical:absolute;mso-position-vertical-relative:text;v-text-anchor:middle" o:gfxdata="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" fillcolor="white [3201]" strokecolor="white [3212]" strokeweight="1pt">
                 <v:textbox>
                   <w:txbxContent>
                     <w:p>
@@ -8305,7 +8387,7 @@
         <mc:AlternateContent>
           <mc:Choice Requires="wps">
             <w:drawing>
-              <wp:anchor distT="0" distB="0" distL="114300" distR="114300" simplePos="0" relativeHeight="251751424" behindDoc="1" locked="0" layoutInCell="1" allowOverlap="1" wp14:anchorId="1BAE2FE3" wp14:editId="046FD43C">
+              <wp:anchor distT="0" distB="0" distL="114300" distR="114300" simplePos="0" relativeHeight="251751424" behindDoc="1" locked="0" layoutInCell="1" allowOverlap="1" wp14:anchorId="2556CF01" wp14:editId="0E50299D">
                 <wp:simplePos x="0" y="0"/>
                 <wp:positionH relativeFrom="column">
                   <wp:posOffset>4723075</wp:posOffset>
@@ -8384,7 +8466,7 @@
           </mc:Choice>
           <mc:Fallback>
             <w:pict>
-              <v:rect w14:anchorId="1BAE2FE3" id="Rectangle 56" o:spid="_x0000_s1045" style="position:absolute;margin-left:371.9pt;margin-top:12.15pt;width:24.4pt;height:26.9pt;z-index:-251565056;visibility:visible;mso-wrap-style:square;mso-wrap-distance-left:9pt;mso-wrap-distance-top:0;mso-wrap-distance-right:9pt;mso-wrap-distance-bottom:0;mso-position-horizontal:absolute;mso-position-horizontal-relative:text;mso-position-vertical:absolute;mso-position-vertical-relative:text;v-text-anchor:middle" o:gfxdata="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" fillcolor="white [3201]" strokecolor="white [3212]" strokeweight="1pt">
+              <v:rect w14:anchorId="2556CF01" id="Rectangle 56" o:spid="_x0000_s1045" style="position:absolute;margin-left:371.9pt;margin-top:12.15pt;width:24.4pt;height:26.9pt;z-index:-251565056;visibility:visible;mso-wrap-style:square;mso-wrap-distance-left:9pt;mso-wrap-distance-top:0;mso-wrap-distance-right:9pt;mso-wrap-distance-bottom:0;mso-position-horizontal:absolute;mso-position-horizontal-relative:text;mso-position-vertical:absolute;mso-position-vertical-relative:text;v-text-anchor:middle" o:gfxdata="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" fillcolor="white [3201]" strokecolor="white [3212]" strokeweight="1pt">
                 <v:textbox>
                   <w:txbxContent>
                     <w:p>
@@ -8432,13 +8514,14 @@
       <w:pPr>
         <w:pStyle w:val="Titre2"/>
       </w:pPr>
-      <w:bookmarkStart w:id="5" w:name="_Toc115531454"/>
+      <w:bookmarkStart w:id="4" w:name="_Toc115531454"/>
       <w:r>
         <w:lastRenderedPageBreak/>
         <w:t>Modelé logique des données (MLD)</w:t>
       </w:r>
-      <w:bookmarkEnd w:id="5"/>
+      <w:bookmarkEnd w:id="4"/>
     </w:p>
+    <w:p/>
     <w:p/>
     <w:p/>
     <w:p>
@@ -8453,7 +8536,6 @@
           <w:szCs w:val="28"/>
         </w:rPr>
       </w:pPr>
-      <w:proofErr w:type="gramStart"/>
       <w:r>
         <w:rPr>
           <w:rFonts w:ascii="Times New Roman" w:hAnsi="Times New Roman" w:cs="Times New Roman"/>
@@ -8470,16 +8552,7 @@
           <w:sz w:val="36"/>
           <w:szCs w:val="28"/>
         </w:rPr>
-        <w:t>(</w:t>
-      </w:r>
-      <w:proofErr w:type="gramEnd"/>
-      <w:r>
-        <w:rPr>
-          <w:rFonts w:ascii="Times New Roman" w:hAnsi="Times New Roman" w:cs="Times New Roman"/>
-          <w:sz w:val="36"/>
-          <w:szCs w:val="28"/>
-        </w:rPr>
-        <w:t>#MatriculeE, NomE, PrenomE, DateLieuNaiss, Nivaux ,Annee)</w:t>
+        <w:t>(#MatriculeE, NomE, PrenomE, DateLieuNaiss, Nivaux ,Annee)</w:t>
       </w:r>
     </w:p>
     <w:p>
@@ -8494,7 +8567,6 @@
           <w:szCs w:val="28"/>
         </w:rPr>
       </w:pPr>
-      <w:proofErr w:type="gramStart"/>
       <w:r>
         <w:rPr>
           <w:rFonts w:ascii="Times New Roman" w:hAnsi="Times New Roman" w:cs="Times New Roman"/>
@@ -8511,18 +8583,8 @@
           <w:sz w:val="36"/>
           <w:szCs w:val="28"/>
         </w:rPr>
-        <w:t>(</w:t>
-      </w:r>
-      <w:proofErr w:type="gramEnd"/>
-      <w:r>
-        <w:rPr>
-          <w:rFonts w:ascii="Times New Roman" w:hAnsi="Times New Roman" w:cs="Times New Roman"/>
-          <w:sz w:val="36"/>
-          <w:szCs w:val="28"/>
-        </w:rPr>
-        <w:t>#</w:t>
-      </w:r>
-      <w:proofErr w:type="spellStart"/>
+        <w:t>(#</w:t>
+      </w:r>
       <w:r>
         <w:rPr>
           <w:rFonts w:ascii="Times New Roman" w:hAnsi="Times New Roman" w:cs="Times New Roman"/>
@@ -8532,21 +8594,8 @@
           <w:szCs w:val="28"/>
           <w:lang w:val="de-DE"/>
         </w:rPr>
-        <w:t>MatriculeEn</w:t>
-      </w:r>
-      <w:proofErr w:type="spellEnd"/>
-      <w:r>
-        <w:rPr>
-          <w:rFonts w:ascii="Times New Roman" w:hAnsi="Times New Roman" w:cs="Times New Roman"/>
-          <w:i/>
-          <w:iCs/>
-          <w:sz w:val="36"/>
-          <w:szCs w:val="28"/>
-          <w:lang w:val="de-DE"/>
-        </w:rPr>
-        <w:t xml:space="preserve">, </w:t>
-      </w:r>
-      <w:proofErr w:type="spellStart"/>
+        <w:t xml:space="preserve">MatriculeEn, </w:t>
+      </w:r>
       <w:r>
         <w:rPr>
           <w:rFonts w:ascii="Times New Roman" w:hAnsi="Times New Roman" w:cs="Times New Roman"/>
@@ -8554,77 +8603,7 @@
           <w:szCs w:val="28"/>
           <w:lang w:val="de-DE"/>
         </w:rPr>
-        <w:t>NomEn</w:t>
-      </w:r>
-      <w:proofErr w:type="spellEnd"/>
-      <w:r>
-        <w:rPr>
-          <w:rFonts w:ascii="Times New Roman" w:hAnsi="Times New Roman" w:cs="Times New Roman"/>
-          <w:sz w:val="36"/>
-          <w:szCs w:val="28"/>
-          <w:lang w:val="de-DE"/>
-        </w:rPr>
-        <w:t xml:space="preserve">, </w:t>
-      </w:r>
-      <w:proofErr w:type="spellStart"/>
-      <w:r>
-        <w:rPr>
-          <w:rFonts w:ascii="Times New Roman" w:hAnsi="Times New Roman" w:cs="Times New Roman"/>
-          <w:sz w:val="36"/>
-          <w:szCs w:val="28"/>
-          <w:lang w:val="de-DE"/>
-        </w:rPr>
-        <w:t>PrenomEn</w:t>
-      </w:r>
-      <w:proofErr w:type="spellEnd"/>
-      <w:r>
-        <w:rPr>
-          <w:rFonts w:ascii="Times New Roman" w:hAnsi="Times New Roman" w:cs="Times New Roman"/>
-          <w:sz w:val="36"/>
-          <w:szCs w:val="28"/>
-          <w:lang w:val="de-DE"/>
-        </w:rPr>
-        <w:t xml:space="preserve">, </w:t>
-      </w:r>
-      <w:proofErr w:type="spellStart"/>
-      <w:r>
-        <w:rPr>
-          <w:rFonts w:ascii="Times New Roman" w:hAnsi="Times New Roman" w:cs="Times New Roman"/>
-          <w:sz w:val="36"/>
-          <w:szCs w:val="28"/>
-          <w:lang w:val="de-DE"/>
-        </w:rPr>
-        <w:t>GradeEn</w:t>
-      </w:r>
-      <w:proofErr w:type="spellEnd"/>
-      <w:r>
-        <w:rPr>
-          <w:rFonts w:ascii="Times New Roman" w:hAnsi="Times New Roman" w:cs="Times New Roman"/>
-          <w:sz w:val="36"/>
-          <w:szCs w:val="28"/>
-          <w:lang w:val="de-DE"/>
-        </w:rPr>
-        <w:t xml:space="preserve">, </w:t>
-      </w:r>
-      <w:proofErr w:type="spellStart"/>
-      <w:r>
-        <w:rPr>
-          <w:rFonts w:ascii="Times New Roman" w:hAnsi="Times New Roman" w:cs="Times New Roman"/>
-          <w:sz w:val="36"/>
-          <w:szCs w:val="28"/>
-          <w:lang w:val="de-DE"/>
-        </w:rPr>
-        <w:t>CodeMatiere</w:t>
-      </w:r>
-      <w:proofErr w:type="spellEnd"/>
-      <w:r>
-        <w:rPr>
-          <w:rFonts w:ascii="Times New Roman" w:hAnsi="Times New Roman" w:cs="Times New Roman"/>
-          <w:sz w:val="36"/>
-          <w:szCs w:val="28"/>
-          <w:lang w:val="de-DE"/>
-        </w:rPr>
-        <w:t>)</w:t>
+        <w:t>NomEn, PrenomEn, GradeEn, CodeMatiere)</w:t>
       </w:r>
     </w:p>
     <w:p>
@@ -8639,7 +8618,6 @@
           <w:szCs w:val="28"/>
         </w:rPr>
       </w:pPr>
-      <w:proofErr w:type="gramStart"/>
       <w:r>
         <w:rPr>
           <w:rFonts w:ascii="Times New Roman" w:hAnsi="Times New Roman" w:cs="Times New Roman"/>
@@ -8656,70 +8634,7 @@
           <w:sz w:val="36"/>
           <w:szCs w:val="28"/>
         </w:rPr>
-        <w:t>(</w:t>
-      </w:r>
-      <w:proofErr w:type="gramEnd"/>
-      <w:r>
-        <w:rPr>
-          <w:rFonts w:ascii="Times New Roman" w:hAnsi="Times New Roman" w:cs="Times New Roman"/>
-          <w:sz w:val="36"/>
-          <w:szCs w:val="28"/>
-        </w:rPr>
-        <w:t>#</w:t>
-      </w:r>
-      <w:proofErr w:type="spellStart"/>
-      <w:r>
-        <w:rPr>
-          <w:rFonts w:ascii="Times New Roman" w:hAnsi="Times New Roman" w:cs="Times New Roman"/>
-          <w:sz w:val="36"/>
-          <w:szCs w:val="28"/>
-        </w:rPr>
-        <w:t>IdAgent</w:t>
-      </w:r>
-      <w:proofErr w:type="spellEnd"/>
-      <w:r>
-        <w:rPr>
-          <w:rFonts w:ascii="Times New Roman" w:hAnsi="Times New Roman" w:cs="Times New Roman"/>
-          <w:sz w:val="36"/>
-          <w:szCs w:val="28"/>
-        </w:rPr>
-        <w:t xml:space="preserve">, </w:t>
-      </w:r>
-      <w:proofErr w:type="spellStart"/>
-      <w:r>
-        <w:rPr>
-          <w:rFonts w:ascii="Times New Roman" w:hAnsi="Times New Roman" w:cs="Times New Roman"/>
-          <w:sz w:val="36"/>
-          <w:szCs w:val="28"/>
-        </w:rPr>
-        <w:t>NomAg</w:t>
-      </w:r>
-      <w:proofErr w:type="spellEnd"/>
-      <w:r>
-        <w:rPr>
-          <w:rFonts w:ascii="Times New Roman" w:hAnsi="Times New Roman" w:cs="Times New Roman"/>
-          <w:sz w:val="36"/>
-          <w:szCs w:val="28"/>
-        </w:rPr>
-        <w:t xml:space="preserve">, </w:t>
-      </w:r>
-      <w:proofErr w:type="spellStart"/>
-      <w:r>
-        <w:rPr>
-          <w:rFonts w:ascii="Times New Roman" w:hAnsi="Times New Roman" w:cs="Times New Roman"/>
-          <w:sz w:val="36"/>
-          <w:szCs w:val="28"/>
-        </w:rPr>
-        <w:t>PrenomAg</w:t>
-      </w:r>
-      <w:proofErr w:type="spellEnd"/>
-      <w:r>
-        <w:rPr>
-          <w:rFonts w:ascii="Times New Roman" w:hAnsi="Times New Roman" w:cs="Times New Roman"/>
-          <w:sz w:val="36"/>
-          <w:szCs w:val="28"/>
-        </w:rPr>
-        <w:t>)</w:t>
+        <w:t>(#IdAgent, NomAg, PrenomAg)</w:t>
       </w:r>
     </w:p>
     <w:p>
@@ -8734,7 +8649,6 @@
           <w:szCs w:val="28"/>
         </w:rPr>
       </w:pPr>
-      <w:proofErr w:type="gramStart"/>
       <w:r>
         <w:rPr>
           <w:rFonts w:ascii="Times New Roman" w:hAnsi="Times New Roman" w:cs="Times New Roman"/>
@@ -8751,16 +8665,7 @@
           <w:sz w:val="36"/>
           <w:szCs w:val="28"/>
         </w:rPr>
-        <w:t>(</w:t>
-      </w:r>
-      <w:proofErr w:type="gramEnd"/>
-      <w:r>
-        <w:rPr>
-          <w:rFonts w:ascii="Times New Roman" w:hAnsi="Times New Roman" w:cs="Times New Roman"/>
-          <w:sz w:val="36"/>
-          <w:szCs w:val="28"/>
-        </w:rPr>
-        <w:t>#MatriculeE, NomE, PrenomE, DateLieuNaiss, Nivaux ,Annee, Note)</w:t>
+        <w:t>(#MatriculeE, NomE, PrenomE, DateLieuNaiss, Nivaux ,Annee, Note)</w:t>
       </w:r>
     </w:p>
     <w:p>
@@ -8775,8 +8680,6 @@
           <w:szCs w:val="28"/>
         </w:rPr>
       </w:pPr>
-      <w:proofErr w:type="spellStart"/>
-      <w:proofErr w:type="gramStart"/>
       <w:r>
         <w:rPr>
           <w:rFonts w:ascii="Times New Roman" w:hAnsi="Times New Roman" w:cs="Times New Roman"/>
@@ -8787,34 +8690,14 @@
         </w:rPr>
         <w:t>Matieres</w:t>
       </w:r>
-      <w:proofErr w:type="spellEnd"/>
       <w:r>
         <w:rPr>
           <w:rFonts w:ascii="Times New Roman" w:hAnsi="Times New Roman" w:cs="Times New Roman"/>
           <w:sz w:val="36"/>
           <w:szCs w:val="28"/>
         </w:rPr>
-        <w:t>(</w:t>
-      </w:r>
-      <w:proofErr w:type="gramEnd"/>
-      <w:r>
-        <w:rPr>
-          <w:rFonts w:ascii="Times New Roman" w:hAnsi="Times New Roman" w:cs="Times New Roman"/>
-          <w:sz w:val="36"/>
-          <w:szCs w:val="28"/>
-        </w:rPr>
-        <w:t>#</w:t>
-      </w:r>
-      <w:proofErr w:type="spellStart"/>
-      <w:r>
-        <w:rPr>
-          <w:rFonts w:ascii="Times New Roman" w:hAnsi="Times New Roman" w:cs="Times New Roman"/>
-          <w:sz w:val="36"/>
-          <w:szCs w:val="28"/>
-        </w:rPr>
-        <w:t>CodeMatiere</w:t>
-      </w:r>
-      <w:proofErr w:type="spellEnd"/>
+        <w:t>(#CodeMatiere</w:t>
+      </w:r>
       <w:r>
         <w:rPr>
           <w:rFonts w:ascii="Times New Roman" w:hAnsi="Times New Roman" w:cs="Times New Roman"/>
@@ -8825,23 +8708,13 @@
         </w:rPr>
         <w:t xml:space="preserve"> </w:t>
       </w:r>
-      <w:proofErr w:type="spellStart"/>
       <w:r>
         <w:rPr>
           <w:rFonts w:ascii="Times New Roman" w:hAnsi="Times New Roman" w:cs="Times New Roman"/>
           <w:sz w:val="36"/>
           <w:szCs w:val="28"/>
         </w:rPr>
-        <w:t>NomMatiere</w:t>
-      </w:r>
-      <w:proofErr w:type="spellEnd"/>
-      <w:r>
-        <w:rPr>
-          <w:rFonts w:ascii="Times New Roman" w:hAnsi="Times New Roman" w:cs="Times New Roman"/>
-          <w:sz w:val="36"/>
-          <w:szCs w:val="28"/>
-        </w:rPr>
-        <w:t>)</w:t>
+        <w:t>NomMatiere)</w:t>
       </w:r>
     </w:p>
     <w:p>
@@ -8856,7 +8729,6 @@
           <w:szCs w:val="28"/>
         </w:rPr>
       </w:pPr>
-      <w:proofErr w:type="gramStart"/>
       <w:r>
         <w:rPr>
           <w:rFonts w:ascii="Times New Roman" w:hAnsi="Times New Roman" w:cs="Times New Roman"/>
@@ -8873,52 +8745,7 @@
           <w:sz w:val="36"/>
           <w:szCs w:val="28"/>
         </w:rPr>
-        <w:t>(</w:t>
-      </w:r>
-      <w:proofErr w:type="gramEnd"/>
-      <w:r>
-        <w:rPr>
-          <w:rFonts w:ascii="Times New Roman" w:hAnsi="Times New Roman" w:cs="Times New Roman"/>
-          <w:sz w:val="36"/>
-          <w:szCs w:val="28"/>
-        </w:rPr>
-        <w:t>#</w:t>
-      </w:r>
-      <w:proofErr w:type="spellStart"/>
-      <w:r>
-        <w:rPr>
-          <w:rFonts w:ascii="Times New Roman" w:hAnsi="Times New Roman" w:cs="Times New Roman"/>
-          <w:sz w:val="36"/>
-          <w:szCs w:val="28"/>
-        </w:rPr>
-        <w:t>IdAgent</w:t>
-      </w:r>
-      <w:proofErr w:type="spellEnd"/>
-      <w:r>
-        <w:rPr>
-          <w:rFonts w:ascii="Times New Roman" w:hAnsi="Times New Roman" w:cs="Times New Roman"/>
-          <w:sz w:val="36"/>
-          <w:szCs w:val="28"/>
-        </w:rPr>
-        <w:t xml:space="preserve">, </w:t>
-      </w:r>
-      <w:proofErr w:type="spellStart"/>
-      <w:r>
-        <w:rPr>
-          <w:rFonts w:ascii="Times New Roman" w:hAnsi="Times New Roman" w:cs="Times New Roman"/>
-          <w:sz w:val="36"/>
-          <w:szCs w:val="28"/>
-        </w:rPr>
-        <w:t>DateC</w:t>
-      </w:r>
-      <w:proofErr w:type="spellEnd"/>
-      <w:r>
-        <w:rPr>
-          <w:rFonts w:ascii="Times New Roman" w:hAnsi="Times New Roman" w:cs="Times New Roman"/>
-          <w:sz w:val="36"/>
-          <w:szCs w:val="28"/>
-        </w:rPr>
-        <w:t>)</w:t>
+        <w:t>(#IdAgent, DateC)</w:t>
       </w:r>
     </w:p>
     <w:p>
@@ -8933,7 +8760,6 @@
           <w:szCs w:val="28"/>
         </w:rPr>
       </w:pPr>
-      <w:proofErr w:type="spellStart"/>
       <w:r>
         <w:rPr>
           <w:rFonts w:ascii="Times New Roman" w:hAnsi="Times New Roman" w:cs="Times New Roman"/>
@@ -8944,32 +8770,13 @@
         </w:rPr>
         <w:t>Mot_de_passe</w:t>
       </w:r>
-      <w:proofErr w:type="spellEnd"/>
       <w:r>
         <w:rPr>
           <w:rFonts w:ascii="Times New Roman" w:hAnsi="Times New Roman" w:cs="Times New Roman"/>
           <w:sz w:val="36"/>
           <w:szCs w:val="28"/>
         </w:rPr>
-        <w:t>(#</w:t>
-      </w:r>
-      <w:proofErr w:type="spellStart"/>
-      <w:r>
-        <w:rPr>
-          <w:rFonts w:ascii="Times New Roman" w:hAnsi="Times New Roman" w:cs="Times New Roman"/>
-          <w:sz w:val="36"/>
-          <w:szCs w:val="28"/>
-        </w:rPr>
-        <w:t>MotDePasse</w:t>
-      </w:r>
-      <w:proofErr w:type="spellEnd"/>
-      <w:r>
-        <w:rPr>
-          <w:rFonts w:ascii="Times New Roman" w:hAnsi="Times New Roman" w:cs="Times New Roman"/>
-          <w:sz w:val="36"/>
-          <w:szCs w:val="28"/>
-        </w:rPr>
-        <w:t>)</w:t>
+        <w:t>(#MotDePasse)</w:t>
       </w:r>
     </w:p>
     <w:p>
@@ -8984,7 +8791,6 @@
           <w:szCs w:val="28"/>
         </w:rPr>
       </w:pPr>
-      <w:proofErr w:type="spellStart"/>
       <w:r>
         <w:rPr>
           <w:rFonts w:ascii="Times New Roman" w:hAnsi="Times New Roman" w:cs="Times New Roman"/>
@@ -8995,32 +8801,13 @@
         </w:rPr>
         <w:t>Periode</w:t>
       </w:r>
-      <w:proofErr w:type="spellEnd"/>
       <w:r>
         <w:rPr>
           <w:rFonts w:ascii="Times New Roman" w:hAnsi="Times New Roman" w:cs="Times New Roman"/>
           <w:sz w:val="36"/>
           <w:szCs w:val="28"/>
         </w:rPr>
-        <w:t>(#</w:t>
-      </w:r>
-      <w:proofErr w:type="spellStart"/>
-      <w:r>
-        <w:rPr>
-          <w:rFonts w:ascii="Times New Roman" w:hAnsi="Times New Roman" w:cs="Times New Roman"/>
-          <w:sz w:val="36"/>
-          <w:szCs w:val="28"/>
-        </w:rPr>
-        <w:t>Annee</w:t>
-      </w:r>
-      <w:proofErr w:type="spellEnd"/>
-      <w:r>
-        <w:rPr>
-          <w:rFonts w:ascii="Times New Roman" w:hAnsi="Times New Roman" w:cs="Times New Roman"/>
-          <w:sz w:val="36"/>
-          <w:szCs w:val="28"/>
-        </w:rPr>
-        <w:t>)</w:t>
+        <w:t>(#Annee)</w:t>
       </w:r>
     </w:p>
     <w:p>
@@ -9035,8 +8822,6 @@
           <w:szCs w:val="28"/>
         </w:rPr>
       </w:pPr>
-      <w:proofErr w:type="spellStart"/>
-      <w:proofErr w:type="gramStart"/>
       <w:r>
         <w:rPr>
           <w:rFonts w:ascii="Times New Roman" w:hAnsi="Times New Roman" w:cs="Times New Roman"/>
@@ -9047,41 +8832,13 @@
         </w:rPr>
         <w:t>Evenement</w:t>
       </w:r>
-      <w:proofErr w:type="spellEnd"/>
       <w:r>
         <w:rPr>
           <w:rFonts w:ascii="Times New Roman" w:hAnsi="Times New Roman" w:cs="Times New Roman"/>
           <w:sz w:val="36"/>
           <w:szCs w:val="28"/>
         </w:rPr>
-        <w:t>(</w:t>
-      </w:r>
-      <w:proofErr w:type="gramEnd"/>
-      <w:r>
-        <w:rPr>
-          <w:rFonts w:ascii="Times New Roman" w:hAnsi="Times New Roman" w:cs="Times New Roman"/>
-          <w:sz w:val="36"/>
-          <w:szCs w:val="28"/>
-        </w:rPr>
-        <w:t xml:space="preserve">#Titre, </w:t>
-      </w:r>
-      <w:proofErr w:type="spellStart"/>
-      <w:r>
-        <w:rPr>
-          <w:rFonts w:ascii="Times New Roman" w:hAnsi="Times New Roman" w:cs="Times New Roman"/>
-          <w:sz w:val="36"/>
-          <w:szCs w:val="28"/>
-        </w:rPr>
-        <w:t>DateE</w:t>
-      </w:r>
-      <w:proofErr w:type="spellEnd"/>
-      <w:r>
-        <w:rPr>
-          <w:rFonts w:ascii="Times New Roman" w:hAnsi="Times New Roman" w:cs="Times New Roman"/>
-          <w:sz w:val="36"/>
-          <w:szCs w:val="28"/>
-        </w:rPr>
-        <w:t>)</w:t>
+        <w:t>(#Titre, DateE)</w:t>
       </w:r>
     </w:p>
     <w:p/>
@@ -9100,12 +8857,12 @@
           <w:numId w:val="2"/>
         </w:numPr>
       </w:pPr>
-      <w:bookmarkStart w:id="6" w:name="_Toc115531455"/>
+      <w:bookmarkStart w:id="5" w:name="_Toc115531455"/>
       <w:r>
         <w:lastRenderedPageBreak/>
         <w:t>Logiciel et environnement utiliser</w:t>
       </w:r>
-      <w:bookmarkEnd w:id="6"/>
+      <w:bookmarkEnd w:id="5"/>
     </w:p>
     <w:p>
       <w:pPr>
@@ -9115,14 +8872,14 @@
           <w:numId w:val="12"/>
         </w:numPr>
       </w:pPr>
-      <w:bookmarkStart w:id="7" w:name="_Toc115531456"/>
+      <w:bookmarkStart w:id="6" w:name="_Toc115531456"/>
       <w:r>
         <w:t xml:space="preserve">Choix de system de gestion de base de </w:t>
       </w:r>
       <w:r>
         <w:t>donne (SGBDD)</w:t>
       </w:r>
-      <w:bookmarkEnd w:id="7"/>
+      <w:bookmarkEnd w:id="6"/>
     </w:p>
     <w:p>
       <w:r>
@@ -9130,7 +8887,7 @@
           <w:noProof/>
         </w:rPr>
         <w:drawing>
-          <wp:anchor distT="0" distB="0" distL="114300" distR="114300" simplePos="0" relativeHeight="251723776" behindDoc="1" locked="0" layoutInCell="1" allowOverlap="1">
+          <wp:anchor distT="0" distB="0" distL="114300" distR="114300" simplePos="0" relativeHeight="251723776" behindDoc="1" locked="0" layoutInCell="1" allowOverlap="1" wp14:anchorId="39E75B88" wp14:editId="7BAF5209">
             <wp:simplePos x="0" y="0"/>
             <wp:positionH relativeFrom="column">
               <wp:posOffset>-410904</wp:posOffset>
@@ -9251,13 +9008,13 @@
           <w:numId w:val="12"/>
         </w:numPr>
       </w:pPr>
-      <w:bookmarkStart w:id="8" w:name="_Toc115531457"/>
+      <w:bookmarkStart w:id="7" w:name="_Toc115531457"/>
       <w:r>
         <w:rPr>
           <w:noProof/>
         </w:rPr>
         <w:drawing>
-          <wp:anchor distT="0" distB="0" distL="114300" distR="114300" simplePos="0" relativeHeight="251724800" behindDoc="0" locked="0" layoutInCell="1" allowOverlap="1">
+          <wp:anchor distT="0" distB="0" distL="114300" distR="114300" simplePos="0" relativeHeight="251724800" behindDoc="0" locked="0" layoutInCell="1" allowOverlap="1" wp14:anchorId="0FEB171D" wp14:editId="48E2601E">
             <wp:simplePos x="0" y="0"/>
             <wp:positionH relativeFrom="margin">
               <wp:align>left</wp:align>
@@ -9328,7 +9085,7 @@
       <w:r>
         <w:t xml:space="preserve"> de texte (IDE)</w:t>
       </w:r>
-      <w:bookmarkEnd w:id="8"/>
+      <w:bookmarkEnd w:id="7"/>
     </w:p>
     <w:p/>
     <w:p>
@@ -9457,14 +9214,14 @@
           <w:shd w:val="clear" w:color="auto" w:fill="FFFFFF"/>
         </w:rPr>
       </w:pPr>
-      <w:bookmarkStart w:id="9" w:name="_Toc115531458"/>
+      <w:bookmarkStart w:id="8" w:name="_Toc115531458"/>
       <w:r>
         <w:rPr>
           <w:noProof/>
           <w:shd w:val="clear" w:color="auto" w:fill="FFFFFF"/>
         </w:rPr>
         <w:drawing>
-          <wp:anchor distT="0" distB="0" distL="114300" distR="114300" simplePos="0" relativeHeight="251727872" behindDoc="0" locked="0" layoutInCell="1" allowOverlap="1" wp14:anchorId="6BC6390C">
+          <wp:anchor distT="0" distB="0" distL="114300" distR="114300" simplePos="0" relativeHeight="251727872" behindDoc="0" locked="0" layoutInCell="1" allowOverlap="1" wp14:anchorId="2F8E3BA9" wp14:editId="7E939749">
             <wp:simplePos x="0" y="0"/>
             <wp:positionH relativeFrom="column">
               <wp:posOffset>4062730</wp:posOffset>
@@ -9556,7 +9313,7 @@
           <w:noProof/>
         </w:rPr>
         <w:drawing>
-          <wp:anchor distT="0" distB="0" distL="114300" distR="114300" simplePos="0" relativeHeight="251728896" behindDoc="0" locked="0" layoutInCell="1" allowOverlap="1">
+          <wp:anchor distT="0" distB="0" distL="114300" distR="114300" simplePos="0" relativeHeight="251728896" behindDoc="0" locked="0" layoutInCell="1" allowOverlap="1" wp14:anchorId="7F1FC400" wp14:editId="00AF3734">
             <wp:simplePos x="0" y="0"/>
             <wp:positionH relativeFrom="column">
               <wp:posOffset>2433955</wp:posOffset>
@@ -9632,7 +9389,7 @@
           <w:shd w:val="clear" w:color="auto" w:fill="FFFFFF"/>
         </w:rPr>
         <w:drawing>
-          <wp:anchor distT="0" distB="0" distL="114300" distR="114300" simplePos="0" relativeHeight="251726848" behindDoc="0" locked="0" layoutInCell="1" allowOverlap="1" wp14:anchorId="7275C845">
+          <wp:anchor distT="0" distB="0" distL="114300" distR="114300" simplePos="0" relativeHeight="251726848" behindDoc="0" locked="0" layoutInCell="1" allowOverlap="1" wp14:anchorId="5CE57B77" wp14:editId="6ABE5933">
             <wp:simplePos x="0" y="0"/>
             <wp:positionH relativeFrom="column">
               <wp:posOffset>1519555</wp:posOffset>
@@ -9716,7 +9473,7 @@
           <w:shd w:val="clear" w:color="auto" w:fill="FFFFFF"/>
         </w:rPr>
         <w:drawing>
-          <wp:anchor distT="0" distB="0" distL="114300" distR="114300" simplePos="0" relativeHeight="251725824" behindDoc="0" locked="0" layoutInCell="1" allowOverlap="1" wp14:anchorId="53FB3B2D">
+          <wp:anchor distT="0" distB="0" distL="114300" distR="114300" simplePos="0" relativeHeight="251725824" behindDoc="0" locked="0" layoutInCell="1" allowOverlap="1" wp14:anchorId="2370DE15" wp14:editId="3C049C54">
             <wp:simplePos x="0" y="0"/>
             <wp:positionH relativeFrom="column">
               <wp:posOffset>147955</wp:posOffset>
@@ -9812,7 +9569,7 @@
         </w:rPr>
         <w:t>Langage Informatique</w:t>
       </w:r>
-      <w:bookmarkEnd w:id="9"/>
+      <w:bookmarkEnd w:id="8"/>
     </w:p>
     <w:p/>
     <w:p/>
@@ -9988,7 +9745,7 @@
           <w:szCs w:val="36"/>
           <w:shd w:val="clear" w:color="auto" w:fill="FFFFFF"/>
         </w:rPr>
-        <w:t xml:space="preserve"> est le langage de prédilection pour interagir avec le HTML permettant ainsi d’apporter du dynamisme à l’intérieur des pages web. C’est le meilleur pour faire ses premiers pas et apprendre la programmation pour plusieurs raisons</w:t>
+        <w:t xml:space="preserve"> est le langage de prédilection pour interagir avec le HTML permettant ainsi d’apporter du dynamisme à l’intérieur des pages web. C’est le meilleur pour faire ses premiers pas et apprendre la programmation</w:t>
       </w:r>
       <w:r>
         <w:rPr>
@@ -10084,6 +9841,8 @@
           <w:shd w:val="clear" w:color="auto" w:fill="FFFFFF"/>
         </w:rPr>
       </w:pPr>
+      <w:bookmarkStart w:id="9" w:name="_GoBack"/>
+      <w:bookmarkEnd w:id="9"/>
     </w:p>
     <w:p>
       <w:pPr>
@@ -10106,7 +9865,7 @@
           <w:szCs w:val="36"/>
         </w:rPr>
         <w:drawing>
-          <wp:anchor distT="0" distB="0" distL="114300" distR="114300" simplePos="0" relativeHeight="251730944" behindDoc="1" locked="0" layoutInCell="1" allowOverlap="1">
+          <wp:anchor distT="0" distB="0" distL="114300" distR="114300" simplePos="0" relativeHeight="251730944" behindDoc="1" locked="0" layoutInCell="1" allowOverlap="1" wp14:anchorId="17EE0E0C" wp14:editId="229D996F">
             <wp:simplePos x="0" y="0"/>
             <wp:positionH relativeFrom="margin">
               <wp:posOffset>647507</wp:posOffset>
@@ -10170,10 +9929,11 @@
       </w:r>
       <w:r>
         <w:rPr>
+          <w:noProof/>
           <w:sz w:val="32"/>
         </w:rPr>
         <w:drawing>
-          <wp:anchor distT="0" distB="0" distL="114300" distR="114300" simplePos="0" relativeHeight="251729920" behindDoc="0" locked="0" layoutInCell="1" allowOverlap="1" wp14:anchorId="3EA61B02">
+          <wp:anchor distT="0" distB="0" distL="114300" distR="114300" simplePos="0" relativeHeight="251729920" behindDoc="0" locked="0" layoutInCell="1" allowOverlap="1" wp14:anchorId="1313FE36" wp14:editId="010C0AA7">
             <wp:simplePos x="0" y="0"/>
             <wp:positionH relativeFrom="column">
               <wp:posOffset>3873211</wp:posOffset>
@@ -10313,6 +10073,14 @@
         <w:t>Gestion de version</w:t>
       </w:r>
       <w:bookmarkEnd w:id="10"/>
+      <w:r>
+        <w:rPr>
+          <w:sz w:val="52"/>
+          <w:szCs w:val="28"/>
+          <w:shd w:val="clear" w:color="auto" w:fill="FFFFFF"/>
+        </w:rPr>
+        <w:t xml:space="preserve"> pour votre application</w:t>
+      </w:r>
     </w:p>
     <w:p>
       <w:pPr>
@@ -10632,6 +10400,15 @@
           <w:szCs w:val="36"/>
         </w:rPr>
         <w:t xml:space="preserve"> de notre application : </w:t>
+      </w:r>
+      <w:r>
+        <w:rPr>
+          <w:rFonts w:ascii="Times New Roman" w:hAnsi="Times New Roman" w:cs="Times New Roman"/>
+          <w:color w:val="4472C4" w:themeColor="accent5"/>
+          <w:sz w:val="36"/>
+          <w:szCs w:val="36"/>
+        </w:rPr>
+        <w:t>https://github.com/iMoubarak/EtudiantPv.git</w:t>
       </w:r>
     </w:p>
     <w:p>
@@ -10657,7 +10434,7 @@
 </file>
 
 <file path=word/endnotes.xml><?xml version="1.0" encoding="utf-8"?>
-<w:endnotes xmlns:wpc="http://schemas.microsoft.com/office/word/2010/wordprocessingCanvas" xmlns:cx="http://schemas.microsoft.com/office/drawing/2014/chartex" xmlns:cx1="http://schemas.microsoft.com/office/drawing/2015/9/8/chartex" xmlns:cx2="http://schemas.microsoft.com/office/drawing/2015/10/21/chartex" xmlns:cx3="http://schemas.microsoft.com/office/drawing/2016/5/9/chartex" xmlns:cx4="http://schemas.microsoft.com/office/drawing/2016/5/10/chartex" xmlns:cx5="http://schemas.microsoft.com/office/drawing/2016/5/11/chartex" xmlns:cx6="http://schemas.microsoft.com/office/drawing/2016/5/12/chartex" xmlns:cx7="http://schemas.microsoft.com/office/drawing/2016/5/13/chartex" xmlns:cx8="http://schemas.microsoft.com/office/drawing/2016/5/14/chartex" xmlns:mc="http://schemas.openxmlformats.org/markup-compatibility/2006" xmlns:aink="http://schemas.microsoft.com/office/drawing/2016/ink" xmlns:am3d="http://schemas.microsoft.com/office/drawing/2017/model3d" xmlns:o="urn:schemas-microsoft-com:office:office" xmlns:r="http://schemas.openxmlformats.org/officeDocument/2006/relationships" xmlns:m="http://schemas.openxmlformats.org/officeDocument/2006/math" xmlns:v="urn:schemas-microsoft-com:vml" xmlns:wp14="http://schemas.microsoft.com/office/word/2010/wordprocessingDrawing" xmlns:wp="http://schemas.openxmlformats.org/drawingml/2006/wordprocessingDrawing" xmlns:w10="urn:schemas-microsoft-com:office:word" xmlns:w="http://schemas.openxmlformats.org/wordprocessingml/2006/main" xmlns:w14="http://schemas.microsoft.com/office/word/2010/wordml" xmlns:w15="http://schemas.microsoft.com/office/word/2012/wordml" xmlns:w16cid="http://schemas.microsoft.com/office/word/2016/wordml/cid" xmlns:w16se="http://schemas.microsoft.com/office/word/2015/wordml/symex" xmlns:wpg="http://schemas.microsoft.com/office/word/2010/wordprocessingGroup" xmlns:wpi="http://schemas.microsoft.com/office/word/2010/wordprocessingInk" xmlns:wne="http://schemas.microsoft.com/office/word/2006/wordml" xmlns:wps="http://schemas.microsoft.com/office/word/2010/wordprocessingShape" mc:Ignorable="w14 w15 w16se w16cid wp14">
+<w:endnotes xmlns:wpc="http://schemas.microsoft.com/office/word/2010/wordprocessingCanvas" xmlns:cx="http://schemas.microsoft.com/office/drawing/2014/chartex" xmlns:cx1="http://schemas.microsoft.com/office/drawing/2015/9/8/chartex" xmlns:cx2="http://schemas.microsoft.com/office/drawing/2015/10/21/chartex" xmlns:cx3="http://schemas.microsoft.com/office/drawing/2016/5/9/chartex" xmlns:cx4="http://schemas.microsoft.com/office/drawing/2016/5/10/chartex" xmlns:cx5="http://schemas.microsoft.com/office/drawing/2016/5/11/chartex" xmlns:cx6="http://schemas.microsoft.com/office/drawing/2016/5/12/chartex" xmlns:cx7="http://schemas.microsoft.com/office/drawing/2016/5/13/chartex" xmlns:cx8="http://schemas.microsoft.com/office/drawing/2016/5/14/chartex" xmlns:mc="http://schemas.openxmlformats.org/markup-compatibility/2006" xmlns:aink="http://schemas.microsoft.com/office/drawing/2016/ink" xmlns:am3d="http://schemas.microsoft.com/office/drawing/2017/model3d" xmlns:o="urn:schemas-microsoft-com:office:office" xmlns:r="http://schemas.openxmlformats.org/officeDocument/2006/relationships" xmlns:m="http://schemas.openxmlformats.org/officeDocument/2006/math" xmlns:v="urn:schemas-microsoft-com:vml" xmlns:wp14="http://schemas.microsoft.com/office/word/2010/wordprocessingDrawing" xmlns:wp="http://schemas.openxmlformats.org/drawingml/2006/wordprocessingDrawing" xmlns:w10="urn:schemas-microsoft-com:office:word" xmlns:w="http://schemas.openxmlformats.org/wordprocessingml/2006/main" xmlns:w14="http://schemas.microsoft.com/office/word/2010/wordml" xmlns:w15="http://schemas.microsoft.com/office/word/2012/wordml" xmlns:w16cex="http://schemas.microsoft.com/office/word/2018/wordml/cex" xmlns:w16cid="http://schemas.microsoft.com/office/word/2016/wordml/cid" xmlns:w16="http://schemas.microsoft.com/office/word/2018/wordml" xmlns:w16se="http://schemas.microsoft.com/office/word/2015/wordml/symex" xmlns:wpg="http://schemas.microsoft.com/office/word/2010/wordprocessingGroup" xmlns:wpi="http://schemas.microsoft.com/office/word/2010/wordprocessingInk" xmlns:wne="http://schemas.microsoft.com/office/word/2006/wordml" xmlns:wps="http://schemas.microsoft.com/office/word/2010/wordprocessingShape" mc:Ignorable="w14 w15 w16se w16cid w16 w16cex wp14">
   <w:endnote w:type="separator" w:id="-1">
     <w:p>
       <w:pPr>
@@ -10682,7 +10459,7 @@
 </file>
 
 <file path=word/footer1.xml><?xml version="1.0" encoding="utf-8"?>
-<w:ftr xmlns:wpc="http://schemas.microsoft.com/office/word/2010/wordprocessingCanvas" xmlns:cx="http://schemas.microsoft.com/office/drawing/2014/chartex" xmlns:cx1="http://schemas.microsoft.com/office/drawing/2015/9/8/chartex" xmlns:cx2="http://schemas.microsoft.com/office/drawing/2015/10/21/chartex" xmlns:cx3="http://schemas.microsoft.com/office/drawing/2016/5/9/chartex" xmlns:cx4="http://schemas.microsoft.com/office/drawing/2016/5/10/chartex" xmlns:cx5="http://schemas.microsoft.com/office/drawing/2016/5/11/chartex" xmlns:cx6="http://schemas.microsoft.com/office/drawing/2016/5/12/chartex" xmlns:cx7="http://schemas.microsoft.com/office/drawing/2016/5/13/chartex" xmlns:cx8="http://schemas.microsoft.com/office/drawing/2016/5/14/chartex" xmlns:mc="http://schemas.openxmlformats.org/markup-compatibility/2006" xmlns:aink="http://schemas.microsoft.com/office/drawing/2016/ink" xmlns:am3d="http://schemas.microsoft.com/office/drawing/2017/model3d" xmlns:o="urn:schemas-microsoft-com:office:office" xmlns:r="http://schemas.openxmlformats.org/officeDocument/2006/relationships" xmlns:m="http://schemas.openxmlformats.org/officeDocument/2006/math" xmlns:v="urn:schemas-microsoft-com:vml" xmlns:wp14="http://schemas.microsoft.com/office/word/2010/wordprocessingDrawing" xmlns:wp="http://schemas.openxmlformats.org/drawingml/2006/wordprocessingDrawing" xmlns:w10="urn:schemas-microsoft-com:office:word" xmlns:w="http://schemas.openxmlformats.org/wordprocessingml/2006/main" xmlns:w14="http://schemas.microsoft.com/office/word/2010/wordml" xmlns:w15="http://schemas.microsoft.com/office/word/2012/wordml" xmlns:w16cid="http://schemas.microsoft.com/office/word/2016/wordml/cid" xmlns:w16se="http://schemas.microsoft.com/office/word/2015/wordml/symex" xmlns:wpg="http://schemas.microsoft.com/office/word/2010/wordprocessingGroup" xmlns:wpi="http://schemas.microsoft.com/office/word/2010/wordprocessingInk" xmlns:wne="http://schemas.microsoft.com/office/word/2006/wordml" xmlns:wps="http://schemas.microsoft.com/office/word/2010/wordprocessingShape" mc:Ignorable="w14 w15 w16se w16cid wp14">
+<w:ftr xmlns:wpc="http://schemas.microsoft.com/office/word/2010/wordprocessingCanvas" xmlns:cx="http://schemas.microsoft.com/office/drawing/2014/chartex" xmlns:cx1="http://schemas.microsoft.com/office/drawing/2015/9/8/chartex" xmlns:cx2="http://schemas.microsoft.com/office/drawing/2015/10/21/chartex" xmlns:cx3="http://schemas.microsoft.com/office/drawing/2016/5/9/chartex" xmlns:cx4="http://schemas.microsoft.com/office/drawing/2016/5/10/chartex" xmlns:cx5="http://schemas.microsoft.com/office/drawing/2016/5/11/chartex" xmlns:cx6="http://schemas.microsoft.com/office/drawing/2016/5/12/chartex" xmlns:cx7="http://schemas.microsoft.com/office/drawing/2016/5/13/chartex" xmlns:cx8="http://schemas.microsoft.com/office/drawing/2016/5/14/chartex" xmlns:mc="http://schemas.openxmlformats.org/markup-compatibility/2006" xmlns:aink="http://schemas.microsoft.com/office/drawing/2016/ink" xmlns:am3d="http://schemas.microsoft.com/office/drawing/2017/model3d" xmlns:o="urn:schemas-microsoft-com:office:office" xmlns:r="http://schemas.openxmlformats.org/officeDocument/2006/relationships" xmlns:m="http://schemas.openxmlformats.org/officeDocument/2006/math" xmlns:v="urn:schemas-microsoft-com:vml" xmlns:wp14="http://schemas.microsoft.com/office/word/2010/wordprocessingDrawing" xmlns:wp="http://schemas.openxmlformats.org/drawingml/2006/wordprocessingDrawing" xmlns:w10="urn:schemas-microsoft-com:office:word" xmlns:w="http://schemas.openxmlformats.org/wordprocessingml/2006/main" xmlns:w14="http://schemas.microsoft.com/office/word/2010/wordml" xmlns:w15="http://schemas.microsoft.com/office/word/2012/wordml" xmlns:w16cex="http://schemas.microsoft.com/office/word/2018/wordml/cex" xmlns:w16cid="http://schemas.microsoft.com/office/word/2016/wordml/cid" xmlns:w16="http://schemas.microsoft.com/office/word/2018/wordml" xmlns:w16se="http://schemas.microsoft.com/office/word/2015/wordml/symex" xmlns:wpg="http://schemas.microsoft.com/office/word/2010/wordprocessingGroup" xmlns:wpi="http://schemas.microsoft.com/office/word/2010/wordprocessingInk" xmlns:wne="http://schemas.microsoft.com/office/word/2006/wordml" xmlns:wps="http://schemas.microsoft.com/office/word/2010/wordprocessingShape" mc:Ignorable="w14 w15 w16se w16cid w16 w16cex wp14">
   <w:sdt>
     <w:sdtPr>
       <w:id w:val="-1844768133"/>
@@ -10704,7 +10481,7 @@
           <mc:AlternateContent>
             <mc:Choice Requires="wps">
               <w:drawing>
-                <wp:anchor distT="0" distB="0" distL="114300" distR="114300" simplePos="0" relativeHeight="251660288" behindDoc="0" locked="0" layoutInCell="1" allowOverlap="1">
+                <wp:anchor distT="0" distB="0" distL="114300" distR="114300" simplePos="0" relativeHeight="251660288" behindDoc="0" locked="0" layoutInCell="1" allowOverlap="1" wp14:anchorId="420D0A5B" wp14:editId="09532F16">
                   <wp:simplePos x="0" y="0"/>
                   <wp:positionH relativeFrom="margin">
                     <wp:align>center</wp:align>
@@ -10788,7 +10565,7 @@
             </mc:Choice>
             <mc:Fallback>
               <w:pict>
-                <v:shapetype id="_x0000_t185" coordsize="21600,21600" o:spt="185" adj="3600" path="m@0,nfqx0@0l0@2qy@0,21600em@1,nfqx21600@0l21600@2qy@1,21600em@0,nsqx0@0l0@2qy@0,21600l@1,21600qx21600@2l21600@0qy@1,xe" filled="f">
+                <v:shapetype w14:anchorId="420D0A5B" id="_x0000_t185" coordsize="21600,21600" o:spt="185" adj="3600" path="m@0,nfqx0@0l0@2qy@0,21600em@1,nfqx21600@0l21600@2qy@1,21600em@0,nsqx0@0l0@2qy@0,21600l@1,21600qx21600@2l21600@0qy@1,xe" filled="f">
                   <v:formulas>
                     <v:f eqn="val #0"/>
                     <v:f eqn="sum width 0 #0"/>
@@ -10844,7 +10621,7 @@
           <mc:AlternateContent>
             <mc:Choice Requires="wps">
               <w:drawing>
-                <wp:anchor distT="0" distB="0" distL="114300" distR="114300" simplePos="0" relativeHeight="251659264" behindDoc="0" locked="0" layoutInCell="1" allowOverlap="1">
+                <wp:anchor distT="0" distB="0" distL="114300" distR="114300" simplePos="0" relativeHeight="251659264" behindDoc="0" locked="0" layoutInCell="1" allowOverlap="1" wp14:anchorId="5742134B" wp14:editId="1CEAF5D8">
                   <wp:simplePos x="0" y="0"/>
                   <wp:positionH relativeFrom="margin">
                     <wp:align>center</wp:align>
@@ -10923,7 +10700,7 @@
 </file>
 
 <file path=word/footnotes.xml><?xml version="1.0" encoding="utf-8"?>
-<w:footnotes xmlns:wpc="http://schemas.microsoft.com/office/word/2010/wordprocessingCanvas" xmlns:cx="http://schemas.microsoft.com/office/drawing/2014/chartex" xmlns:cx1="http://schemas.microsoft.com/office/drawing/2015/9/8/chartex" xmlns:cx2="http://schemas.microsoft.com/office/drawing/2015/10/21/chartex" xmlns:cx3="http://schemas.microsoft.com/office/drawing/2016/5/9/chartex" xmlns:cx4="http://schemas.microsoft.com/office/drawing/2016/5/10/chartex" xmlns:cx5="http://schemas.microsoft.com/office/drawing/2016/5/11/chartex" xmlns:cx6="http://schemas.microsoft.com/office/drawing/2016/5/12/chartex" xmlns:cx7="http://schemas.microsoft.com/office/drawing/2016/5/13/chartex" xmlns:cx8="http://schemas.microsoft.com/office/drawing/2016/5/14/chartex" xmlns:mc="http://schemas.openxmlformats.org/markup-compatibility/2006" xmlns:aink="http://schemas.microsoft.com/office/drawing/2016/ink" xmlns:am3d="http://schemas.microsoft.com/office/drawing/2017/model3d" xmlns:o="urn:schemas-microsoft-com:office:office" xmlns:r="http://schemas.openxmlformats.org/officeDocument/2006/relationships" xmlns:m="http://schemas.openxmlformats.org/officeDocument/2006/math" xmlns:v="urn:schemas-microsoft-com:vml" xmlns:wp14="http://schemas.microsoft.com/office/word/2010/wordprocessingDrawing" xmlns:wp="http://schemas.openxmlformats.org/drawingml/2006/wordprocessingDrawing" xmlns:w10="urn:schemas-microsoft-com:office:word" xmlns:w="http://schemas.openxmlformats.org/wordprocessingml/2006/main" xmlns:w14="http://schemas.microsoft.com/office/word/2010/wordml" xmlns:w15="http://schemas.microsoft.com/office/word/2012/wordml" xmlns:w16cid="http://schemas.microsoft.com/office/word/2016/wordml/cid" xmlns:w16se="http://schemas.microsoft.com/office/word/2015/wordml/symex" xmlns:wpg="http://schemas.microsoft.com/office/word/2010/wordprocessingGroup" xmlns:wpi="http://schemas.microsoft.com/office/word/2010/wordprocessingInk" xmlns:wne="http://schemas.microsoft.com/office/word/2006/wordml" xmlns:wps="http://schemas.microsoft.com/office/word/2010/wordprocessingShape" mc:Ignorable="w14 w15 w16se w16cid wp14">
+<w:footnotes xmlns:wpc="http://schemas.microsoft.com/office/word/2010/wordprocessingCanvas" xmlns:cx="http://schemas.microsoft.com/office/drawing/2014/chartex" xmlns:cx1="http://schemas.microsoft.com/office/drawing/2015/9/8/chartex" xmlns:cx2="http://schemas.microsoft.com/office/drawing/2015/10/21/chartex" xmlns:cx3="http://schemas.microsoft.com/office/drawing/2016/5/9/chartex" xmlns:cx4="http://schemas.microsoft.com/office/drawing/2016/5/10/chartex" xmlns:cx5="http://schemas.microsoft.com/office/drawing/2016/5/11/chartex" xmlns:cx6="http://schemas.microsoft.com/office/drawing/2016/5/12/chartex" xmlns:cx7="http://schemas.microsoft.com/office/drawing/2016/5/13/chartex" xmlns:cx8="http://schemas.microsoft.com/office/drawing/2016/5/14/chartex" xmlns:mc="http://schemas.openxmlformats.org/markup-compatibility/2006" xmlns:aink="http://schemas.microsoft.com/office/drawing/2016/ink" xmlns:am3d="http://schemas.microsoft.com/office/drawing/2017/model3d" xmlns:o="urn:schemas-microsoft-com:office:office" xmlns:r="http://schemas.openxmlformats.org/officeDocument/2006/relationships" xmlns:m="http://schemas.openxmlformats.org/officeDocument/2006/math" xmlns:v="urn:schemas-microsoft-com:vml" xmlns:wp14="http://schemas.microsoft.com/office/word/2010/wordprocessingDrawing" xmlns:wp="http://schemas.openxmlformats.org/drawingml/2006/wordprocessingDrawing" xmlns:w10="urn:schemas-microsoft-com:office:word" xmlns:w="http://schemas.openxmlformats.org/wordprocessingml/2006/main" xmlns:w14="http://schemas.microsoft.com/office/word/2010/wordml" xmlns:w15="http://schemas.microsoft.com/office/word/2012/wordml" xmlns:w16cex="http://schemas.microsoft.com/office/word/2018/wordml/cex" xmlns:w16cid="http://schemas.microsoft.com/office/word/2016/wordml/cid" xmlns:w16="http://schemas.microsoft.com/office/word/2018/wordml" xmlns:w16se="http://schemas.microsoft.com/office/word/2015/wordml/symex" xmlns:wpg="http://schemas.microsoft.com/office/word/2010/wordprocessingGroup" xmlns:wpi="http://schemas.microsoft.com/office/word/2010/wordprocessingInk" xmlns:wne="http://schemas.microsoft.com/office/word/2006/wordml" xmlns:wps="http://schemas.microsoft.com/office/word/2010/wordprocessingShape" mc:Ignorable="w14 w15 w16se w16cid w16 w16cex wp14">
   <w:footnote w:type="separator" w:id="-1">
     <w:p>
       <w:pPr>
@@ -10948,7 +10725,7 @@
 </file>
 
 <file path=word/numbering.xml><?xml version="1.0" encoding="utf-8"?>
-<w:numbering xmlns:wpc="http://schemas.microsoft.com/office/word/2010/wordprocessingCanvas" xmlns:cx="http://schemas.microsoft.com/office/drawing/2014/chartex" xmlns:cx1="http://schemas.microsoft.com/office/drawing/2015/9/8/chartex" xmlns:cx2="http://schemas.microsoft.com/office/drawing/2015/10/21/chartex" xmlns:cx3="http://schemas.microsoft.com/office/drawing/2016/5/9/chartex" xmlns:cx4="http://schemas.microsoft.com/office/drawing/2016/5/10/chartex" xmlns:cx5="http://schemas.microsoft.com/office/drawing/2016/5/11/chartex" xmlns:cx6="http://schemas.microsoft.com/office/drawing/2016/5/12/chartex" xmlns:cx7="http://schemas.microsoft.com/office/drawing/2016/5/13/chartex" xmlns:cx8="http://schemas.microsoft.com/office/drawing/2016/5/14/chartex" xmlns:mc="http://schemas.openxmlformats.org/markup-compatibility/2006" xmlns:aink="http://schemas.microsoft.com/office/drawing/2016/ink" xmlns:am3d="http://schemas.microsoft.com/office/drawing/2017/model3d" xmlns:o="urn:schemas-microsoft-com:office:office" xmlns:r="http://schemas.openxmlformats.org/officeDocument/2006/relationships" xmlns:m="http://schemas.openxmlformats.org/officeDocument/2006/math" xmlns:v="urn:schemas-microsoft-com:vml" xmlns:wp14="http://schemas.microsoft.com/office/word/2010/wordprocessingDrawing" xmlns:wp="http://schemas.openxmlformats.org/drawingml/2006/wordprocessingDrawing" xmlns:w10="urn:schemas-microsoft-com:office:word" xmlns:w="http://schemas.openxmlformats.org/wordprocessingml/2006/main" xmlns:w14="http://schemas.microsoft.com/office/word/2010/wordml" xmlns:w15="http://schemas.microsoft.com/office/word/2012/wordml" xmlns:w16cid="http://schemas.microsoft.com/office/word/2016/wordml/cid" xmlns:w16se="http://schemas.microsoft.com/office/word/2015/wordml/symex" xmlns:wpg="http://schemas.microsoft.com/office/word/2010/wordprocessingGroup" xmlns:wpi="http://schemas.microsoft.com/office/word/2010/wordprocessingInk" xmlns:wne="http://schemas.microsoft.com/office/word/2006/wordml" xmlns:wps="http://schemas.microsoft.com/office/word/2010/wordprocessingShape" mc:Ignorable="w14 w15 w16se w16cid wp14">
+<w:numbering xmlns:wpc="http://schemas.microsoft.com/office/word/2010/wordprocessingCanvas" xmlns:cx="http://schemas.microsoft.com/office/drawing/2014/chartex" xmlns:cx1="http://schemas.microsoft.com/office/drawing/2015/9/8/chartex" xmlns:cx2="http://schemas.microsoft.com/office/drawing/2015/10/21/chartex" xmlns:cx3="http://schemas.microsoft.com/office/drawing/2016/5/9/chartex" xmlns:cx4="http://schemas.microsoft.com/office/drawing/2016/5/10/chartex" xmlns:cx5="http://schemas.microsoft.com/office/drawing/2016/5/11/chartex" xmlns:cx6="http://schemas.microsoft.com/office/drawing/2016/5/12/chartex" xmlns:cx7="http://schemas.microsoft.com/office/drawing/2016/5/13/chartex" xmlns:cx8="http://schemas.microsoft.com/office/drawing/2016/5/14/chartex" xmlns:mc="http://schemas.openxmlformats.org/markup-compatibility/2006" xmlns:aink="http://schemas.microsoft.com/office/drawing/2016/ink" xmlns:am3d="http://schemas.microsoft.com/office/drawing/2017/model3d" xmlns:o="urn:schemas-microsoft-com:office:office" xmlns:r="http://schemas.openxmlformats.org/officeDocument/2006/relationships" xmlns:m="http://schemas.openxmlformats.org/officeDocument/2006/math" xmlns:v="urn:schemas-microsoft-com:vml" xmlns:wp14="http://schemas.microsoft.com/office/word/2010/wordprocessingDrawing" xmlns:wp="http://schemas.openxmlformats.org/drawingml/2006/wordprocessingDrawing" xmlns:w10="urn:schemas-microsoft-com:office:word" xmlns:w="http://schemas.openxmlformats.org/wordprocessingml/2006/main" xmlns:w14="http://schemas.microsoft.com/office/word/2010/wordml" xmlns:w15="http://schemas.microsoft.com/office/word/2012/wordml" xmlns:w16cex="http://schemas.microsoft.com/office/word/2018/wordml/cex" xmlns:w16cid="http://schemas.microsoft.com/office/word/2016/wordml/cid" xmlns:w16="http://schemas.microsoft.com/office/word/2018/wordml" xmlns:w16se="http://schemas.microsoft.com/office/word/2015/wordml/symex" xmlns:wpg="http://schemas.microsoft.com/office/word/2010/wordprocessingGroup" xmlns:wpi="http://schemas.microsoft.com/office/word/2010/wordprocessingInk" xmlns:wne="http://schemas.microsoft.com/office/word/2006/wordml" xmlns:wps="http://schemas.microsoft.com/office/word/2010/wordprocessingShape" mc:Ignorable="w14 w15 w16se w16cid w16 w16cex wp14">
   <w:abstractNum w:abstractNumId="0" w15:restartNumberingAfterBreak="0">
     <w:nsid w:val="0E701E35"/>
     <w:multiLevelType w:val="hybridMultilevel"/>
@@ -12042,6 +11819,120 @@
     </w:lvl>
   </w:abstractNum>
   <w:abstractNum w:abstractNumId="9" w15:restartNumberingAfterBreak="0">
+    <w:nsid w:val="415A676E"/>
+    <w:multiLevelType w:val="hybridMultilevel"/>
+    <w:tmpl w:val="B0D08ECA"/>
+    <w:lvl w:ilvl="0" w:tplc="04090009">
+      <w:start w:val="1"/>
+      <w:numFmt w:val="bullet"/>
+      <w:lvlText w:val=""/>
+      <w:lvlJc w:val="left"/>
+      <w:pPr>
+        <w:ind w:left="720" w:hanging="360"/>
+      </w:pPr>
+      <w:rPr>
+        <w:rFonts w:ascii="Wingdings" w:hAnsi="Wingdings" w:hint="default"/>
+        <w:color w:val="002060"/>
+      </w:rPr>
+    </w:lvl>
+    <w:lvl w:ilvl="1" w:tplc="040C0003" w:tentative="1">
+      <w:start w:val="1"/>
+      <w:numFmt w:val="bullet"/>
+      <w:lvlText w:val="o"/>
+      <w:lvlJc w:val="left"/>
+      <w:pPr>
+        <w:ind w:left="1440" w:hanging="360"/>
+      </w:pPr>
+      <w:rPr>
+        <w:rFonts w:ascii="Courier New" w:hAnsi="Courier New" w:cs="Courier New" w:hint="default"/>
+      </w:rPr>
+    </w:lvl>
+    <w:lvl w:ilvl="2" w:tplc="040C0005" w:tentative="1">
+      <w:start w:val="1"/>
+      <w:numFmt w:val="bullet"/>
+      <w:lvlText w:val=""/>
+      <w:lvlJc w:val="left"/>
+      <w:pPr>
+        <w:ind w:left="2160" w:hanging="360"/>
+      </w:pPr>
+      <w:rPr>
+        <w:rFonts w:ascii="Wingdings" w:hAnsi="Wingdings" w:hint="default"/>
+      </w:rPr>
+    </w:lvl>
+    <w:lvl w:ilvl="3" w:tplc="040C0001" w:tentative="1">
+      <w:start w:val="1"/>
+      <w:numFmt w:val="bullet"/>
+      <w:lvlText w:val=""/>
+      <w:lvlJc w:val="left"/>
+      <w:pPr>
+        <w:ind w:left="2880" w:hanging="360"/>
+      </w:pPr>
+      <w:rPr>
+        <w:rFonts w:ascii="Symbol" w:hAnsi="Symbol" w:hint="default"/>
+      </w:rPr>
+    </w:lvl>
+    <w:lvl w:ilvl="4" w:tplc="040C0003" w:tentative="1">
+      <w:start w:val="1"/>
+      <w:numFmt w:val="bullet"/>
+      <w:lvlText w:val="o"/>
+      <w:lvlJc w:val="left"/>
+      <w:pPr>
+        <w:ind w:left="3600" w:hanging="360"/>
+      </w:pPr>
+      <w:rPr>
+        <w:rFonts w:ascii="Courier New" w:hAnsi="Courier New" w:cs="Courier New" w:hint="default"/>
+      </w:rPr>
+    </w:lvl>
+    <w:lvl w:ilvl="5" w:tplc="040C0005" w:tentative="1">
+      <w:start w:val="1"/>
+      <w:numFmt w:val="bullet"/>
+      <w:lvlText w:val=""/>
+      <w:lvlJc w:val="left"/>
+      <w:pPr>
+        <w:ind w:left="4320" w:hanging="360"/>
+      </w:pPr>
+      <w:rPr>
+        <w:rFonts w:ascii="Wingdings" w:hAnsi="Wingdings" w:hint="default"/>
+      </w:rPr>
+    </w:lvl>
+    <w:lvl w:ilvl="6" w:tplc="040C0001" w:tentative="1">
+      <w:start w:val="1"/>
+      <w:numFmt w:val="bullet"/>
+      <w:lvlText w:val=""/>
+      <w:lvlJc w:val="left"/>
+      <w:pPr>
+        <w:ind w:left="5040" w:hanging="360"/>
+      </w:pPr>
+      <w:rPr>
+        <w:rFonts w:ascii="Symbol" w:hAnsi="Symbol" w:hint="default"/>
+      </w:rPr>
+    </w:lvl>
+    <w:lvl w:ilvl="7" w:tplc="040C0003" w:tentative="1">
+      <w:start w:val="1"/>
+      <w:numFmt w:val="bullet"/>
+      <w:lvlText w:val="o"/>
+      <w:lvlJc w:val="left"/>
+      <w:pPr>
+        <w:ind w:left="5760" w:hanging="360"/>
+      </w:pPr>
+      <w:rPr>
+        <w:rFonts w:ascii="Courier New" w:hAnsi="Courier New" w:cs="Courier New" w:hint="default"/>
+      </w:rPr>
+    </w:lvl>
+    <w:lvl w:ilvl="8" w:tplc="040C0005" w:tentative="1">
+      <w:start w:val="1"/>
+      <w:numFmt w:val="bullet"/>
+      <w:lvlText w:val=""/>
+      <w:lvlJc w:val="left"/>
+      <w:pPr>
+        <w:ind w:left="6480" w:hanging="360"/>
+      </w:pPr>
+      <w:rPr>
+        <w:rFonts w:ascii="Wingdings" w:hAnsi="Wingdings" w:hint="default"/>
+      </w:rPr>
+    </w:lvl>
+  </w:abstractNum>
+  <w:abstractNum w:abstractNumId="10" w15:restartNumberingAfterBreak="0">
     <w:nsid w:val="5D5C5997"/>
     <w:multiLevelType w:val="hybridMultilevel"/>
     <w:tmpl w:val="8DEC096C"/>
@@ -12181,7 +12072,7 @@
       </w:rPr>
     </w:lvl>
   </w:abstractNum>
-  <w:abstractNum w:abstractNumId="10" w15:restartNumberingAfterBreak="0">
+  <w:abstractNum w:abstractNumId="11" w15:restartNumberingAfterBreak="0">
     <w:nsid w:val="6E5178A4"/>
     <w:multiLevelType w:val="hybridMultilevel"/>
     <w:tmpl w:val="04C20412"/>
@@ -12321,7 +12212,7 @@
       </w:rPr>
     </w:lvl>
   </w:abstractNum>
-  <w:abstractNum w:abstractNumId="11" w15:restartNumberingAfterBreak="0">
+  <w:abstractNum w:abstractNumId="12" w15:restartNumberingAfterBreak="0">
     <w:nsid w:val="70DD0B57"/>
     <w:multiLevelType w:val="hybridMultilevel"/>
     <w:tmpl w:val="63702AD0"/>
@@ -12461,7 +12352,7 @@
       </w:rPr>
     </w:lvl>
   </w:abstractNum>
-  <w:abstractNum w:abstractNumId="12" w15:restartNumberingAfterBreak="0">
+  <w:abstractNum w:abstractNumId="13" w15:restartNumberingAfterBreak="0">
     <w:nsid w:val="72101D83"/>
     <w:multiLevelType w:val="hybridMultilevel"/>
     <w:tmpl w:val="E596312A"/>
@@ -12551,13 +12442,13 @@
     </w:lvl>
   </w:abstractNum>
   <w:num w:numId="1">
-    <w:abstractNumId w:val="9"/>
+    <w:abstractNumId w:val="10"/>
   </w:num>
   <w:num w:numId="2">
     <w:abstractNumId w:val="0"/>
   </w:num>
   <w:num w:numId="3">
-    <w:abstractNumId w:val="11"/>
+    <w:abstractNumId w:val="12"/>
   </w:num>
   <w:num w:numId="4">
     <w:abstractNumId w:val="7"/>
@@ -12572,7 +12463,7 @@
     <w:abstractNumId w:val="8"/>
   </w:num>
   <w:num w:numId="8">
-    <w:abstractNumId w:val="10"/>
+    <w:abstractNumId w:val="11"/>
   </w:num>
   <w:num w:numId="9">
     <w:abstractNumId w:val="6"/>
@@ -12581,7 +12472,7 @@
     <w:abstractNumId w:val="3"/>
   </w:num>
   <w:num w:numId="11">
-    <w:abstractNumId w:val="12"/>
+    <w:abstractNumId w:val="13"/>
   </w:num>
   <w:num w:numId="12">
     <w:abstractNumId w:val="1"/>
@@ -12589,11 +12480,14 @@
   <w:num w:numId="13">
     <w:abstractNumId w:val="2"/>
   </w:num>
+  <w:num w:numId="14">
+    <w:abstractNumId w:val="9"/>
+  </w:num>
 </w:numbering>
 </file>
 
 <file path=word/styles.xml><?xml version="1.0" encoding="utf-8"?>
-<w:styles xmlns:mc="http://schemas.openxmlformats.org/markup-compatibility/2006" xmlns:r="http://schemas.openxmlformats.org/officeDocument/2006/relationships" xmlns:w="http://schemas.openxmlformats.org/wordprocessingml/2006/main" xmlns:w14="http://schemas.microsoft.com/office/word/2010/wordml" xmlns:w15="http://schemas.microsoft.com/office/word/2012/wordml" xmlns:w16cid="http://schemas.microsoft.com/office/word/2016/wordml/cid" xmlns:w16se="http://schemas.microsoft.com/office/word/2015/wordml/symex" mc:Ignorable="w14 w15 w16se w16cid">
+<w:styles xmlns:mc="http://schemas.openxmlformats.org/markup-compatibility/2006" xmlns:r="http://schemas.openxmlformats.org/officeDocument/2006/relationships" xmlns:w="http://schemas.openxmlformats.org/wordprocessingml/2006/main" xmlns:w14="http://schemas.microsoft.com/office/word/2010/wordml" xmlns:w15="http://schemas.microsoft.com/office/word/2012/wordml" xmlns:w16cex="http://schemas.microsoft.com/office/word/2018/wordml/cex" xmlns:w16cid="http://schemas.microsoft.com/office/word/2016/wordml/cid" xmlns:w16="http://schemas.microsoft.com/office/word/2018/wordml" xmlns:w16se="http://schemas.microsoft.com/office/word/2015/wordml/symex" mc:Ignorable="w14 w15 w16se w16cid w16 w16cex">
   <w:docDefaults>
     <w:rPrDefault>
       <w:rPr>
@@ -13043,6 +12937,7 @@
   <w:style w:type="character" w:default="1" w:styleId="Policepardfaut">
     <w:name w:val="Default Paragraph Font"/>
     <w:uiPriority w:val="1"/>
+    <w:semiHidden/>
     <w:unhideWhenUsed/>
   </w:style>
   <w:style w:type="table" w:default="1" w:styleId="TableauNormal">
@@ -13281,7 +13176,7 @@
 </file>
 
 <file path=word/glossary/document.xml><?xml version="1.0" encoding="utf-8"?>
-<w:glossaryDocument xmlns:wpc="http://schemas.microsoft.com/office/word/2010/wordprocessingCanvas" xmlns:cx="http://schemas.microsoft.com/office/drawing/2014/chartex" xmlns:cx1="http://schemas.microsoft.com/office/drawing/2015/9/8/chartex" xmlns:cx2="http://schemas.microsoft.com/office/drawing/2015/10/21/chartex" xmlns:cx3="http://schemas.microsoft.com/office/drawing/2016/5/9/chartex" xmlns:cx4="http://schemas.microsoft.com/office/drawing/2016/5/10/chartex" xmlns:cx5="http://schemas.microsoft.com/office/drawing/2016/5/11/chartex" xmlns:cx6="http://schemas.microsoft.com/office/drawing/2016/5/12/chartex" xmlns:cx7="http://schemas.microsoft.com/office/drawing/2016/5/13/chartex" xmlns:cx8="http://schemas.microsoft.com/office/drawing/2016/5/14/chartex" xmlns:mc="http://schemas.openxmlformats.org/markup-compatibility/2006" xmlns:aink="http://schemas.microsoft.com/office/drawing/2016/ink" xmlns:am3d="http://schemas.microsoft.com/office/drawing/2017/model3d" xmlns:o="urn:schemas-microsoft-com:office:office" xmlns:r="http://schemas.openxmlformats.org/officeDocument/2006/relationships" xmlns:m="http://schemas.openxmlformats.org/officeDocument/2006/math" xmlns:v="urn:schemas-microsoft-com:vml" xmlns:wp14="http://schemas.microsoft.com/office/word/2010/wordprocessingDrawing" xmlns:wp="http://schemas.openxmlformats.org/drawingml/2006/wordprocessingDrawing" xmlns:w10="urn:schemas-microsoft-com:office:word" xmlns:w="http://schemas.openxmlformats.org/wordprocessingml/2006/main" xmlns:w14="http://schemas.microsoft.com/office/word/2010/wordml" xmlns:w15="http://schemas.microsoft.com/office/word/2012/wordml" xmlns:w16cid="http://schemas.microsoft.com/office/word/2016/wordml/cid" xmlns:w16se="http://schemas.microsoft.com/office/word/2015/wordml/symex" xmlns:wpg="http://schemas.microsoft.com/office/word/2010/wordprocessingGroup" xmlns:wpi="http://schemas.microsoft.com/office/word/2010/wordprocessingInk" xmlns:wne="http://schemas.microsoft.com/office/word/2006/wordml" xmlns:wps="http://schemas.microsoft.com/office/word/2010/wordprocessingShape" mc:Ignorable="w14 w15 w16se w16cid wp14">
+<w:glossaryDocument xmlns:wpc="http://schemas.microsoft.com/office/word/2010/wordprocessingCanvas" xmlns:cx="http://schemas.microsoft.com/office/drawing/2014/chartex" xmlns:cx1="http://schemas.microsoft.com/office/drawing/2015/9/8/chartex" xmlns:cx2="http://schemas.microsoft.com/office/drawing/2015/10/21/chartex" xmlns:cx3="http://schemas.microsoft.com/office/drawing/2016/5/9/chartex" xmlns:cx4="http://schemas.microsoft.com/office/drawing/2016/5/10/chartex" xmlns:cx5="http://schemas.microsoft.com/office/drawing/2016/5/11/chartex" xmlns:cx6="http://schemas.microsoft.com/office/drawing/2016/5/12/chartex" xmlns:cx7="http://schemas.microsoft.com/office/drawing/2016/5/13/chartex" xmlns:cx8="http://schemas.microsoft.com/office/drawing/2016/5/14/chartex" xmlns:mc="http://schemas.openxmlformats.org/markup-compatibility/2006" xmlns:aink="http://schemas.microsoft.com/office/drawing/2016/ink" xmlns:am3d="http://schemas.microsoft.com/office/drawing/2017/model3d" xmlns:o="urn:schemas-microsoft-com:office:office" xmlns:r="http://schemas.openxmlformats.org/officeDocument/2006/relationships" xmlns:m="http://schemas.openxmlformats.org/officeDocument/2006/math" xmlns:v="urn:schemas-microsoft-com:vml" xmlns:wp14="http://schemas.microsoft.com/office/word/2010/wordprocessingDrawing" xmlns:wp="http://schemas.openxmlformats.org/drawingml/2006/wordprocessingDrawing" xmlns:w10="urn:schemas-microsoft-com:office:word" xmlns:w="http://schemas.openxmlformats.org/wordprocessingml/2006/main" xmlns:w14="http://schemas.microsoft.com/office/word/2010/wordml" xmlns:w15="http://schemas.microsoft.com/office/word/2012/wordml" xmlns:w16cex="http://schemas.microsoft.com/office/word/2018/wordml/cex" xmlns:w16cid="http://schemas.microsoft.com/office/word/2016/wordml/cid" xmlns:w16="http://schemas.microsoft.com/office/word/2018/wordml" xmlns:w16se="http://schemas.microsoft.com/office/word/2015/wordml/symex" xmlns:wpg="http://schemas.microsoft.com/office/word/2010/wordprocessingGroup" xmlns:wpi="http://schemas.microsoft.com/office/word/2010/wordprocessingInk" xmlns:wne="http://schemas.microsoft.com/office/word/2006/wordml" xmlns:wps="http://schemas.microsoft.com/office/word/2010/wordprocessingShape" mc:Ignorable="w14 w15 w16se w16cid w16 w16cex wp14">
   <w:docParts>
     <w:docPart>
       <w:docPartPr>
@@ -13385,13 +13280,13 @@
 </file>
 
 <file path=word/glossary/fontTable.xml><?xml version="1.0" encoding="utf-8"?>
-<w:fonts xmlns:mc="http://schemas.openxmlformats.org/markup-compatibility/2006" xmlns:r="http://schemas.openxmlformats.org/officeDocument/2006/relationships" xmlns:w="http://schemas.openxmlformats.org/wordprocessingml/2006/main" xmlns:w14="http://schemas.microsoft.com/office/word/2010/wordml" xmlns:w15="http://schemas.microsoft.com/office/word/2012/wordml" xmlns:w16cid="http://schemas.microsoft.com/office/word/2016/wordml/cid" xmlns:w16se="http://schemas.microsoft.com/office/word/2015/wordml/symex" mc:Ignorable="w14 w15 w16se w16cid">
+<w:fonts xmlns:mc="http://schemas.openxmlformats.org/markup-compatibility/2006" xmlns:r="http://schemas.openxmlformats.org/officeDocument/2006/relationships" xmlns:w="http://schemas.openxmlformats.org/wordprocessingml/2006/main" xmlns:w14="http://schemas.microsoft.com/office/word/2010/wordml" xmlns:w15="http://schemas.microsoft.com/office/word/2012/wordml" xmlns:w16cex="http://schemas.microsoft.com/office/word/2018/wordml/cex" xmlns:w16cid="http://schemas.microsoft.com/office/word/2016/wordml/cid" xmlns:w16="http://schemas.microsoft.com/office/word/2018/wordml" xmlns:w16se="http://schemas.microsoft.com/office/word/2015/wordml/symex" mc:Ignorable="w14 w15 w16se w16cid w16 w16cex">
   <w:font w:name="Times New Roman">
     <w:panose1 w:val="02020603050405020304"/>
     <w:charset w:val="00"/>
     <w:family w:val="roman"/>
     <w:pitch w:val="variable"/>
-    <w:sig w:usb0="E0002AFF" w:usb1="C0007843" w:usb2="00000009" w:usb3="00000000" w:csb0="000001FF" w:csb1="00000000"/>
+    <w:sig w:usb0="E0002EFF" w:usb1="C000785B" w:usb2="00000009" w:usb3="00000000" w:csb0="000001FF" w:csb1="00000000"/>
   </w:font>
   <w:font w:name="Symbol">
     <w:panose1 w:val="05050102010706020507"/>
@@ -13426,14 +13321,14 @@
     <w:charset w:val="00"/>
     <w:family w:val="swiss"/>
     <w:pitch w:val="variable"/>
-    <w:sig w:usb0="E00002FF" w:usb1="4000ACFF" w:usb2="00000001" w:usb3="00000000" w:csb0="0000019F" w:csb1="00000000"/>
+    <w:sig w:usb0="E4002EFF" w:usb1="C000247B" w:usb2="00000009" w:usb3="00000000" w:csb0="000001FF" w:csb1="00000000"/>
   </w:font>
   <w:font w:name="Calibri Light">
     <w:panose1 w:val="020F0302020204030204"/>
     <w:charset w:val="00"/>
     <w:family w:val="swiss"/>
     <w:pitch w:val="variable"/>
-    <w:sig w:usb0="A00002EF" w:usb1="4000207B" w:usb2="00000000" w:usb3="00000000" w:csb0="0000009F" w:csb1="00000000"/>
+    <w:sig w:usb0="E4002EFF" w:usb1="C000247B" w:usb2="00000009" w:usb3="00000000" w:csb0="000001FF" w:csb1="00000000"/>
   </w:font>
   <w:font w:name="Cambria Math">
     <w:panose1 w:val="02040503050406030204"/>
@@ -13447,7 +13342,7 @@
     <w:charset w:val="00"/>
     <w:family w:val="swiss"/>
     <w:pitch w:val="variable"/>
-    <w:sig w:usb0="E0002AFF" w:usb1="C0007843" w:usb2="00000009" w:usb3="00000000" w:csb0="000001FF" w:csb1="00000000"/>
+    <w:sig w:usb0="E0002EFF" w:usb1="C000785B" w:usb2="00000009" w:usb3="00000000" w:csb0="000001FF" w:csb1="00000000"/>
   </w:font>
   <w:font w:name="Georgia">
     <w:panose1 w:val="02040502050405020303"/>
@@ -13460,7 +13355,7 @@
 </file>
 
 <file path=word/glossary/settings.xml><?xml version="1.0" encoding="utf-8"?>
-<w:settings xmlns:mc="http://schemas.openxmlformats.org/markup-compatibility/2006" xmlns:o="urn:schemas-microsoft-com:office:office" xmlns:r="http://schemas.openxmlformats.org/officeDocument/2006/relationships" xmlns:m="http://schemas.openxmlformats.org/officeDocument/2006/math" xmlns:v="urn:schemas-microsoft-com:vml" xmlns:w10="urn:schemas-microsoft-com:office:word" xmlns:w="http://schemas.openxmlformats.org/wordprocessingml/2006/main" xmlns:w14="http://schemas.microsoft.com/office/word/2010/wordml" xmlns:w15="http://schemas.microsoft.com/office/word/2012/wordml" xmlns:w16cid="http://schemas.microsoft.com/office/word/2016/wordml/cid" xmlns:w16se="http://schemas.microsoft.com/office/word/2015/wordml/symex" xmlns:sl="http://schemas.openxmlformats.org/schemaLibrary/2006/main" mc:Ignorable="w14 w15 w16se w16cid">
+<w:settings xmlns:mc="http://schemas.openxmlformats.org/markup-compatibility/2006" xmlns:o="urn:schemas-microsoft-com:office:office" xmlns:r="http://schemas.openxmlformats.org/officeDocument/2006/relationships" xmlns:m="http://schemas.openxmlformats.org/officeDocument/2006/math" xmlns:v="urn:schemas-microsoft-com:vml" xmlns:w10="urn:schemas-microsoft-com:office:word" xmlns:w="http://schemas.openxmlformats.org/wordprocessingml/2006/main" xmlns:w14="http://schemas.microsoft.com/office/word/2010/wordml" xmlns:w15="http://schemas.microsoft.com/office/word/2012/wordml" xmlns:w16cex="http://schemas.microsoft.com/office/word/2018/wordml/cex" xmlns:w16cid="http://schemas.microsoft.com/office/word/2016/wordml/cid" xmlns:w16="http://schemas.microsoft.com/office/word/2018/wordml" xmlns:w16se="http://schemas.microsoft.com/office/word/2015/wordml/symex" xmlns:sl="http://schemas.openxmlformats.org/schemaLibrary/2006/main" mc:Ignorable="w14 w15 w16se w16cid w16 w16cex">
   <w:view w:val="normal"/>
   <w:defaultTabStop w:val="720"/>
   <w:hyphenationZone w:val="425"/>
@@ -13476,9 +13371,10 @@
   </w:compat>
   <w:rsids>
     <w:rsidRoot w:val="0016617A"/>
-    <w:rsid w:val="00045AB6"/>
     <w:rsid w:val="0016617A"/>
+    <w:rsid w:val="001A71D3"/>
     <w:rsid w:val="001E09AE"/>
+    <w:rsid w:val="006E75F8"/>
     <w:rsid w:val="00705980"/>
     <w:rsid w:val="008F3E88"/>
     <w:rsid w:val="00C02807"/>
@@ -13506,7 +13402,7 @@
 </file>
 
 <file path=word/glossary/styles.xml><?xml version="1.0" encoding="utf-8"?>
-<w:styles xmlns:mc="http://schemas.openxmlformats.org/markup-compatibility/2006" xmlns:r="http://schemas.openxmlformats.org/officeDocument/2006/relationships" xmlns:w="http://schemas.openxmlformats.org/wordprocessingml/2006/main" xmlns:w14="http://schemas.microsoft.com/office/word/2010/wordml" xmlns:w15="http://schemas.microsoft.com/office/word/2012/wordml" xmlns:w16cid="http://schemas.microsoft.com/office/word/2016/wordml/cid" xmlns:w16se="http://schemas.microsoft.com/office/word/2015/wordml/symex" mc:Ignorable="w14 w15 w16se w16cid">
+<w:styles xmlns:mc="http://schemas.openxmlformats.org/markup-compatibility/2006" xmlns:r="http://schemas.openxmlformats.org/officeDocument/2006/relationships" xmlns:w="http://schemas.openxmlformats.org/wordprocessingml/2006/main" xmlns:w14="http://schemas.microsoft.com/office/word/2010/wordml" xmlns:w15="http://schemas.microsoft.com/office/word/2012/wordml" xmlns:w16cex="http://schemas.microsoft.com/office/word/2018/wordml/cex" xmlns:w16cid="http://schemas.microsoft.com/office/word/2016/wordml/cid" xmlns:w16="http://schemas.microsoft.com/office/word/2018/wordml" xmlns:w16se="http://schemas.microsoft.com/office/word/2015/wordml/symex" mc:Ignorable="w14 w15 w16se w16cid w16 w16cex">
   <w:docDefaults>
     <w:rPrDefault>
       <w:rPr>
@@ -14012,7 +13908,7 @@
 </file>
 
 <file path=word/glossary/webSettings.xml><?xml version="1.0" encoding="utf-8"?>
-<w:webSettings xmlns:mc="http://schemas.openxmlformats.org/markup-compatibility/2006" xmlns:r="http://schemas.openxmlformats.org/officeDocument/2006/relationships" xmlns:w="http://schemas.openxmlformats.org/wordprocessingml/2006/main" xmlns:w14="http://schemas.microsoft.com/office/word/2010/wordml" xmlns:w15="http://schemas.microsoft.com/office/word/2012/wordml" xmlns:w16cid="http://schemas.microsoft.com/office/word/2016/wordml/cid" xmlns:w16se="http://schemas.microsoft.com/office/word/2015/wordml/symex" mc:Ignorable="w14 w15 w16se w16cid">
+<w:webSettings xmlns:mc="http://schemas.openxmlformats.org/markup-compatibility/2006" xmlns:r="http://schemas.openxmlformats.org/officeDocument/2006/relationships" xmlns:w="http://schemas.openxmlformats.org/wordprocessingml/2006/main" xmlns:w14="http://schemas.microsoft.com/office/word/2010/wordml" xmlns:w15="http://schemas.microsoft.com/office/word/2012/wordml" xmlns:w16cex="http://schemas.microsoft.com/office/word/2018/wordml/cex" xmlns:w16cid="http://schemas.microsoft.com/office/word/2016/wordml/cid" xmlns:w16="http://schemas.microsoft.com/office/word/2018/wordml" xmlns:w16se="http://schemas.microsoft.com/office/word/2015/wordml/symex" mc:Ignorable="w14 w15 w16se w16cid w16 w16cex">
   <w:optimizeForBrowser/>
   <w:allowPNG/>
 </w:webSettings>
@@ -14284,7 +14180,7 @@
 </file>
 
 <file path=customXml/itemProps1.xml><?xml version="1.0" encoding="utf-8"?>
-<ds:datastoreItem xmlns:ds="http://schemas.openxmlformats.org/officeDocument/2006/customXml" ds:itemID="{778AE3E8-0D18-41F8-A644-451F55CCEC1B}">
+<ds:datastoreItem xmlns:ds="http://schemas.openxmlformats.org/officeDocument/2006/customXml" ds:itemID="{8A88E475-5DE0-445F-B828-F77CFF8645CE}">
   <ds:schemaRefs>
     <ds:schemaRef ds:uri="http://schemas.openxmlformats.org/officeDocument/2006/bibliography"/>
   </ds:schemaRefs>

</xml_diff>